<commit_message>
changing the references and formatting
</commit_message>
<xml_diff>
--- a/Correciones/Response 26082021.docx
+++ b/Correciones/Response 26082021.docx
@@ -144,7 +144,7 @@
       <w:hyperlink r:id="rId4" w:tgtFrame="_blank" w:history="1">
         <w:r>
           <w:rPr>
-            <w:rStyle w:val="Hipervnculo"/>
+            <w:rStyle w:val="Lienhypertexte"/>
             <w:rFonts w:asciiTheme="majorHAnsi" w:hAnsiTheme="majorHAnsi" w:cstheme="majorHAnsi"/>
             <w:color w:val="36525D"/>
             <w:shd w:val="clear" w:color="auto" w:fill="FFFFFF"/>
@@ -223,7 +223,7 @@
       <w:hyperlink r:id="rId5" w:tgtFrame="_blank" w:history="1">
         <w:r>
           <w:rPr>
-            <w:rStyle w:val="Hipervnculo"/>
+            <w:rStyle w:val="Lienhypertexte"/>
             <w:rFonts w:asciiTheme="majorHAnsi" w:hAnsiTheme="majorHAnsi" w:cstheme="majorHAnsi"/>
             <w:color w:val="36525D"/>
             <w:shd w:val="clear" w:color="auto" w:fill="FFFFFF"/>
@@ -251,7 +251,25 @@
           <w:color w:val="000000"/>
           <w:shd w:val="clear" w:color="auto" w:fill="FFFFFF"/>
         </w:rPr>
-        <w:t>When submitting your revised manuscript, please respond to the comments made by the reviewer(s) in the space provided.  You can use this space to document any changes you make to the original manuscript.  In order to expedite the processing of the revised manuscript, please be as specific as possible in your response to the reviewer(s). Please also highlight the changes to your manuscript within the document by using bold or coloured text.</w:t>
+        <w:t xml:space="preserve">When submitting your revised manuscript, please respond to the comments made by the reviewer(s) in the space provided.  You can use this space to document any changes you make to the original manuscript.  </w:t>
+      </w:r>
+      <w:proofErr w:type="gramStart"/>
+      <w:r>
+        <w:rPr>
+          <w:rFonts w:asciiTheme="majorHAnsi" w:hAnsiTheme="majorHAnsi" w:cstheme="majorHAnsi"/>
+          <w:color w:val="000000"/>
+          <w:shd w:val="clear" w:color="auto" w:fill="FFFFFF"/>
+        </w:rPr>
+        <w:t>In order to</w:t>
+      </w:r>
+      <w:proofErr w:type="gramEnd"/>
+      <w:r>
+        <w:rPr>
+          <w:rFonts w:asciiTheme="majorHAnsi" w:hAnsiTheme="majorHAnsi" w:cstheme="majorHAnsi"/>
+          <w:color w:val="000000"/>
+          <w:shd w:val="clear" w:color="auto" w:fill="FFFFFF"/>
+        </w:rPr>
+        <w:t xml:space="preserve"> expedite the processing of the revised manuscript, please be as specific as possible in your response to the reviewer(s). Please also highlight the changes to your manuscript within the document by using bold or coloured text.</w:t>
       </w:r>
     </w:p>
     <w:p>
@@ -343,6 +361,7 @@
           <w:rFonts w:asciiTheme="majorHAnsi" w:hAnsiTheme="majorHAnsi" w:cstheme="majorHAnsi"/>
           <w:color w:val="000000"/>
         </w:rPr>
+        <w:lastRenderedPageBreak/>
         <w:br/>
       </w:r>
       <w:r>
@@ -351,12 +370,30 @@
           <w:color w:val="000000"/>
           <w:shd w:val="clear" w:color="auto" w:fill="FFFFFF"/>
         </w:rPr>
-        <w:t>Before submitting your revised manuscript please ensure that you have obtained all necessary permissions for any material in your paper that has been previously published. Please e-mail copies of such permissions to the journal office at </w:t>
+        <w:t xml:space="preserve">Before submitting your revised </w:t>
+      </w:r>
+      <w:proofErr w:type="gramStart"/>
+      <w:r>
+        <w:rPr>
+          <w:rFonts w:asciiTheme="majorHAnsi" w:hAnsiTheme="majorHAnsi" w:cstheme="majorHAnsi"/>
+          <w:color w:val="000000"/>
+          <w:shd w:val="clear" w:color="auto" w:fill="FFFFFF"/>
+        </w:rPr>
+        <w:t>manuscript</w:t>
+      </w:r>
+      <w:proofErr w:type="gramEnd"/>
+      <w:r>
+        <w:rPr>
+          <w:rFonts w:asciiTheme="majorHAnsi" w:hAnsiTheme="majorHAnsi" w:cstheme="majorHAnsi"/>
+          <w:color w:val="000000"/>
+          <w:shd w:val="clear" w:color="auto" w:fill="FFFFFF"/>
+        </w:rPr>
+        <w:t xml:space="preserve"> please ensure that you have obtained all necessary permissions for any material in your paper that has been previously published. Please e-mail copies of such permissions to the journal office at </w:t>
       </w:r>
       <w:hyperlink r:id="rId6" w:history="1">
         <w:r>
           <w:rPr>
-            <w:rStyle w:val="Hipervnculo"/>
+            <w:rStyle w:val="Lienhypertexte"/>
             <w:rFonts w:asciiTheme="majorHAnsi" w:hAnsiTheme="majorHAnsi" w:cstheme="majorHAnsi"/>
             <w:color w:val="36525D"/>
             <w:shd w:val="clear" w:color="auto" w:fill="FFFFFF"/>
@@ -395,7 +432,25 @@
           <w:color w:val="000000"/>
           <w:shd w:val="clear" w:color="auto" w:fill="FFFFFF"/>
         </w:rPr>
-        <w:t>Before submitting your revision please check for any misspellings or other errors in the author list. Please note that if there are any changes in the order or number of authors at this stage all authors will be required to complete and sign a form authorising the change.</w:t>
+        <w:t xml:space="preserve">Before submitting your </w:t>
+      </w:r>
+      <w:proofErr w:type="gramStart"/>
+      <w:r>
+        <w:rPr>
+          <w:rFonts w:asciiTheme="majorHAnsi" w:hAnsiTheme="majorHAnsi" w:cstheme="majorHAnsi"/>
+          <w:color w:val="000000"/>
+          <w:shd w:val="clear" w:color="auto" w:fill="FFFFFF"/>
+        </w:rPr>
+        <w:t>revision</w:t>
+      </w:r>
+      <w:proofErr w:type="gramEnd"/>
+      <w:r>
+        <w:rPr>
+          <w:rFonts w:asciiTheme="majorHAnsi" w:hAnsiTheme="majorHAnsi" w:cstheme="majorHAnsi"/>
+          <w:color w:val="000000"/>
+          <w:shd w:val="clear" w:color="auto" w:fill="FFFFFF"/>
+        </w:rPr>
+        <w:t xml:space="preserve"> please check for any misspellings or other errors in the author list. Please note that if there are any changes in the order or number of authors at this stage all authors will be required to complete and sign a form authorising the change.</w:t>
       </w:r>
     </w:p>
     <w:p>
@@ -420,19 +475,278 @@
           <w:color w:val="000000"/>
           <w:shd w:val="clear" w:color="auto" w:fill="FFFFFF"/>
         </w:rPr>
+        <w:t>Failure to provide all permissions and/or sufficient explanation for any changes to authorship may delay publication of your manuscript.</w:t>
+      </w:r>
+    </w:p>
+    <w:p>
+      <w:pPr>
+        <w:jc w:val="both"/>
+        <w:rPr>
+          <w:rFonts w:asciiTheme="majorHAnsi" w:hAnsiTheme="majorHAnsi" w:cstheme="majorHAnsi"/>
+          <w:color w:val="000000"/>
+          <w:shd w:val="clear" w:color="auto" w:fill="FFFFFF"/>
+        </w:rPr>
+      </w:pPr>
+      <w:r>
+        <w:rPr>
+          <w:rFonts w:asciiTheme="majorHAnsi" w:hAnsiTheme="majorHAnsi" w:cstheme="majorHAnsi"/>
+          <w:color w:val="000000"/>
+        </w:rPr>
+        <w:br/>
+      </w:r>
+      <w:r>
+        <w:rPr>
+          <w:rFonts w:asciiTheme="majorHAnsi" w:hAnsiTheme="majorHAnsi" w:cstheme="majorHAnsi"/>
+          <w:color w:val="000000"/>
+          <w:shd w:val="clear" w:color="auto" w:fill="FFFFFF"/>
+        </w:rPr>
+        <w:t>Once again, thank you for submitting your manuscript to Journal of Engineering Manufacture and I look forward to receiving your revision.</w:t>
+      </w:r>
+    </w:p>
+    <w:p>
+      <w:pPr>
+        <w:jc w:val="both"/>
+        <w:rPr>
+          <w:rFonts w:asciiTheme="majorHAnsi" w:hAnsiTheme="majorHAnsi" w:cstheme="majorHAnsi"/>
+          <w:color w:val="000000"/>
+          <w:shd w:val="clear" w:color="auto" w:fill="FFFFFF"/>
+        </w:rPr>
+      </w:pPr>
+      <w:r>
+        <w:rPr>
+          <w:rFonts w:asciiTheme="majorHAnsi" w:hAnsiTheme="majorHAnsi" w:cstheme="majorHAnsi"/>
+          <w:color w:val="000000"/>
+        </w:rPr>
+        <w:br/>
+      </w:r>
+      <w:r>
+        <w:rPr>
+          <w:rFonts w:asciiTheme="majorHAnsi" w:hAnsiTheme="majorHAnsi" w:cstheme="majorHAnsi"/>
+          <w:color w:val="000000"/>
+          <w:shd w:val="clear" w:color="auto" w:fill="FFFFFF"/>
+        </w:rPr>
+        <w:t>Sincerely,</w:t>
+      </w:r>
+      <w:r>
+        <w:rPr>
+          <w:rFonts w:asciiTheme="majorHAnsi" w:hAnsiTheme="majorHAnsi" w:cstheme="majorHAnsi"/>
+          <w:color w:val="000000"/>
+        </w:rPr>
+        <w:br/>
+      </w:r>
+      <w:r>
+        <w:rPr>
+          <w:rFonts w:asciiTheme="majorHAnsi" w:hAnsiTheme="majorHAnsi" w:cstheme="majorHAnsi"/>
+          <w:color w:val="000000"/>
+          <w:shd w:val="clear" w:color="auto" w:fill="FFFFFF"/>
+        </w:rPr>
+        <w:t>Ms. Annapurna Gupta,</w:t>
+      </w:r>
+    </w:p>
+    <w:p>
+      <w:pPr>
+        <w:jc w:val="both"/>
+        <w:rPr>
+          <w:rFonts w:asciiTheme="majorHAnsi" w:hAnsiTheme="majorHAnsi" w:cstheme="majorHAnsi"/>
+          <w:color w:val="000000"/>
+          <w:shd w:val="clear" w:color="auto" w:fill="FFFFFF"/>
+        </w:rPr>
+      </w:pPr>
+      <w:r>
+        <w:rPr>
+          <w:rFonts w:asciiTheme="majorHAnsi" w:hAnsiTheme="majorHAnsi" w:cstheme="majorHAnsi"/>
+          <w:color w:val="000000"/>
+        </w:rPr>
+        <w:br/>
+      </w:r>
+      <w:r>
+        <w:rPr>
+          <w:rFonts w:asciiTheme="majorHAnsi" w:hAnsiTheme="majorHAnsi" w:cstheme="majorHAnsi"/>
+          <w:color w:val="000000"/>
+          <w:shd w:val="clear" w:color="auto" w:fill="FFFFFF"/>
+        </w:rPr>
+        <w:t>Associate Editor</w:t>
+      </w:r>
+    </w:p>
+    <w:p>
+      <w:pPr>
+        <w:jc w:val="both"/>
+        <w:rPr>
+          <w:rFonts w:asciiTheme="majorHAnsi" w:hAnsiTheme="majorHAnsi" w:cstheme="majorHAnsi"/>
+          <w:color w:val="000000"/>
+          <w:shd w:val="clear" w:color="auto" w:fill="FFFFFF"/>
+        </w:rPr>
+      </w:pPr>
+      <w:r>
+        <w:rPr>
+          <w:rFonts w:asciiTheme="majorHAnsi" w:hAnsiTheme="majorHAnsi" w:cstheme="majorHAnsi"/>
+          <w:color w:val="000000"/>
+        </w:rPr>
+        <w:br/>
+      </w:r>
+      <w:r>
+        <w:rPr>
+          <w:rFonts w:asciiTheme="majorHAnsi" w:hAnsiTheme="majorHAnsi" w:cstheme="majorHAnsi"/>
+          <w:color w:val="000000"/>
+          <w:shd w:val="clear" w:color="auto" w:fill="FFFFFF"/>
+        </w:rPr>
+        <w:t>The Journal of Engineering Manufacture Editorial Office</w:t>
+      </w:r>
+    </w:p>
+    <w:p>
+      <w:pPr>
+        <w:rPr>
+          <w:rFonts w:asciiTheme="majorHAnsi" w:hAnsiTheme="majorHAnsi" w:cstheme="majorHAnsi"/>
+          <w:color w:val="000000"/>
+        </w:rPr>
+      </w:pPr>
+      <w:r>
+        <w:rPr>
+          <w:rFonts w:asciiTheme="majorHAnsi" w:hAnsiTheme="majorHAnsi" w:cstheme="majorHAnsi"/>
+          <w:color w:val="000000"/>
+        </w:rPr>
+        <w:br w:type="page"/>
+      </w:r>
+    </w:p>
+    <w:p>
+      <w:pPr>
+        <w:jc w:val="both"/>
+        <w:rPr>
+          <w:rFonts w:asciiTheme="majorHAnsi" w:hAnsiTheme="majorHAnsi" w:cstheme="majorHAnsi"/>
+          <w:color w:val="000000"/>
+        </w:rPr>
+      </w:pPr>
+      <w:r>
+        <w:rPr>
+          <w:rFonts w:asciiTheme="majorHAnsi" w:hAnsiTheme="majorHAnsi" w:cstheme="majorHAnsi"/>
+          <w:color w:val="000000"/>
+        </w:rPr>
         <w:lastRenderedPageBreak/>
-        <w:t>Failure to provide all permissions and/or sufficient explanation for any changes to authorship may delay publication of your manuscript.</w:t>
-      </w:r>
-    </w:p>
-    <w:p>
-      <w:pPr>
-        <w:jc w:val="both"/>
-        <w:rPr>
-          <w:rFonts w:asciiTheme="majorHAnsi" w:hAnsiTheme="majorHAnsi" w:cstheme="majorHAnsi"/>
-          <w:color w:val="000000"/>
-          <w:shd w:val="clear" w:color="auto" w:fill="FFFFFF"/>
-        </w:rPr>
-      </w:pPr>
+        <w:t>ANSWER TO REVIEWERS</w:t>
+      </w:r>
+    </w:p>
+    <w:p>
+      <w:pPr>
+        <w:jc w:val="both"/>
+        <w:rPr>
+          <w:rFonts w:asciiTheme="majorHAnsi" w:hAnsiTheme="majorHAnsi" w:cstheme="majorHAnsi"/>
+          <w:color w:val="4472C4" w:themeColor="accent1"/>
+        </w:rPr>
+      </w:pPr>
+      <w:r>
+        <w:rPr>
+          <w:rFonts w:asciiTheme="majorHAnsi" w:hAnsiTheme="majorHAnsi" w:cstheme="majorHAnsi"/>
+          <w:color w:val="4472C4" w:themeColor="accent1"/>
+        </w:rPr>
+        <w:t>We would like to thank all reviewers because of the time expend with our paper and for their insightful comments. We are coming up with a new draft in which we are considering these comments. Moreover, we have edited the manuscript aided by professional services that may help us improving its quality. We are answering all the comments below. Moreover, you can see all main changes highlighted in red in the manuscript (English changes are not highlighted).</w:t>
+      </w:r>
+    </w:p>
+    <w:p>
+      <w:pPr>
+        <w:jc w:val="both"/>
+        <w:rPr>
+          <w:rFonts w:asciiTheme="majorHAnsi" w:hAnsiTheme="majorHAnsi" w:cstheme="majorHAnsi"/>
+          <w:color w:val="000000"/>
+          <w:shd w:val="clear" w:color="auto" w:fill="FFFFFF"/>
+        </w:rPr>
+      </w:pPr>
+      <w:r>
+        <w:rPr>
+          <w:rFonts w:asciiTheme="majorHAnsi" w:hAnsiTheme="majorHAnsi" w:cstheme="majorHAnsi"/>
+          <w:color w:val="000000"/>
+          <w:shd w:val="clear" w:color="auto" w:fill="FFFFFF"/>
+        </w:rPr>
+        <w:t>Reviewer(s)' Comments to Author:</w:t>
+      </w:r>
+    </w:p>
+    <w:p>
+      <w:pPr>
+        <w:jc w:val="both"/>
+        <w:rPr>
+          <w:rFonts w:asciiTheme="majorHAnsi" w:hAnsiTheme="majorHAnsi" w:cstheme="majorHAnsi"/>
+          <w:color w:val="000000"/>
+          <w:shd w:val="clear" w:color="auto" w:fill="FFFFFF"/>
+        </w:rPr>
+      </w:pPr>
+      <w:r>
+        <w:rPr>
+          <w:rFonts w:asciiTheme="majorHAnsi" w:hAnsiTheme="majorHAnsi" w:cstheme="majorHAnsi"/>
+          <w:color w:val="000000"/>
+          <w:shd w:val="clear" w:color="auto" w:fill="FFFFFF"/>
+        </w:rPr>
+        <w:t>Reviewer: 1</w:t>
+      </w:r>
+    </w:p>
+    <w:p>
+      <w:pPr>
+        <w:jc w:val="both"/>
+        <w:rPr>
+          <w:rFonts w:asciiTheme="majorHAnsi" w:hAnsiTheme="majorHAnsi" w:cstheme="majorHAnsi"/>
+          <w:color w:val="000000"/>
+          <w:shd w:val="clear" w:color="auto" w:fill="FFFFFF"/>
+        </w:rPr>
+      </w:pPr>
+      <w:r>
+        <w:rPr>
+          <w:rFonts w:asciiTheme="majorHAnsi" w:hAnsiTheme="majorHAnsi" w:cstheme="majorHAnsi"/>
+          <w:color w:val="000000"/>
+          <w:shd w:val="clear" w:color="auto" w:fill="FFFFFF"/>
+        </w:rPr>
+        <w:t>Comments to the Author</w:t>
+      </w:r>
+    </w:p>
+    <w:p>
+      <w:pPr>
+        <w:jc w:val="both"/>
+        <w:rPr>
+          <w:rFonts w:asciiTheme="majorHAnsi" w:hAnsiTheme="majorHAnsi" w:cstheme="majorHAnsi"/>
+          <w:color w:val="000000"/>
+          <w:shd w:val="clear" w:color="auto" w:fill="FFFFFF"/>
+        </w:rPr>
+      </w:pPr>
+      <w:r>
+        <w:rPr>
+          <w:rFonts w:asciiTheme="majorHAnsi" w:hAnsiTheme="majorHAnsi" w:cstheme="majorHAnsi"/>
+          <w:color w:val="000000"/>
+          <w:shd w:val="clear" w:color="auto" w:fill="FFFFFF"/>
+        </w:rPr>
+        <w:t>The authors presented feasibility study on the use of recycled materials for prototyping purposes. The paper has original content and worthy for publication in the journal. I can recommend it for a possible publication. However, following comments must be considered carefully before this recommendation.</w:t>
+      </w:r>
+    </w:p>
+    <w:p>
+      <w:pPr>
+        <w:jc w:val="both"/>
+        <w:rPr>
+          <w:rFonts w:asciiTheme="majorHAnsi" w:hAnsiTheme="majorHAnsi" w:cstheme="majorHAnsi"/>
+          <w:color w:val="000000"/>
+          <w:shd w:val="clear" w:color="auto" w:fill="FFFFFF"/>
+        </w:rPr>
+      </w:pPr>
+      <w:r>
+        <w:rPr>
+          <w:rFonts w:asciiTheme="majorHAnsi" w:hAnsiTheme="majorHAnsi" w:cstheme="majorHAnsi"/>
+          <w:color w:val="000000"/>
+          <w:shd w:val="clear" w:color="auto" w:fill="FFFFFF"/>
+        </w:rPr>
+        <w:t>- Supply research highlights.</w:t>
+      </w:r>
+    </w:p>
+    <w:p>
+      <w:pPr>
+        <w:jc w:val="both"/>
+        <w:rPr>
+          <w:rFonts w:asciiTheme="majorHAnsi" w:hAnsiTheme="majorHAnsi" w:cstheme="majorHAnsi"/>
+          <w:color w:val="000000"/>
+          <w:shd w:val="clear" w:color="auto" w:fill="FFFFFF"/>
+        </w:rPr>
+      </w:pPr>
+      <w:r>
+        <w:rPr>
+          <w:rFonts w:asciiTheme="majorHAnsi" w:hAnsiTheme="majorHAnsi" w:cstheme="majorHAnsi"/>
+          <w:color w:val="4472C4" w:themeColor="accent1"/>
+        </w:rPr>
+        <w:t>Thanks for requesting it. We are including the highlights in this new version.</w:t>
+      </w:r>
       <w:r>
         <w:rPr>
           <w:rFonts w:asciiTheme="majorHAnsi" w:hAnsiTheme="majorHAnsi" w:cstheme="majorHAnsi"/>
@@ -444,24 +758,6 @@
         <w:rPr>
           <w:rFonts w:asciiTheme="majorHAnsi" w:hAnsiTheme="majorHAnsi" w:cstheme="majorHAnsi"/>
           <w:color w:val="000000"/>
-          <w:shd w:val="clear" w:color="auto" w:fill="FFFFFF"/>
-        </w:rPr>
-        <w:t>Once again, thank you for submitting your manuscript to Journal of Engineering Manufacture and I look forward to receiving your revision.</w:t>
-      </w:r>
-    </w:p>
-    <w:p>
-      <w:pPr>
-        <w:jc w:val="both"/>
-        <w:rPr>
-          <w:rFonts w:asciiTheme="majorHAnsi" w:hAnsiTheme="majorHAnsi" w:cstheme="majorHAnsi"/>
-          <w:color w:val="000000"/>
-          <w:shd w:val="clear" w:color="auto" w:fill="FFFFFF"/>
-        </w:rPr>
-      </w:pPr>
-      <w:r>
-        <w:rPr>
-          <w:rFonts w:asciiTheme="majorHAnsi" w:hAnsiTheme="majorHAnsi" w:cstheme="majorHAnsi"/>
-          <w:color w:val="000000"/>
         </w:rPr>
         <w:br/>
       </w:r>
@@ -471,247 +767,6 @@
           <w:color w:val="000000"/>
           <w:shd w:val="clear" w:color="auto" w:fill="FFFFFF"/>
         </w:rPr>
-        <w:t>Sincerely,</w:t>
-      </w:r>
-      <w:r>
-        <w:rPr>
-          <w:rFonts w:asciiTheme="majorHAnsi" w:hAnsiTheme="majorHAnsi" w:cstheme="majorHAnsi"/>
-          <w:color w:val="000000"/>
-        </w:rPr>
-        <w:br/>
-      </w:r>
-      <w:r>
-        <w:rPr>
-          <w:rFonts w:asciiTheme="majorHAnsi" w:hAnsiTheme="majorHAnsi" w:cstheme="majorHAnsi"/>
-          <w:color w:val="000000"/>
-          <w:shd w:val="clear" w:color="auto" w:fill="FFFFFF"/>
-        </w:rPr>
-        <w:t>Ms. Annapurna Gupta,</w:t>
-      </w:r>
-    </w:p>
-    <w:p>
-      <w:pPr>
-        <w:jc w:val="both"/>
-        <w:rPr>
-          <w:rFonts w:asciiTheme="majorHAnsi" w:hAnsiTheme="majorHAnsi" w:cstheme="majorHAnsi"/>
-          <w:color w:val="000000"/>
-          <w:shd w:val="clear" w:color="auto" w:fill="FFFFFF"/>
-        </w:rPr>
-      </w:pPr>
-      <w:r>
-        <w:rPr>
-          <w:rFonts w:asciiTheme="majorHAnsi" w:hAnsiTheme="majorHAnsi" w:cstheme="majorHAnsi"/>
-          <w:color w:val="000000"/>
-        </w:rPr>
-        <w:br/>
-      </w:r>
-      <w:r>
-        <w:rPr>
-          <w:rFonts w:asciiTheme="majorHAnsi" w:hAnsiTheme="majorHAnsi" w:cstheme="majorHAnsi"/>
-          <w:color w:val="000000"/>
-          <w:shd w:val="clear" w:color="auto" w:fill="FFFFFF"/>
-        </w:rPr>
-        <w:t>Associate Editor</w:t>
-      </w:r>
-    </w:p>
-    <w:p>
-      <w:pPr>
-        <w:jc w:val="both"/>
-        <w:rPr>
-          <w:rFonts w:asciiTheme="majorHAnsi" w:hAnsiTheme="majorHAnsi" w:cstheme="majorHAnsi"/>
-          <w:color w:val="000000"/>
-          <w:shd w:val="clear" w:color="auto" w:fill="FFFFFF"/>
-        </w:rPr>
-      </w:pPr>
-      <w:r>
-        <w:rPr>
-          <w:rFonts w:asciiTheme="majorHAnsi" w:hAnsiTheme="majorHAnsi" w:cstheme="majorHAnsi"/>
-          <w:color w:val="000000"/>
-        </w:rPr>
-        <w:br/>
-      </w:r>
-      <w:r>
-        <w:rPr>
-          <w:rFonts w:asciiTheme="majorHAnsi" w:hAnsiTheme="majorHAnsi" w:cstheme="majorHAnsi"/>
-          <w:color w:val="000000"/>
-          <w:shd w:val="clear" w:color="auto" w:fill="FFFFFF"/>
-        </w:rPr>
-        <w:t>The Journal of Engineering Manufacture Editorial Office</w:t>
-      </w:r>
-    </w:p>
-    <w:p>
-      <w:pPr>
-        <w:rPr>
-          <w:rFonts w:asciiTheme="majorHAnsi" w:hAnsiTheme="majorHAnsi" w:cstheme="majorHAnsi"/>
-          <w:color w:val="000000"/>
-        </w:rPr>
-      </w:pPr>
-      <w:r>
-        <w:rPr>
-          <w:rFonts w:asciiTheme="majorHAnsi" w:hAnsiTheme="majorHAnsi" w:cstheme="majorHAnsi"/>
-          <w:color w:val="000000"/>
-        </w:rPr>
-        <w:br w:type="page"/>
-      </w:r>
-    </w:p>
-    <w:p>
-      <w:pPr>
-        <w:jc w:val="both"/>
-        <w:rPr>
-          <w:rFonts w:asciiTheme="majorHAnsi" w:hAnsiTheme="majorHAnsi" w:cstheme="majorHAnsi"/>
-          <w:color w:val="000000"/>
-        </w:rPr>
-      </w:pPr>
-      <w:r>
-        <w:rPr>
-          <w:rFonts w:asciiTheme="majorHAnsi" w:hAnsiTheme="majorHAnsi" w:cstheme="majorHAnsi"/>
-          <w:color w:val="000000"/>
-        </w:rPr>
-        <w:t>ANSWER TO REVIEWERS</w:t>
-      </w:r>
-    </w:p>
-    <w:p>
-      <w:pPr>
-        <w:jc w:val="both"/>
-        <w:rPr>
-          <w:rFonts w:asciiTheme="majorHAnsi" w:hAnsiTheme="majorHAnsi" w:cstheme="majorHAnsi"/>
-          <w:color w:val="4472C4" w:themeColor="accent1"/>
-        </w:rPr>
-      </w:pPr>
-      <w:r>
-        <w:rPr>
-          <w:rFonts w:asciiTheme="majorHAnsi" w:hAnsiTheme="majorHAnsi" w:cstheme="majorHAnsi"/>
-          <w:color w:val="4472C4" w:themeColor="accent1"/>
-        </w:rPr>
-        <w:t>We would like to thank all reviewers because of the time expend with our paper and for their insightful comments. We are coming up with a new draft in which we are considering these comments. Moreover, we have edited the manuscript aided by professional services that may help us improving its quality. We are answering all the comments below. Moreover, you can see all main changes highlighted in red in the manuscript (English changes are not highlighted).</w:t>
-      </w:r>
-    </w:p>
-    <w:p>
-      <w:pPr>
-        <w:jc w:val="both"/>
-        <w:rPr>
-          <w:rFonts w:asciiTheme="majorHAnsi" w:hAnsiTheme="majorHAnsi" w:cstheme="majorHAnsi"/>
-          <w:color w:val="000000"/>
-          <w:shd w:val="clear" w:color="auto" w:fill="FFFFFF"/>
-        </w:rPr>
-      </w:pPr>
-      <w:r>
-        <w:rPr>
-          <w:rFonts w:asciiTheme="majorHAnsi" w:hAnsiTheme="majorHAnsi" w:cstheme="majorHAnsi"/>
-          <w:color w:val="000000"/>
-          <w:shd w:val="clear" w:color="auto" w:fill="FFFFFF"/>
-        </w:rPr>
-        <w:t>Reviewer(s)' Comments to Author:</w:t>
-      </w:r>
-    </w:p>
-    <w:p>
-      <w:pPr>
-        <w:jc w:val="both"/>
-        <w:rPr>
-          <w:rFonts w:asciiTheme="majorHAnsi" w:hAnsiTheme="majorHAnsi" w:cstheme="majorHAnsi"/>
-          <w:color w:val="000000"/>
-          <w:shd w:val="clear" w:color="auto" w:fill="FFFFFF"/>
-        </w:rPr>
-      </w:pPr>
-      <w:r>
-        <w:rPr>
-          <w:rFonts w:asciiTheme="majorHAnsi" w:hAnsiTheme="majorHAnsi" w:cstheme="majorHAnsi"/>
-          <w:color w:val="000000"/>
-          <w:shd w:val="clear" w:color="auto" w:fill="FFFFFF"/>
-        </w:rPr>
-        <w:t>Reviewer: 1</w:t>
-      </w:r>
-    </w:p>
-    <w:p>
-      <w:pPr>
-        <w:jc w:val="both"/>
-        <w:rPr>
-          <w:rFonts w:asciiTheme="majorHAnsi" w:hAnsiTheme="majorHAnsi" w:cstheme="majorHAnsi"/>
-          <w:color w:val="000000"/>
-          <w:shd w:val="clear" w:color="auto" w:fill="FFFFFF"/>
-        </w:rPr>
-      </w:pPr>
-      <w:r>
-        <w:rPr>
-          <w:rFonts w:asciiTheme="majorHAnsi" w:hAnsiTheme="majorHAnsi" w:cstheme="majorHAnsi"/>
-          <w:color w:val="000000"/>
-          <w:shd w:val="clear" w:color="auto" w:fill="FFFFFF"/>
-        </w:rPr>
-        <w:t>Comments to the Author</w:t>
-      </w:r>
-    </w:p>
-    <w:p>
-      <w:pPr>
-        <w:jc w:val="both"/>
-        <w:rPr>
-          <w:rFonts w:asciiTheme="majorHAnsi" w:hAnsiTheme="majorHAnsi" w:cstheme="majorHAnsi"/>
-          <w:color w:val="000000"/>
-          <w:shd w:val="clear" w:color="auto" w:fill="FFFFFF"/>
-        </w:rPr>
-      </w:pPr>
-      <w:r>
-        <w:rPr>
-          <w:rFonts w:asciiTheme="majorHAnsi" w:hAnsiTheme="majorHAnsi" w:cstheme="majorHAnsi"/>
-          <w:color w:val="000000"/>
-          <w:shd w:val="clear" w:color="auto" w:fill="FFFFFF"/>
-        </w:rPr>
-        <w:t>The authors presented feasibility study on the use of recycled materials for prototyping purposes. The paper has original content and worthy for publication in the journal. I can recommend it for a possible publication. However, following comments must be considered carefully before this recommendation.</w:t>
-      </w:r>
-    </w:p>
-    <w:p>
-      <w:pPr>
-        <w:jc w:val="both"/>
-        <w:rPr>
-          <w:rFonts w:asciiTheme="majorHAnsi" w:hAnsiTheme="majorHAnsi" w:cstheme="majorHAnsi"/>
-          <w:color w:val="000000"/>
-          <w:shd w:val="clear" w:color="auto" w:fill="FFFFFF"/>
-        </w:rPr>
-      </w:pPr>
-      <w:r>
-        <w:rPr>
-          <w:rFonts w:asciiTheme="majorHAnsi" w:hAnsiTheme="majorHAnsi" w:cstheme="majorHAnsi"/>
-          <w:color w:val="000000"/>
-          <w:shd w:val="clear" w:color="auto" w:fill="FFFFFF"/>
-        </w:rPr>
-        <w:t>- Supply research highlights.</w:t>
-      </w:r>
-    </w:p>
-    <w:p>
-      <w:pPr>
-        <w:jc w:val="both"/>
-        <w:rPr>
-          <w:rFonts w:asciiTheme="majorHAnsi" w:hAnsiTheme="majorHAnsi" w:cstheme="majorHAnsi"/>
-          <w:color w:val="000000"/>
-          <w:shd w:val="clear" w:color="auto" w:fill="FFFFFF"/>
-        </w:rPr>
-      </w:pPr>
-      <w:r>
-        <w:rPr>
-          <w:rFonts w:asciiTheme="majorHAnsi" w:hAnsiTheme="majorHAnsi" w:cstheme="majorHAnsi"/>
-          <w:color w:val="4472C4" w:themeColor="accent1"/>
-        </w:rPr>
-        <w:t>Thanks for requesting it. We are including the highlights in this new version.</w:t>
-      </w:r>
-      <w:r>
-        <w:rPr>
-          <w:rFonts w:asciiTheme="majorHAnsi" w:hAnsiTheme="majorHAnsi" w:cstheme="majorHAnsi"/>
-          <w:color w:val="000000"/>
-        </w:rPr>
-        <w:br/>
-      </w:r>
-      <w:r>
-        <w:rPr>
-          <w:rFonts w:asciiTheme="majorHAnsi" w:hAnsiTheme="majorHAnsi" w:cstheme="majorHAnsi"/>
-          <w:color w:val="000000"/>
-        </w:rPr>
-        <w:br/>
-      </w:r>
-      <w:r>
-        <w:rPr>
-          <w:rFonts w:asciiTheme="majorHAnsi" w:hAnsiTheme="majorHAnsi" w:cstheme="majorHAnsi"/>
-          <w:color w:val="000000"/>
-          <w:shd w:val="clear" w:color="auto" w:fill="FFFFFF"/>
-        </w:rPr>
         <w:t>- In introduction section, clearly describe the relevance of the study to the journal's scope.</w:t>
       </w:r>
     </w:p>
@@ -738,7 +793,7 @@
         <w:ind w:firstLine="720"/>
         <w:jc w:val="both"/>
         <w:rPr>
-          <w:rStyle w:val="Hipervnculo"/>
+          <w:rStyle w:val="Lienhypertexte"/>
           <w:rFonts w:asciiTheme="majorHAnsi" w:hAnsiTheme="majorHAnsi" w:cstheme="majorHAnsi"/>
           <w:b/>
           <w:bCs/>
@@ -762,7 +817,7 @@
       <w:hyperlink w:anchor="ref-Singh2020d">
         <w:r>
           <w:rPr>
-            <w:rStyle w:val="Hipervnculo"/>
+            <w:rStyle w:val="Lienhypertexte"/>
             <w:rFonts w:asciiTheme="majorHAnsi" w:hAnsiTheme="majorHAnsi" w:cstheme="majorHAnsi"/>
             <w:b/>
             <w:bCs/>
@@ -810,7 +865,7 @@
         <w:ind w:firstLine="720"/>
         <w:jc w:val="both"/>
         <w:rPr>
-          <w:rStyle w:val="Hipervnculo"/>
+          <w:rStyle w:val="Lienhypertexte"/>
           <w:rFonts w:asciiTheme="majorHAnsi" w:hAnsiTheme="majorHAnsi" w:cstheme="majorHAnsi"/>
           <w:b/>
           <w:bCs/>
@@ -834,7 +889,7 @@
       <w:hyperlink w:anchor="ref-Niaki2019">
         <w:r>
           <w:rPr>
-            <w:rStyle w:val="Hipervnculo"/>
+            <w:rStyle w:val="Lienhypertexte"/>
             <w:rFonts w:asciiTheme="majorHAnsi" w:hAnsiTheme="majorHAnsi" w:cstheme="majorHAnsi"/>
             <w:b/>
             <w:bCs/>
@@ -861,7 +916,7 @@
       <w:hyperlink w:anchor="ref-Peng2018">
         <w:r>
           <w:rPr>
-            <w:rStyle w:val="Hipervnculo"/>
+            <w:rStyle w:val="Lienhypertexte"/>
             <w:rFonts w:asciiTheme="majorHAnsi" w:hAnsiTheme="majorHAnsi" w:cstheme="majorHAnsi"/>
             <w:b/>
             <w:bCs/>
@@ -889,7 +944,6 @@
           <w:color w:val="000000"/>
           <w:highlight w:val="yellow"/>
         </w:rPr>
-        <w:lastRenderedPageBreak/>
         <w:t>Finally, we are including “digital manufacturing” as a keyword in this new</w:t>
       </w:r>
       <w:r>
@@ -996,7 +1050,7 @@
     </w:p>
     <w:p>
       <w:pPr>
-        <w:pStyle w:val="Textoindependiente"/>
+        <w:pStyle w:val="Corpsdetexte"/>
         <w:rPr>
           <w:rFonts w:asciiTheme="majorHAnsi" w:hAnsiTheme="majorHAnsi" w:cstheme="majorHAnsi"/>
           <w:lang w:val="en-US"/>
@@ -1045,101 +1099,55 @@
           <w:sz w:val="22"/>
           <w:szCs w:val="22"/>
         </w:rPr>
-        <w:t>The paper aims to improve the sustainability of the 3D printing process, assessing the technical feasibility of the substitution of recycled filaments for virgin ones by means of a better knowledge on the influence of the printing conditions.</w:t>
-      </w:r>
-    </w:p>
-    <w:p>
-      <w:pPr>
-        <w:jc w:val="both"/>
-        <w:rPr>
-          <w:rFonts w:asciiTheme="majorHAnsi" w:hAnsiTheme="majorHAnsi" w:cstheme="majorHAnsi"/>
-          <w:color w:val="000000"/>
-          <w:shd w:val="clear" w:color="auto" w:fill="FFFFFF"/>
-        </w:rPr>
-      </w:pPr>
-      <w:r>
-        <w:rPr>
-          <w:rFonts w:asciiTheme="majorHAnsi" w:hAnsiTheme="majorHAnsi" w:cstheme="majorHAnsi"/>
-          <w:color w:val="000000"/>
-          <w:shd w:val="clear" w:color="auto" w:fill="FFFFFF"/>
-        </w:rPr>
-        <w:t>- Present the figures with larger fonts.</w:t>
-      </w:r>
-    </w:p>
-    <w:p>
-      <w:pPr>
-        <w:jc w:val="both"/>
-        <w:rPr>
-          <w:rFonts w:asciiTheme="majorHAnsi" w:hAnsiTheme="majorHAnsi" w:cstheme="majorHAnsi"/>
-          <w:color w:val="000000"/>
-        </w:rPr>
-      </w:pPr>
-      <w:r>
-        <w:rPr>
-          <w:rFonts w:asciiTheme="majorHAnsi" w:hAnsiTheme="majorHAnsi" w:cstheme="majorHAnsi"/>
-          <w:color w:val="000000"/>
-          <w:highlight w:val="yellow"/>
-        </w:rPr>
-        <w:t>FABIO</w:t>
-      </w:r>
-    </w:p>
-    <w:p>
-      <w:pPr>
-        <w:jc w:val="both"/>
-        <w:rPr>
-          <w:rFonts w:asciiTheme="majorHAnsi" w:hAnsiTheme="majorHAnsi" w:cstheme="majorHAnsi"/>
-          <w:color w:val="000000"/>
-          <w:shd w:val="clear" w:color="auto" w:fill="FFFFFF"/>
-        </w:rPr>
-      </w:pPr>
-      <w:r>
-        <w:rPr>
-          <w:rFonts w:asciiTheme="majorHAnsi" w:hAnsiTheme="majorHAnsi" w:cstheme="majorHAnsi"/>
-          <w:color w:val="000000"/>
-          <w:shd w:val="clear" w:color="auto" w:fill="FFFFFF"/>
-        </w:rPr>
-        <w:t>- Kindly provide some recommendations for future studies in conclusion section.</w:t>
-      </w:r>
-    </w:p>
-    <w:p>
-      <w:pPr>
-        <w:jc w:val="both"/>
-        <w:rPr>
-          <w:rFonts w:asciiTheme="majorHAnsi" w:hAnsiTheme="majorHAnsi" w:cstheme="majorHAnsi"/>
-          <w:color w:val="4472C4" w:themeColor="accent1"/>
-          <w:shd w:val="clear" w:color="auto" w:fill="FFFFFF"/>
-        </w:rPr>
-      </w:pPr>
-      <w:r>
-        <w:rPr>
-          <w:rFonts w:asciiTheme="majorHAnsi" w:hAnsiTheme="majorHAnsi" w:cstheme="majorHAnsi"/>
-          <w:color w:val="4472C4" w:themeColor="accent1"/>
-          <w:shd w:val="clear" w:color="auto" w:fill="FFFFFF"/>
-        </w:rPr>
-        <w:t>Thanks for the comment. We consider that this is discussed in the “</w:t>
-      </w:r>
-      <w:r>
-        <w:rPr>
-          <w:rFonts w:asciiTheme="majorHAnsi" w:hAnsiTheme="majorHAnsi" w:cstheme="majorHAnsi"/>
-          <w:color w:val="4472C4" w:themeColor="accent1"/>
-          <w:shd w:val="clear" w:color="auto" w:fill="FFFFFF"/>
-        </w:rPr>
-        <w:t>Discussion and limits of the results</w:t>
-      </w:r>
-      <w:r>
-        <w:rPr>
-          <w:rFonts w:asciiTheme="majorHAnsi" w:hAnsiTheme="majorHAnsi" w:cstheme="majorHAnsi"/>
-          <w:color w:val="4472C4" w:themeColor="accent1"/>
-          <w:shd w:val="clear" w:color="auto" w:fill="FFFFFF"/>
-        </w:rPr>
-        <w:t>” section. Please, see the following text:</w:t>
-      </w:r>
-    </w:p>
-    <w:p>
-      <w:pPr>
-        <w:pStyle w:val="FirstParagraph"/>
-        <w:ind w:firstLine="720"/>
-        <w:jc w:val="both"/>
+        <w:lastRenderedPageBreak/>
+        <w:t>The paper aims to improve the sustainability of the 3D printing process,</w:t>
+      </w:r>
+      <w:ins w:id="0" w:author="Fabio Alberto Cruz Sanchez" w:date="2021-08-29T17:00:00Z">
+        <w:r>
+          <w:rPr>
+            <w:rFonts w:asciiTheme="majorHAnsi" w:hAnsiTheme="majorHAnsi" w:cstheme="majorHAnsi"/>
+            <w:b/>
+            <w:bCs/>
+            <w:i/>
+            <w:iCs/>
+            <w:color w:val="4472C4" w:themeColor="accent1"/>
+            <w:sz w:val="22"/>
+            <w:szCs w:val="22"/>
+          </w:rPr>
+          <w:t xml:space="preserve"> proposing a methodology based on Desi</w:t>
+        </w:r>
+      </w:ins>
+      <w:ins w:id="1" w:author="Fabio Alberto Cruz Sanchez" w:date="2021-08-29T17:01:00Z">
+        <w:r>
+          <w:rPr>
+            <w:rFonts w:asciiTheme="majorHAnsi" w:hAnsiTheme="majorHAnsi" w:cstheme="majorHAnsi"/>
+            <w:b/>
+            <w:bCs/>
+            <w:i/>
+            <w:iCs/>
+            <w:color w:val="4472C4" w:themeColor="accent1"/>
+            <w:sz w:val="22"/>
+            <w:szCs w:val="22"/>
+          </w:rPr>
+          <w:t xml:space="preserve">gn of Experiments approach </w:t>
+        </w:r>
+        <w:proofErr w:type="gramStart"/>
+        <w:r>
+          <w:rPr>
+            <w:rFonts w:asciiTheme="majorHAnsi" w:hAnsiTheme="majorHAnsi" w:cstheme="majorHAnsi"/>
+            <w:b/>
+            <w:bCs/>
+            <w:i/>
+            <w:iCs/>
+            <w:color w:val="4472C4" w:themeColor="accent1"/>
+            <w:sz w:val="22"/>
+            <w:szCs w:val="22"/>
+          </w:rPr>
+          <w:t>in order to</w:t>
+        </w:r>
+      </w:ins>
+      <w:proofErr w:type="gramEnd"/>
+      <w:r>
         <w:rPr>
           <w:rFonts w:asciiTheme="majorHAnsi" w:hAnsiTheme="majorHAnsi" w:cstheme="majorHAnsi"/>
           <w:b/>
@@ -1150,7 +1158,53 @@
           <w:sz w:val="22"/>
           <w:szCs w:val="22"/>
         </w:rPr>
-      </w:pPr>
+        <w:t xml:space="preserve"> </w:t>
+      </w:r>
+      <w:del w:id="2" w:author="Fabio Alberto Cruz Sanchez" w:date="2021-08-29T17:01:00Z">
+        <w:r>
+          <w:rPr>
+            <w:rFonts w:asciiTheme="majorHAnsi" w:hAnsiTheme="majorHAnsi" w:cstheme="majorHAnsi"/>
+            <w:b/>
+            <w:bCs/>
+            <w:i/>
+            <w:iCs/>
+            <w:color w:val="4472C4" w:themeColor="accent1"/>
+            <w:sz w:val="22"/>
+            <w:szCs w:val="22"/>
+          </w:rPr>
+          <w:delText xml:space="preserve">assessing </w:delText>
+        </w:r>
+      </w:del>
+      <w:proofErr w:type="spellStart"/>
+      <w:ins w:id="3" w:author="Fabio Alberto Cruz Sanchez" w:date="2021-08-29T17:01:00Z">
+        <w:r>
+          <w:rPr>
+            <w:rFonts w:asciiTheme="majorHAnsi" w:hAnsiTheme="majorHAnsi" w:cstheme="majorHAnsi"/>
+            <w:b/>
+            <w:bCs/>
+            <w:i/>
+            <w:iCs/>
+            <w:color w:val="4472C4" w:themeColor="accent1"/>
+            <w:sz w:val="22"/>
+            <w:szCs w:val="22"/>
+          </w:rPr>
+          <w:t>asess</w:t>
+        </w:r>
+        <w:proofErr w:type="spellEnd"/>
+        <w:r>
+          <w:rPr>
+            <w:rFonts w:asciiTheme="majorHAnsi" w:hAnsiTheme="majorHAnsi" w:cstheme="majorHAnsi"/>
+            <w:b/>
+            <w:bCs/>
+            <w:i/>
+            <w:iCs/>
+            <w:color w:val="4472C4" w:themeColor="accent1"/>
+            <w:sz w:val="22"/>
+            <w:szCs w:val="22"/>
+          </w:rPr>
+          <w:t xml:space="preserve"> </w:t>
+        </w:r>
+      </w:ins>
       <w:r>
         <w:rPr>
           <w:rFonts w:asciiTheme="majorHAnsi" w:hAnsiTheme="majorHAnsi" w:cstheme="majorHAnsi"/>
@@ -1162,7 +1216,136 @@
           <w:sz w:val="22"/>
           <w:szCs w:val="22"/>
         </w:rPr>
-        <w:t>There are certain limitations to this work in the perspective of materials and parameters tested. Certainly, the use of other materials is needed to confirm the main findings. Moreover, other factors are needed in order to consider the quality of a prototype. Clearly, other variables, such as aesthetic design, dimensional accuracy and surface quality</w:t>
+        <w:t>the technical feasibility of the substitution of recycled filaments for virgin ones by means of a better knowledge on the influence of the printing conditions.</w:t>
+      </w:r>
+    </w:p>
+    <w:p>
+      <w:pPr>
+        <w:jc w:val="both"/>
+        <w:rPr>
+          <w:rFonts w:asciiTheme="majorHAnsi" w:hAnsiTheme="majorHAnsi" w:cstheme="majorHAnsi"/>
+          <w:color w:val="000000"/>
+          <w:shd w:val="clear" w:color="auto" w:fill="FFFFFF"/>
+        </w:rPr>
+      </w:pPr>
+      <w:r>
+        <w:rPr>
+          <w:rFonts w:asciiTheme="majorHAnsi" w:hAnsiTheme="majorHAnsi" w:cstheme="majorHAnsi"/>
+          <w:color w:val="000000"/>
+          <w:shd w:val="clear" w:color="auto" w:fill="FFFFFF"/>
+        </w:rPr>
+        <w:t>- Present the figures with larger fonts.</w:t>
+      </w:r>
+    </w:p>
+    <w:p>
+      <w:pPr>
+        <w:jc w:val="both"/>
+        <w:rPr>
+          <w:rFonts w:asciiTheme="majorHAnsi" w:hAnsiTheme="majorHAnsi" w:cstheme="majorHAnsi"/>
+          <w:color w:val="000000"/>
+        </w:rPr>
+      </w:pPr>
+      <w:r>
+        <w:rPr>
+          <w:rFonts w:asciiTheme="majorHAnsi" w:hAnsiTheme="majorHAnsi" w:cstheme="majorHAnsi"/>
+          <w:color w:val="000000"/>
+          <w:highlight w:val="yellow"/>
+        </w:rPr>
+        <w:t>FABIO</w:t>
+      </w:r>
+    </w:p>
+    <w:p>
+      <w:pPr>
+        <w:jc w:val="both"/>
+        <w:rPr>
+          <w:rFonts w:asciiTheme="majorHAnsi" w:hAnsiTheme="majorHAnsi" w:cstheme="majorHAnsi"/>
+          <w:color w:val="000000"/>
+          <w:shd w:val="clear" w:color="auto" w:fill="FFFFFF"/>
+        </w:rPr>
+      </w:pPr>
+      <w:r>
+        <w:rPr>
+          <w:rFonts w:asciiTheme="majorHAnsi" w:hAnsiTheme="majorHAnsi" w:cstheme="majorHAnsi"/>
+          <w:color w:val="000000"/>
+          <w:shd w:val="clear" w:color="auto" w:fill="FFFFFF"/>
+        </w:rPr>
+        <w:t>- Kindly provide some recommendations for future studies in conclusion section.</w:t>
+      </w:r>
+    </w:p>
+    <w:p>
+      <w:pPr>
+        <w:jc w:val="both"/>
+        <w:rPr>
+          <w:rFonts w:asciiTheme="majorHAnsi" w:hAnsiTheme="majorHAnsi" w:cstheme="majorHAnsi"/>
+          <w:color w:val="4472C4" w:themeColor="accent1"/>
+          <w:shd w:val="clear" w:color="auto" w:fill="FFFFFF"/>
+        </w:rPr>
+      </w:pPr>
+      <w:r>
+        <w:rPr>
+          <w:rFonts w:asciiTheme="majorHAnsi" w:hAnsiTheme="majorHAnsi" w:cstheme="majorHAnsi"/>
+          <w:color w:val="4472C4" w:themeColor="accent1"/>
+          <w:shd w:val="clear" w:color="auto" w:fill="FFFFFF"/>
+        </w:rPr>
+        <w:t>Thanks for the comment. We consider that this is discussed in the “Discussion and limits of the results” section. Please, see the following text:</w:t>
+      </w:r>
+    </w:p>
+    <w:p>
+      <w:pPr>
+        <w:pStyle w:val="FirstParagraph"/>
+        <w:ind w:firstLine="720"/>
+        <w:jc w:val="both"/>
+        <w:rPr>
+          <w:rFonts w:asciiTheme="majorHAnsi" w:hAnsiTheme="majorHAnsi" w:cstheme="majorHAnsi"/>
+          <w:b/>
+          <w:bCs/>
+          <w:i/>
+          <w:iCs/>
+          <w:color w:val="4472C4" w:themeColor="accent1"/>
+          <w:sz w:val="22"/>
+          <w:szCs w:val="22"/>
+        </w:rPr>
+      </w:pPr>
+      <w:r>
+        <w:rPr>
+          <w:rFonts w:asciiTheme="majorHAnsi" w:hAnsiTheme="majorHAnsi" w:cstheme="majorHAnsi"/>
+          <w:b/>
+          <w:bCs/>
+          <w:i/>
+          <w:iCs/>
+          <w:color w:val="4472C4" w:themeColor="accent1"/>
+          <w:sz w:val="22"/>
+          <w:szCs w:val="22"/>
+        </w:rPr>
+        <w:t xml:space="preserve">There are certain limitations to this work in the perspective of materials and parameters tested. Certainly, the use of other materials is needed to confirm the main findings. Moreover, other factors are needed </w:t>
+      </w:r>
+      <w:proofErr w:type="gramStart"/>
+      <w:r>
+        <w:rPr>
+          <w:rFonts w:asciiTheme="majorHAnsi" w:hAnsiTheme="majorHAnsi" w:cstheme="majorHAnsi"/>
+          <w:b/>
+          <w:bCs/>
+          <w:i/>
+          <w:iCs/>
+          <w:color w:val="4472C4" w:themeColor="accent1"/>
+          <w:sz w:val="22"/>
+          <w:szCs w:val="22"/>
+        </w:rPr>
+        <w:t>in order to</w:t>
+      </w:r>
+      <w:proofErr w:type="gramEnd"/>
+      <w:r>
+        <w:rPr>
+          <w:rFonts w:asciiTheme="majorHAnsi" w:hAnsiTheme="majorHAnsi" w:cstheme="majorHAnsi"/>
+          <w:b/>
+          <w:bCs/>
+          <w:i/>
+          <w:iCs/>
+          <w:color w:val="4472C4" w:themeColor="accent1"/>
+          <w:sz w:val="22"/>
+          <w:szCs w:val="22"/>
+        </w:rPr>
+        <w:t xml:space="preserve"> consider the quality of a prototype. Clearly, other variables, such as aesthetic design, dimensional accuracy and surface quality</w:t>
       </w:r>
       <w:hyperlink w:anchor="ref-Jin2017">
         <w:r>
@@ -1317,6 +1500,7 @@
           <w:color w:val="000000"/>
           <w:shd w:val="clear" w:color="auto" w:fill="FFFFFF"/>
         </w:rPr>
+        <w:lastRenderedPageBreak/>
         <w:t>Reviewer: 2</w:t>
       </w:r>
     </w:p>
@@ -1402,7 +1586,7 @@
       <w:hyperlink r:id="rId7" w:tgtFrame="_blank" w:history="1">
         <w:r>
           <w:rPr>
-            <w:rStyle w:val="Hipervnculo"/>
+            <w:rStyle w:val="Lienhypertexte"/>
             <w:rFonts w:asciiTheme="majorHAnsi" w:hAnsiTheme="majorHAnsi" w:cstheme="majorHAnsi"/>
             <w:color w:val="36525D"/>
             <w:shd w:val="clear" w:color="auto" w:fill="FFFFFF"/>
@@ -1420,7 +1604,7 @@
       <w:hyperlink r:id="rId8" w:tgtFrame="_blank" w:history="1">
         <w:r>
           <w:rPr>
-            <w:rStyle w:val="Hipervnculo"/>
+            <w:rStyle w:val="Lienhypertexte"/>
             <w:rFonts w:asciiTheme="majorHAnsi" w:hAnsiTheme="majorHAnsi" w:cstheme="majorHAnsi"/>
             <w:color w:val="36525D"/>
             <w:shd w:val="clear" w:color="auto" w:fill="FFFFFF"/>
@@ -1438,7 +1622,7 @@
       <w:hyperlink r:id="rId9" w:tgtFrame="_blank" w:history="1">
         <w:r>
           <w:rPr>
-            <w:rStyle w:val="Hipervnculo"/>
+            <w:rStyle w:val="Lienhypertexte"/>
             <w:rFonts w:asciiTheme="majorHAnsi" w:hAnsiTheme="majorHAnsi" w:cstheme="majorHAnsi"/>
             <w:color w:val="36525D"/>
             <w:shd w:val="clear" w:color="auto" w:fill="FFFFFF"/>
@@ -1510,22 +1694,402 @@
           <w:rFonts w:asciiTheme="majorHAnsi" w:hAnsiTheme="majorHAnsi" w:cstheme="majorHAnsi"/>
           <w:color w:val="4472C4" w:themeColor="accent1"/>
         </w:rPr>
+        <w:t xml:space="preserve">We think that our paper can contribute </w:t>
+      </w:r>
+      <w:proofErr w:type="gramStart"/>
+      <w:r>
+        <w:rPr>
+          <w:rFonts w:asciiTheme="majorHAnsi" w:hAnsiTheme="majorHAnsi" w:cstheme="majorHAnsi"/>
+          <w:color w:val="4472C4" w:themeColor="accent1"/>
+        </w:rPr>
+        <w:t>in</w:t>
+      </w:r>
+      <w:proofErr w:type="gramEnd"/>
+      <w:r>
+        <w:rPr>
+          <w:rFonts w:asciiTheme="majorHAnsi" w:hAnsiTheme="majorHAnsi" w:cstheme="majorHAnsi"/>
+          <w:color w:val="4472C4" w:themeColor="accent1"/>
+        </w:rPr>
+        <w:t xml:space="preserve"> consolidating knowledge and providing insights for using recycled materials, particularly in rapid prototyping applications</w:t>
+      </w:r>
+      <w:r>
+        <w:rPr>
+          <w:rFonts w:asciiTheme="majorHAnsi" w:hAnsiTheme="majorHAnsi" w:cstheme="majorHAnsi"/>
+          <w:color w:val="4472C4" w:themeColor="accent1"/>
+        </w:rPr>
+        <w:t xml:space="preserve">, improving performance by means of adjusting the </w:t>
+      </w:r>
+      <w:r>
+        <w:rPr>
+          <w:rFonts w:asciiTheme="majorHAnsi" w:hAnsiTheme="majorHAnsi" w:cstheme="majorHAnsi"/>
+          <w:color w:val="4472C4" w:themeColor="accent1"/>
+        </w:rPr>
+        <w:t>setting</w:t>
+      </w:r>
+      <w:r>
+        <w:rPr>
+          <w:rFonts w:asciiTheme="majorHAnsi" w:hAnsiTheme="majorHAnsi" w:cstheme="majorHAnsi"/>
+        </w:rPr>
+        <w:t xml:space="preserve">. </w:t>
+      </w:r>
+    </w:p>
+    <w:p>
+      <w:pPr>
+        <w:rPr>
+          <w:rFonts w:asciiTheme="majorHAnsi" w:hAnsiTheme="majorHAnsi" w:cstheme="majorHAnsi"/>
+          <w:color w:val="000000"/>
+          <w:shd w:val="clear" w:color="auto" w:fill="FFFFFF"/>
+        </w:rPr>
+      </w:pPr>
+      <w:r>
+        <w:rPr>
+          <w:rFonts w:asciiTheme="majorHAnsi" w:hAnsiTheme="majorHAnsi" w:cstheme="majorHAnsi"/>
+          <w:color w:val="000000"/>
+          <w:shd w:val="clear" w:color="auto" w:fill="FFFFFF"/>
+        </w:rPr>
+        <w:br w:type="page"/>
+      </w:r>
+    </w:p>
+    <w:p>
+      <w:pPr>
+        <w:jc w:val="both"/>
+        <w:rPr>
+          <w:rFonts w:asciiTheme="majorHAnsi" w:hAnsiTheme="majorHAnsi" w:cstheme="majorHAnsi"/>
+          <w:color w:val="000000"/>
+          <w:shd w:val="clear" w:color="auto" w:fill="FFFFFF"/>
+        </w:rPr>
+      </w:pPr>
+      <w:r>
+        <w:rPr>
+          <w:rFonts w:asciiTheme="majorHAnsi" w:hAnsiTheme="majorHAnsi" w:cstheme="majorHAnsi"/>
+          <w:color w:val="000000"/>
+          <w:shd w:val="clear" w:color="auto" w:fill="FFFFFF"/>
+        </w:rPr>
         <w:lastRenderedPageBreak/>
-        <w:t>We think that our paper can contribute in consolidating knowledge and providing insights for using recycled materials, particularly in rapid prototyping applications</w:t>
-      </w:r>
-      <w:r>
-        <w:rPr>
-          <w:rFonts w:asciiTheme="majorHAnsi" w:hAnsiTheme="majorHAnsi" w:cstheme="majorHAnsi"/>
-          <w:color w:val="4472C4" w:themeColor="accent1"/>
-        </w:rPr>
-        <w:t xml:space="preserve">, improving performance by means of adjusting the </w:t>
-      </w:r>
-      <w:r>
-        <w:rPr>
-          <w:rFonts w:asciiTheme="majorHAnsi" w:hAnsiTheme="majorHAnsi" w:cstheme="majorHAnsi"/>
-          <w:color w:val="4472C4" w:themeColor="accent1"/>
-        </w:rPr>
-        <w:t>setting</w:t>
+        <w:t>Reviewer: 3</w:t>
+      </w:r>
+    </w:p>
+    <w:p>
+      <w:pPr>
+        <w:jc w:val="both"/>
+        <w:rPr>
+          <w:rFonts w:asciiTheme="majorHAnsi" w:hAnsiTheme="majorHAnsi" w:cstheme="majorHAnsi"/>
+          <w:color w:val="000000"/>
+          <w:shd w:val="clear" w:color="auto" w:fill="FFFFFF"/>
+        </w:rPr>
+      </w:pPr>
+      <w:r>
+        <w:rPr>
+          <w:rFonts w:asciiTheme="majorHAnsi" w:hAnsiTheme="majorHAnsi" w:cstheme="majorHAnsi"/>
+          <w:color w:val="000000"/>
+          <w:shd w:val="clear" w:color="auto" w:fill="FFFFFF"/>
+        </w:rPr>
+        <w:t>Comments to the Author</w:t>
+      </w:r>
+    </w:p>
+    <w:p>
+      <w:pPr>
+        <w:jc w:val="both"/>
+        <w:rPr>
+          <w:rFonts w:asciiTheme="majorHAnsi" w:hAnsiTheme="majorHAnsi" w:cstheme="majorHAnsi"/>
+          <w:color w:val="000000"/>
+          <w:shd w:val="clear" w:color="auto" w:fill="FFFFFF"/>
+        </w:rPr>
+      </w:pPr>
+      <w:r>
+        <w:rPr>
+          <w:rFonts w:asciiTheme="majorHAnsi" w:hAnsiTheme="majorHAnsi" w:cstheme="majorHAnsi"/>
+          <w:color w:val="000000"/>
+          <w:shd w:val="clear" w:color="auto" w:fill="FFFFFF"/>
+        </w:rPr>
+        <w:t>(There are no comments.)</w:t>
+      </w:r>
+    </w:p>
+    <w:p>
+      <w:pPr>
+        <w:jc w:val="both"/>
+        <w:rPr>
+          <w:rFonts w:asciiTheme="majorHAnsi" w:hAnsiTheme="majorHAnsi" w:cstheme="majorHAnsi"/>
+          <w:color w:val="4472C4" w:themeColor="accent1"/>
+          <w:shd w:val="clear" w:color="auto" w:fill="FFFFFF"/>
+        </w:rPr>
+      </w:pPr>
+      <w:r>
+        <w:rPr>
+          <w:rFonts w:asciiTheme="majorHAnsi" w:hAnsiTheme="majorHAnsi" w:cstheme="majorHAnsi"/>
+          <w:color w:val="4472C4" w:themeColor="accent1"/>
+          <w:shd w:val="clear" w:color="auto" w:fill="FFFFFF"/>
+        </w:rPr>
+        <w:t>Thanks for your time.</w:t>
+      </w:r>
+    </w:p>
+    <w:p>
+      <w:pPr>
+        <w:rPr>
+          <w:rFonts w:asciiTheme="majorHAnsi" w:hAnsiTheme="majorHAnsi" w:cstheme="majorHAnsi"/>
+          <w:color w:val="000000"/>
+        </w:rPr>
+      </w:pPr>
+      <w:r>
+        <w:rPr>
+          <w:rFonts w:asciiTheme="majorHAnsi" w:hAnsiTheme="majorHAnsi" w:cstheme="majorHAnsi"/>
+          <w:color w:val="000000"/>
+        </w:rPr>
+        <w:br w:type="page"/>
+      </w:r>
+    </w:p>
+    <w:p>
+      <w:pPr>
+        <w:jc w:val="both"/>
+        <w:rPr>
+          <w:rFonts w:asciiTheme="majorHAnsi" w:hAnsiTheme="majorHAnsi" w:cstheme="majorHAnsi"/>
+          <w:color w:val="000000"/>
+          <w:shd w:val="clear" w:color="auto" w:fill="FFFFFF"/>
+        </w:rPr>
+      </w:pPr>
+      <w:r>
+        <w:rPr>
+          <w:rFonts w:asciiTheme="majorHAnsi" w:hAnsiTheme="majorHAnsi" w:cstheme="majorHAnsi"/>
+          <w:color w:val="000000"/>
+          <w:shd w:val="clear" w:color="auto" w:fill="FFFFFF"/>
+        </w:rPr>
+        <w:lastRenderedPageBreak/>
+        <w:t>Reviewer: 4</w:t>
+      </w:r>
+    </w:p>
+    <w:p>
+      <w:pPr>
+        <w:jc w:val="both"/>
+        <w:rPr>
+          <w:rFonts w:asciiTheme="majorHAnsi" w:hAnsiTheme="majorHAnsi" w:cstheme="majorHAnsi"/>
+          <w:color w:val="000000"/>
+          <w:shd w:val="clear" w:color="auto" w:fill="FFFFFF"/>
+        </w:rPr>
+      </w:pPr>
+      <w:r>
+        <w:rPr>
+          <w:rFonts w:asciiTheme="majorHAnsi" w:hAnsiTheme="majorHAnsi" w:cstheme="majorHAnsi"/>
+          <w:color w:val="000000"/>
+          <w:shd w:val="clear" w:color="auto" w:fill="FFFFFF"/>
+        </w:rPr>
+        <w:t>Comments to the Author</w:t>
+      </w:r>
+    </w:p>
+    <w:p>
+      <w:pPr>
+        <w:jc w:val="both"/>
+        <w:rPr>
+          <w:rFonts w:asciiTheme="majorHAnsi" w:hAnsiTheme="majorHAnsi" w:cstheme="majorHAnsi"/>
+          <w:color w:val="000000"/>
+          <w:shd w:val="clear" w:color="auto" w:fill="FFFFFF"/>
+        </w:rPr>
+      </w:pPr>
+      <w:r>
+        <w:rPr>
+          <w:rFonts w:asciiTheme="majorHAnsi" w:hAnsiTheme="majorHAnsi" w:cstheme="majorHAnsi"/>
+          <w:color w:val="000000"/>
+          <w:shd w:val="clear" w:color="auto" w:fill="FFFFFF"/>
+        </w:rPr>
+        <w:t>Hello dear authors,</w:t>
+      </w:r>
+    </w:p>
+    <w:p>
+      <w:pPr>
+        <w:jc w:val="both"/>
+        <w:rPr>
+          <w:rFonts w:asciiTheme="majorHAnsi" w:hAnsiTheme="majorHAnsi" w:cstheme="majorHAnsi"/>
+          <w:color w:val="000000"/>
+          <w:shd w:val="clear" w:color="auto" w:fill="FFFFFF"/>
+        </w:rPr>
+      </w:pPr>
+      <w:r>
+        <w:rPr>
+          <w:rFonts w:asciiTheme="majorHAnsi" w:hAnsiTheme="majorHAnsi" w:cstheme="majorHAnsi"/>
+          <w:color w:val="000000"/>
+          <w:shd w:val="clear" w:color="auto" w:fill="FFFFFF"/>
+        </w:rPr>
+        <w:t>The work sounds very interesting, but there are many similar works on virgin PLA and recycled PLA such as below, so the paper cannot be accepted for publication in the journal of Engineering manufacture.</w:t>
+      </w:r>
+    </w:p>
+    <w:p>
+      <w:pPr>
+        <w:jc w:val="both"/>
+        <w:rPr>
+          <w:rFonts w:asciiTheme="majorHAnsi" w:hAnsiTheme="majorHAnsi" w:cstheme="majorHAnsi"/>
+          <w:color w:val="000000"/>
+          <w:shd w:val="clear" w:color="auto" w:fill="FFFFFF"/>
+        </w:rPr>
+      </w:pPr>
+      <w:r>
+        <w:rPr>
+          <w:rFonts w:asciiTheme="majorHAnsi" w:hAnsiTheme="majorHAnsi" w:cstheme="majorHAnsi"/>
+          <w:color w:val="000000"/>
+          <w:shd w:val="clear" w:color="auto" w:fill="FFFFFF"/>
+        </w:rPr>
+        <w:t xml:space="preserve">A comparison between mechanical properties of </w:t>
+      </w:r>
+      <w:proofErr w:type="gramStart"/>
+      <w:r>
+        <w:rPr>
+          <w:rFonts w:asciiTheme="majorHAnsi" w:hAnsiTheme="majorHAnsi" w:cstheme="majorHAnsi"/>
+          <w:color w:val="000000"/>
+          <w:shd w:val="clear" w:color="auto" w:fill="FFFFFF"/>
+        </w:rPr>
+        <w:t>specimens</w:t>
+      </w:r>
+      <w:proofErr w:type="gramEnd"/>
+      <w:r>
+        <w:rPr>
+          <w:rFonts w:asciiTheme="majorHAnsi" w:hAnsiTheme="majorHAnsi" w:cstheme="majorHAnsi"/>
+          <w:color w:val="000000"/>
+          <w:shd w:val="clear" w:color="auto" w:fill="FFFFFF"/>
+        </w:rPr>
+        <w:t xml:space="preserve"> 3D printed with virgin and recycled PLA</w:t>
+      </w:r>
+    </w:p>
+    <w:p>
+      <w:pPr>
+        <w:jc w:val="both"/>
+        <w:rPr>
+          <w:rFonts w:asciiTheme="majorHAnsi" w:hAnsiTheme="majorHAnsi" w:cstheme="majorHAnsi"/>
+          <w:color w:val="000000"/>
+          <w:shd w:val="clear" w:color="auto" w:fill="FFFFFF"/>
+        </w:rPr>
+      </w:pPr>
+      <w:r>
+        <w:rPr>
+          <w:rFonts w:asciiTheme="majorHAnsi" w:hAnsiTheme="majorHAnsi" w:cstheme="majorHAnsi"/>
+          <w:color w:val="000000"/>
+          <w:shd w:val="clear" w:color="auto" w:fill="FFFFFF"/>
+        </w:rPr>
+        <w:t>3D printing goes greener: Study of the properties of post-consumer recycled polymers for the manufacturing of engineering components</w:t>
+      </w:r>
+    </w:p>
+    <w:p>
+      <w:pPr>
+        <w:jc w:val="both"/>
+        <w:rPr>
+          <w:rFonts w:asciiTheme="majorHAnsi" w:hAnsiTheme="majorHAnsi" w:cstheme="majorHAnsi"/>
+          <w:color w:val="000000"/>
+          <w:shd w:val="clear" w:color="auto" w:fill="FFFFFF"/>
+        </w:rPr>
+      </w:pPr>
+      <w:r>
+        <w:rPr>
+          <w:rFonts w:asciiTheme="majorHAnsi" w:hAnsiTheme="majorHAnsi" w:cstheme="majorHAnsi"/>
+          <w:color w:val="000000"/>
+          <w:shd w:val="clear" w:color="auto" w:fill="FFFFFF"/>
+        </w:rPr>
+        <w:t xml:space="preserve">On Process Capability of </w:t>
+      </w:r>
+      <w:proofErr w:type="gramStart"/>
+      <w:r>
+        <w:rPr>
+          <w:rFonts w:asciiTheme="majorHAnsi" w:hAnsiTheme="majorHAnsi" w:cstheme="majorHAnsi"/>
+          <w:color w:val="000000"/>
+          <w:shd w:val="clear" w:color="auto" w:fill="FFFFFF"/>
+        </w:rPr>
+        <w:t>Multi Stage</w:t>
+      </w:r>
+      <w:proofErr w:type="gramEnd"/>
+      <w:r>
+        <w:rPr>
+          <w:rFonts w:asciiTheme="majorHAnsi" w:hAnsiTheme="majorHAnsi" w:cstheme="majorHAnsi"/>
+          <w:color w:val="000000"/>
+          <w:shd w:val="clear" w:color="auto" w:fill="FFFFFF"/>
+        </w:rPr>
+        <w:t xml:space="preserve"> Primary and Secondary Recycled PLA Composite Matrix for 3D Printing Applications</w:t>
+      </w:r>
+    </w:p>
+    <w:p>
+      <w:pPr>
+        <w:jc w:val="both"/>
+        <w:rPr>
+          <w:rFonts w:asciiTheme="majorHAnsi" w:hAnsiTheme="majorHAnsi" w:cstheme="majorHAnsi"/>
+          <w:color w:val="000000"/>
+          <w:shd w:val="clear" w:color="auto" w:fill="FFFFFF"/>
+        </w:rPr>
+      </w:pPr>
+      <w:r>
+        <w:rPr>
+          <w:rFonts w:asciiTheme="majorHAnsi" w:hAnsiTheme="majorHAnsi" w:cstheme="majorHAnsi"/>
+          <w:color w:val="000000"/>
+          <w:shd w:val="clear" w:color="auto" w:fill="FFFFFF"/>
+        </w:rPr>
+        <w:t>Regards,</w:t>
+      </w:r>
+    </w:p>
+    <w:p>
+      <w:pPr>
+        <w:jc w:val="both"/>
+        <w:rPr>
+          <w:rFonts w:asciiTheme="majorHAnsi" w:hAnsiTheme="majorHAnsi" w:cstheme="majorHAnsi"/>
+        </w:rPr>
+      </w:pPr>
+      <w:r>
+        <w:rPr>
+          <w:rFonts w:asciiTheme="majorHAnsi" w:hAnsiTheme="majorHAnsi" w:cstheme="majorHAnsi"/>
+          <w:color w:val="4472C4" w:themeColor="accent1"/>
+        </w:rPr>
+        <w:t xml:space="preserve">Thanks for your time. We agree with the reviewer that there are some works dealing with recycled materials and 3D printing as reviewer 2 also indicated. However, we considered that the knowledge on this field is still </w:t>
+      </w:r>
+      <w:r>
+        <w:rPr>
+          <w:rFonts w:asciiTheme="majorHAnsi" w:hAnsiTheme="majorHAnsi" w:cstheme="majorHAnsi"/>
+          <w:color w:val="4472C4" w:themeColor="accent1"/>
+        </w:rPr>
+        <w:t>limited,</w:t>
+      </w:r>
+      <w:r>
+        <w:rPr>
+          <w:rFonts w:asciiTheme="majorHAnsi" w:hAnsiTheme="majorHAnsi" w:cstheme="majorHAnsi"/>
+          <w:color w:val="4472C4" w:themeColor="accent1"/>
+        </w:rPr>
+        <w:t xml:space="preserve"> and these studies are certainly based on different approaches. </w:t>
+      </w:r>
+      <w:r>
+        <w:rPr>
+          <w:rFonts w:asciiTheme="majorHAnsi" w:hAnsiTheme="majorHAnsi" w:cstheme="majorHAnsi"/>
+          <w:color w:val="4472C4" w:themeColor="accent1"/>
+        </w:rPr>
+        <w:t>We are contributing to the issue with a comprehensive experimental study focused on printing conditions.</w:t>
+      </w:r>
+      <w:r>
+        <w:rPr>
+          <w:rFonts w:asciiTheme="majorHAnsi" w:hAnsiTheme="majorHAnsi" w:cstheme="majorHAnsi"/>
+          <w:color w:val="4472C4" w:themeColor="accent1"/>
+        </w:rPr>
+        <w:t xml:space="preserve"> We developed a three phases program that allowed us to </w:t>
+      </w:r>
+      <w:r>
+        <w:rPr>
+          <w:rFonts w:asciiTheme="majorHAnsi" w:hAnsiTheme="majorHAnsi" w:cstheme="majorHAnsi"/>
+          <w:color w:val="4472C4" w:themeColor="accent1"/>
+        </w:rPr>
+        <w:t>evaluate the most important printing factors: infill density, infill pattern, layer height, printing speed and printing orientation with a “limited” number of experiments: 56.</w:t>
+      </w:r>
+      <w:r>
+        <w:rPr>
+          <w:rFonts w:asciiTheme="majorHAnsi" w:hAnsiTheme="majorHAnsi" w:cstheme="majorHAnsi"/>
+          <w:color w:val="4472C4" w:themeColor="accent1"/>
+        </w:rPr>
+        <w:t xml:space="preserve"> We think that our paper can contribute </w:t>
+      </w:r>
+      <w:proofErr w:type="gramStart"/>
+      <w:r>
+        <w:rPr>
+          <w:rFonts w:asciiTheme="majorHAnsi" w:hAnsiTheme="majorHAnsi" w:cstheme="majorHAnsi"/>
+          <w:color w:val="4472C4" w:themeColor="accent1"/>
+        </w:rPr>
+        <w:t>in</w:t>
+      </w:r>
+      <w:proofErr w:type="gramEnd"/>
+      <w:r>
+        <w:rPr>
+          <w:rFonts w:asciiTheme="majorHAnsi" w:hAnsiTheme="majorHAnsi" w:cstheme="majorHAnsi"/>
+          <w:color w:val="4472C4" w:themeColor="accent1"/>
+        </w:rPr>
+        <w:t xml:space="preserve"> consolidating knowledge and providing insights for using recycled materials, particularly in rapid prototyping applications</w:t>
       </w:r>
       <w:r>
         <w:rPr>
@@ -1566,7 +2130,8 @@
           <w:color w:val="000000"/>
           <w:shd w:val="clear" w:color="auto" w:fill="FFFFFF"/>
         </w:rPr>
-        <w:t>Reviewer: 3</w:t>
+        <w:lastRenderedPageBreak/>
+        <w:t>Reviewer: 5</w:t>
       </w:r>
     </w:p>
     <w:p>
@@ -1602,38 +2167,458 @@
           <w:color w:val="000000"/>
           <w:shd w:val="clear" w:color="auto" w:fill="FFFFFF"/>
         </w:rPr>
-        <w:t>(There are no comments.)</w:t>
-      </w:r>
-    </w:p>
-    <w:p>
-      <w:pPr>
-        <w:jc w:val="both"/>
-        <w:rPr>
-          <w:rFonts w:asciiTheme="majorHAnsi" w:hAnsiTheme="majorHAnsi" w:cstheme="majorHAnsi"/>
-          <w:color w:val="4472C4" w:themeColor="accent1"/>
-          <w:shd w:val="clear" w:color="auto" w:fill="FFFFFF"/>
-        </w:rPr>
-      </w:pPr>
-      <w:r>
-        <w:rPr>
-          <w:rFonts w:asciiTheme="majorHAnsi" w:hAnsiTheme="majorHAnsi" w:cstheme="majorHAnsi"/>
-          <w:color w:val="4472C4" w:themeColor="accent1"/>
-          <w:shd w:val="clear" w:color="auto" w:fill="FFFFFF"/>
-        </w:rPr>
-        <w:t>Thanks for your time.</w:t>
-      </w:r>
-    </w:p>
-    <w:p>
-      <w:pPr>
-        <w:rPr>
-          <w:rFonts w:asciiTheme="majorHAnsi" w:hAnsiTheme="majorHAnsi" w:cstheme="majorHAnsi"/>
-          <w:color w:val="000000"/>
-        </w:rPr>
-      </w:pPr>
-      <w:r>
-        <w:rPr>
-          <w:rFonts w:asciiTheme="majorHAnsi" w:hAnsiTheme="majorHAnsi" w:cstheme="majorHAnsi"/>
-          <w:color w:val="000000"/>
+        <w:t xml:space="preserve">Authors have done appreciable work; </w:t>
+      </w:r>
+      <w:proofErr w:type="gramStart"/>
+      <w:r>
+        <w:rPr>
+          <w:rFonts w:asciiTheme="majorHAnsi" w:hAnsiTheme="majorHAnsi" w:cstheme="majorHAnsi"/>
+          <w:color w:val="000000"/>
+          <w:shd w:val="clear" w:color="auto" w:fill="FFFFFF"/>
+        </w:rPr>
+        <w:t>however</w:t>
+      </w:r>
+      <w:proofErr w:type="gramEnd"/>
+      <w:r>
+        <w:rPr>
+          <w:rFonts w:asciiTheme="majorHAnsi" w:hAnsiTheme="majorHAnsi" w:cstheme="majorHAnsi"/>
+          <w:color w:val="000000"/>
+          <w:shd w:val="clear" w:color="auto" w:fill="FFFFFF"/>
+        </w:rPr>
+        <w:t xml:space="preserve"> the following points should be addressed </w:t>
+      </w:r>
+      <w:r>
+        <w:rPr>
+          <w:rFonts w:asciiTheme="majorHAnsi" w:hAnsiTheme="majorHAnsi" w:cstheme="majorHAnsi"/>
+          <w:color w:val="000000"/>
+          <w:shd w:val="clear" w:color="auto" w:fill="FFFFFF"/>
+        </w:rPr>
+        <w:t>–</w:t>
+      </w:r>
+    </w:p>
+    <w:p>
+      <w:pPr>
+        <w:jc w:val="both"/>
+        <w:rPr>
+          <w:rFonts w:asciiTheme="majorHAnsi" w:hAnsiTheme="majorHAnsi" w:cstheme="majorHAnsi"/>
+          <w:color w:val="000000"/>
+          <w:shd w:val="clear" w:color="auto" w:fill="FFFFFF"/>
+        </w:rPr>
+      </w:pPr>
+      <w:r>
+        <w:rPr>
+          <w:rFonts w:asciiTheme="majorHAnsi" w:hAnsiTheme="majorHAnsi" w:cstheme="majorHAnsi"/>
+          <w:color w:val="000000"/>
+          <w:shd w:val="clear" w:color="auto" w:fill="FFFFFF"/>
+        </w:rPr>
+        <w:t>•        Phase III study should be included in the Phase I study by incorporating ‘printing orientation’ as one of the process parameters. Please justify, why is Phase III study performed separately?</w:t>
+      </w:r>
+    </w:p>
+    <w:p>
+      <w:pPr>
+        <w:jc w:val="both"/>
+        <w:rPr>
+          <w:rFonts w:asciiTheme="majorHAnsi" w:hAnsiTheme="majorHAnsi" w:cstheme="majorHAnsi"/>
+          <w:color w:val="4472C4" w:themeColor="accent1"/>
+          <w:shd w:val="clear" w:color="auto" w:fill="FFFFFF"/>
+        </w:rPr>
+      </w:pPr>
+      <w:r>
+        <w:rPr>
+          <w:rFonts w:asciiTheme="majorHAnsi" w:hAnsiTheme="majorHAnsi" w:cstheme="majorHAnsi"/>
+          <w:color w:val="4472C4" w:themeColor="accent1"/>
+          <w:shd w:val="clear" w:color="auto" w:fill="FFFFFF"/>
+        </w:rPr>
+        <w:t xml:space="preserve">Firstly, we would like to explain that the three phases were done in this order. So, we did each phase, analyse the </w:t>
+      </w:r>
+      <w:proofErr w:type="gramStart"/>
+      <w:r>
+        <w:rPr>
+          <w:rFonts w:asciiTheme="majorHAnsi" w:hAnsiTheme="majorHAnsi" w:cstheme="majorHAnsi"/>
+          <w:color w:val="4472C4" w:themeColor="accent1"/>
+          <w:shd w:val="clear" w:color="auto" w:fill="FFFFFF"/>
+        </w:rPr>
+        <w:t>results</w:t>
+      </w:r>
+      <w:proofErr w:type="gramEnd"/>
+      <w:r>
+        <w:rPr>
+          <w:rFonts w:asciiTheme="majorHAnsi" w:hAnsiTheme="majorHAnsi" w:cstheme="majorHAnsi"/>
+          <w:color w:val="4472C4" w:themeColor="accent1"/>
+          <w:shd w:val="clear" w:color="auto" w:fill="FFFFFF"/>
+        </w:rPr>
+        <w:t xml:space="preserve"> and move to the next one. In this sense, in the first one we decided not to include the orientation when designing the experiment because the standard requires to perform 5 tests in each of the 3 orientations. This would result in 16*15 specimens.</w:t>
+      </w:r>
+    </w:p>
+    <w:p>
+      <w:pPr>
+        <w:jc w:val="both"/>
+        <w:rPr>
+          <w:rFonts w:asciiTheme="majorHAnsi" w:hAnsiTheme="majorHAnsi" w:cstheme="majorHAnsi"/>
+          <w:color w:val="4472C4" w:themeColor="accent1"/>
+          <w:shd w:val="clear" w:color="auto" w:fill="FFFFFF"/>
+        </w:rPr>
+      </w:pPr>
+      <w:r>
+        <w:rPr>
+          <w:rFonts w:asciiTheme="majorHAnsi" w:hAnsiTheme="majorHAnsi" w:cstheme="majorHAnsi"/>
+          <w:color w:val="4472C4" w:themeColor="accent1"/>
+          <w:shd w:val="clear" w:color="auto" w:fill="FFFFFF"/>
+        </w:rPr>
+        <w:t xml:space="preserve">If we include Phase III into Phase I, we would be giving more weight to the printing conditions used in Phase III and the conclusions may be highly dependent on this decision. So, we think that Phase I is well designed as a screening </w:t>
+      </w:r>
+      <w:r>
+        <w:rPr>
+          <w:rFonts w:asciiTheme="majorHAnsi" w:hAnsiTheme="majorHAnsi" w:cstheme="majorHAnsi"/>
+          <w:color w:val="4472C4" w:themeColor="accent1"/>
+          <w:shd w:val="clear" w:color="auto" w:fill="FFFFFF"/>
+        </w:rPr>
+        <w:t>phase,</w:t>
+      </w:r>
+      <w:r>
+        <w:rPr>
+          <w:rFonts w:asciiTheme="majorHAnsi" w:hAnsiTheme="majorHAnsi" w:cstheme="majorHAnsi"/>
+          <w:color w:val="4472C4" w:themeColor="accent1"/>
+          <w:shd w:val="clear" w:color="auto" w:fill="FFFFFF"/>
+        </w:rPr>
+        <w:t xml:space="preserve"> maintaining Phase III as a specific experimental study of the orientation.</w:t>
+      </w:r>
+    </w:p>
+    <w:p>
+      <w:pPr>
+        <w:jc w:val="both"/>
+        <w:rPr>
+          <w:rFonts w:asciiTheme="majorHAnsi" w:hAnsiTheme="majorHAnsi" w:cstheme="majorHAnsi"/>
+          <w:color w:val="4472C4" w:themeColor="accent1"/>
+          <w:shd w:val="clear" w:color="auto" w:fill="FFFFFF"/>
+        </w:rPr>
+      </w:pPr>
+      <w:r>
+        <w:rPr>
+          <w:rFonts w:asciiTheme="majorHAnsi" w:hAnsiTheme="majorHAnsi" w:cstheme="majorHAnsi"/>
+          <w:color w:val="4472C4" w:themeColor="accent1"/>
+          <w:shd w:val="clear" w:color="auto" w:fill="FFFFFF"/>
+        </w:rPr>
+        <w:t xml:space="preserve">We fully understand the point and we wanted to </w:t>
+      </w:r>
+      <w:r>
+        <w:rPr>
+          <w:rFonts w:asciiTheme="majorHAnsi" w:hAnsiTheme="majorHAnsi" w:cstheme="majorHAnsi"/>
+          <w:color w:val="4472C4" w:themeColor="accent1"/>
+          <w:shd w:val="clear" w:color="auto" w:fill="FFFFFF"/>
+        </w:rPr>
+        <w:t xml:space="preserve">do it like the reviewer proposes from beginning </w:t>
+      </w:r>
+      <w:r>
+        <w:rPr>
+          <w:rFonts w:asciiTheme="majorHAnsi" w:hAnsiTheme="majorHAnsi" w:cstheme="majorHAnsi"/>
+          <w:color w:val="4472C4" w:themeColor="accent1"/>
+          <w:shd w:val="clear" w:color="auto" w:fill="FFFFFF"/>
+        </w:rPr>
+        <w:t>on,</w:t>
+      </w:r>
+      <w:r>
+        <w:rPr>
+          <w:rFonts w:asciiTheme="majorHAnsi" w:hAnsiTheme="majorHAnsi" w:cstheme="majorHAnsi"/>
+          <w:color w:val="4472C4" w:themeColor="accent1"/>
+          <w:shd w:val="clear" w:color="auto" w:fill="FFFFFF"/>
+        </w:rPr>
+        <w:t xml:space="preserve"> but we couldn’t work with such </w:t>
+      </w:r>
+      <w:r>
+        <w:rPr>
+          <w:rFonts w:asciiTheme="majorHAnsi" w:hAnsiTheme="majorHAnsi" w:cstheme="majorHAnsi"/>
+          <w:color w:val="4472C4" w:themeColor="accent1"/>
+          <w:shd w:val="clear" w:color="auto" w:fill="FFFFFF"/>
+        </w:rPr>
+        <w:t>many</w:t>
+      </w:r>
+      <w:r>
+        <w:rPr>
+          <w:rFonts w:asciiTheme="majorHAnsi" w:hAnsiTheme="majorHAnsi" w:cstheme="majorHAnsi"/>
+          <w:color w:val="4472C4" w:themeColor="accent1"/>
+          <w:shd w:val="clear" w:color="auto" w:fill="FFFFFF"/>
+        </w:rPr>
+        <w:t xml:space="preserve"> specimens to do it properly. Thanks for understanding it.</w:t>
+      </w:r>
+    </w:p>
+    <w:p>
+      <w:pPr>
+        <w:jc w:val="both"/>
+        <w:rPr>
+          <w:rFonts w:asciiTheme="majorHAnsi" w:hAnsiTheme="majorHAnsi" w:cstheme="majorHAnsi"/>
+          <w:color w:val="000000"/>
+          <w:shd w:val="clear" w:color="auto" w:fill="FFFFFF"/>
+        </w:rPr>
+      </w:pPr>
+      <w:r>
+        <w:rPr>
+          <w:rFonts w:asciiTheme="majorHAnsi" w:hAnsiTheme="majorHAnsi" w:cstheme="majorHAnsi"/>
+          <w:color w:val="000000"/>
+          <w:shd w:val="clear" w:color="auto" w:fill="FFFFFF"/>
+        </w:rPr>
+        <w:t>•        Please include names of process parameters and mention meaning of ‘**’ and ‘***’ in the Table 3.</w:t>
+      </w:r>
+    </w:p>
+    <w:p>
+      <w:pPr>
+        <w:jc w:val="both"/>
+        <w:rPr>
+          <w:rFonts w:asciiTheme="majorHAnsi" w:hAnsiTheme="majorHAnsi" w:cstheme="majorHAnsi"/>
+          <w:color w:val="4472C4" w:themeColor="accent1"/>
+          <w:shd w:val="clear" w:color="auto" w:fill="FFFFFF"/>
+        </w:rPr>
+      </w:pPr>
+      <w:r>
+        <w:rPr>
+          <w:rFonts w:asciiTheme="majorHAnsi" w:hAnsiTheme="majorHAnsi" w:cstheme="majorHAnsi"/>
+          <w:color w:val="4472C4" w:themeColor="accent1"/>
+          <w:shd w:val="clear" w:color="auto" w:fill="FFFFFF"/>
+        </w:rPr>
+        <w:t xml:space="preserve">Sure. Thanks a lot! We don’t what happened here. We are including the first column in the new version. Regarding the coding, we are not using that. These are the significance codes provided by R software. We are just using 0.95 and these symbols add little to our work. </w:t>
+      </w:r>
+    </w:p>
+    <w:p>
+      <w:pPr>
+        <w:jc w:val="both"/>
+        <w:rPr>
+          <w:rFonts w:asciiTheme="majorHAnsi" w:hAnsiTheme="majorHAnsi" w:cstheme="majorHAnsi"/>
+          <w:color w:val="000000"/>
+          <w:shd w:val="clear" w:color="auto" w:fill="FFFFFF"/>
+        </w:rPr>
+      </w:pPr>
+      <w:r>
+        <w:rPr>
+          <w:rFonts w:asciiTheme="majorHAnsi" w:hAnsiTheme="majorHAnsi" w:cstheme="majorHAnsi"/>
+          <w:color w:val="000000"/>
+          <w:shd w:val="clear" w:color="auto" w:fill="FFFFFF"/>
+        </w:rPr>
+        <w:t xml:space="preserve">•        Page 7, Line 29 – It is written that ‘In the A region, infill … with an approximately linear.’ However, from the equation written in the Figure 4 (b), </w:t>
+      </w:r>
+      <w:proofErr w:type="gramStart"/>
+      <w:r>
+        <w:rPr>
+          <w:rFonts w:asciiTheme="majorHAnsi" w:hAnsiTheme="majorHAnsi" w:cstheme="majorHAnsi"/>
+          <w:color w:val="000000"/>
+          <w:shd w:val="clear" w:color="auto" w:fill="FFFFFF"/>
+        </w:rPr>
+        <w:t>it is clear that the</w:t>
+      </w:r>
+      <w:proofErr w:type="gramEnd"/>
+      <w:r>
+        <w:rPr>
+          <w:rFonts w:asciiTheme="majorHAnsi" w:hAnsiTheme="majorHAnsi" w:cstheme="majorHAnsi"/>
+          <w:color w:val="000000"/>
+          <w:shd w:val="clear" w:color="auto" w:fill="FFFFFF"/>
+        </w:rPr>
+        <w:t xml:space="preserve"> curves are represented by second order polynomial. Therefore, please make necessary corrections in the sentence.</w:t>
+      </w:r>
+      <w:r>
+        <w:rPr>
+          <w:rFonts w:asciiTheme="majorHAnsi" w:hAnsiTheme="majorHAnsi" w:cstheme="majorHAnsi"/>
+          <w:color w:val="000000"/>
+        </w:rPr>
+        <w:br/>
+      </w:r>
+      <w:r>
+        <w:rPr>
+          <w:rFonts w:asciiTheme="majorHAnsi" w:hAnsiTheme="majorHAnsi" w:cstheme="majorHAnsi"/>
+          <w:color w:val="000000"/>
+          <w:shd w:val="clear" w:color="auto" w:fill="FFFFFF"/>
+        </w:rPr>
+        <w:t xml:space="preserve">Also, please ensure similar changes on Page 9, Line 53 - ‘The influence of </w:t>
+      </w:r>
+      <w:proofErr w:type="gramStart"/>
+      <w:r>
+        <w:rPr>
+          <w:rFonts w:asciiTheme="majorHAnsi" w:hAnsiTheme="majorHAnsi" w:cstheme="majorHAnsi"/>
+          <w:color w:val="000000"/>
+          <w:shd w:val="clear" w:color="auto" w:fill="FFFFFF"/>
+        </w:rPr>
+        <w:t>… :</w:t>
+      </w:r>
+      <w:proofErr w:type="gramEnd"/>
+      <w:r>
+        <w:rPr>
+          <w:rFonts w:asciiTheme="majorHAnsi" w:hAnsiTheme="majorHAnsi" w:cstheme="majorHAnsi"/>
+          <w:color w:val="000000"/>
+          <w:shd w:val="clear" w:color="auto" w:fill="FFFFFF"/>
+        </w:rPr>
+        <w:t xml:space="preserve"> from 40 to 80%, linear </w:t>
+      </w:r>
+      <w:proofErr w:type="spellStart"/>
+      <w:r>
+        <w:rPr>
+          <w:rFonts w:asciiTheme="majorHAnsi" w:hAnsiTheme="majorHAnsi" w:cstheme="majorHAnsi"/>
+          <w:color w:val="000000"/>
+          <w:shd w:val="clear" w:color="auto" w:fill="FFFFFF"/>
+        </w:rPr>
+        <w:t>behavior</w:t>
+      </w:r>
+      <w:proofErr w:type="spellEnd"/>
+      <w:r>
+        <w:rPr>
+          <w:rFonts w:asciiTheme="majorHAnsi" w:hAnsiTheme="majorHAnsi" w:cstheme="majorHAnsi"/>
+          <w:color w:val="000000"/>
+          <w:shd w:val="clear" w:color="auto" w:fill="FFFFFF"/>
+        </w:rPr>
+        <w:t xml:space="preserve"> with a slight slope, and from 80 to 100 % … a greater extent.’</w:t>
+      </w:r>
+    </w:p>
+    <w:p>
+      <w:pPr>
+        <w:jc w:val="both"/>
+        <w:rPr>
+          <w:rFonts w:asciiTheme="majorHAnsi" w:hAnsiTheme="majorHAnsi" w:cstheme="majorHAnsi"/>
+          <w:color w:val="000000"/>
+          <w:shd w:val="clear" w:color="auto" w:fill="FFFFFF"/>
+        </w:rPr>
+      </w:pPr>
+      <w:r>
+        <w:rPr>
+          <w:rFonts w:asciiTheme="majorHAnsi" w:hAnsiTheme="majorHAnsi" w:cstheme="majorHAnsi"/>
+          <w:color w:val="000000"/>
+          <w:highlight w:val="green"/>
+          <w:shd w:val="clear" w:color="auto" w:fill="FFFFFF"/>
+        </w:rPr>
+        <w:t>FABIO</w:t>
+      </w:r>
+    </w:p>
+    <w:p>
+      <w:pPr>
+        <w:jc w:val="both"/>
+        <w:rPr>
+          <w:rFonts w:asciiTheme="majorHAnsi" w:hAnsiTheme="majorHAnsi" w:cstheme="majorHAnsi"/>
+          <w:color w:val="000000"/>
+          <w:shd w:val="clear" w:color="auto" w:fill="FFFFFF"/>
+        </w:rPr>
+      </w:pPr>
+      <w:r>
+        <w:rPr>
+          <w:rFonts w:asciiTheme="majorHAnsi" w:hAnsiTheme="majorHAnsi" w:cstheme="majorHAnsi"/>
+          <w:color w:val="000000"/>
+          <w:shd w:val="clear" w:color="auto" w:fill="FFFFFF"/>
+        </w:rPr>
+        <w:t xml:space="preserve">•        From the study of </w:t>
+      </w:r>
+      <w:proofErr w:type="spellStart"/>
+      <w:r>
+        <w:rPr>
+          <w:rFonts w:asciiTheme="majorHAnsi" w:hAnsiTheme="majorHAnsi" w:cstheme="majorHAnsi"/>
+          <w:color w:val="000000"/>
+          <w:shd w:val="clear" w:color="auto" w:fill="FFFFFF"/>
+        </w:rPr>
+        <w:t>Babagowda</w:t>
+      </w:r>
+      <w:proofErr w:type="spellEnd"/>
+      <w:r>
+        <w:rPr>
+          <w:rFonts w:asciiTheme="majorHAnsi" w:hAnsiTheme="majorHAnsi" w:cstheme="majorHAnsi"/>
+          <w:color w:val="000000"/>
+          <w:shd w:val="clear" w:color="auto" w:fill="FFFFFF"/>
+        </w:rPr>
+        <w:t xml:space="preserve"> et al. it is observed that lower percentage of recycled PLA in the blend results in the higher ultimate tensile strength. However, in the present study, 90% recycled PLA is used in the blend. Please explain the reason behind the use of 90 % recycled PLA in the blend.</w:t>
+      </w:r>
+    </w:p>
+    <w:p>
+      <w:pPr>
+        <w:jc w:val="both"/>
+        <w:rPr>
+          <w:rFonts w:asciiTheme="majorHAnsi" w:hAnsiTheme="majorHAnsi" w:cstheme="majorHAnsi"/>
+          <w:color w:val="4472C4" w:themeColor="accent1"/>
+          <w:shd w:val="clear" w:color="auto" w:fill="FFFFFF"/>
+        </w:rPr>
+      </w:pPr>
+      <w:r>
+        <w:rPr>
+          <w:rFonts w:asciiTheme="majorHAnsi" w:hAnsiTheme="majorHAnsi" w:cstheme="majorHAnsi"/>
+          <w:color w:val="4472C4" w:themeColor="accent1"/>
+          <w:shd w:val="clear" w:color="auto" w:fill="FFFFFF"/>
+        </w:rPr>
+        <w:t>We use that work as reference. In our case, our percentage was established by the manufacturer. We worked with a commercial recycled PLA.</w:t>
+      </w:r>
+    </w:p>
+    <w:p>
+      <w:pPr>
+        <w:jc w:val="both"/>
+        <w:rPr>
+          <w:rFonts w:asciiTheme="majorHAnsi" w:hAnsiTheme="majorHAnsi" w:cstheme="majorHAnsi"/>
+          <w:color w:val="000000"/>
+          <w:shd w:val="clear" w:color="auto" w:fill="FFFFFF"/>
+        </w:rPr>
+      </w:pPr>
+      <w:r>
+        <w:rPr>
+          <w:rFonts w:asciiTheme="majorHAnsi" w:hAnsiTheme="majorHAnsi" w:cstheme="majorHAnsi"/>
+          <w:color w:val="000000"/>
+          <w:shd w:val="clear" w:color="auto" w:fill="FFFFFF"/>
+        </w:rPr>
+        <w:t>•        Investigation related to the maximum load attained after 2nd and 3rd recycling of PLA should be incorporated in the present study.</w:t>
+      </w:r>
+    </w:p>
+    <w:p>
+      <w:pPr>
+        <w:jc w:val="both"/>
+        <w:rPr>
+          <w:rFonts w:asciiTheme="majorHAnsi" w:hAnsiTheme="majorHAnsi" w:cstheme="majorHAnsi"/>
+          <w:color w:val="4472C4" w:themeColor="accent1"/>
+          <w:shd w:val="clear" w:color="auto" w:fill="FFFFFF"/>
+        </w:rPr>
+      </w:pPr>
+      <w:r>
+        <w:rPr>
+          <w:rFonts w:asciiTheme="majorHAnsi" w:hAnsiTheme="majorHAnsi" w:cstheme="majorHAnsi"/>
+          <w:color w:val="4472C4" w:themeColor="accent1"/>
+          <w:shd w:val="clear" w:color="auto" w:fill="FFFFFF"/>
+        </w:rPr>
+        <w:t xml:space="preserve">Unfortunately, we cannot go back to these experiments and conduct new research as the proposed. The tests were performed several months </w:t>
+      </w:r>
+      <w:r>
+        <w:rPr>
+          <w:rFonts w:asciiTheme="majorHAnsi" w:hAnsiTheme="majorHAnsi" w:cstheme="majorHAnsi"/>
+          <w:color w:val="4472C4" w:themeColor="accent1"/>
+          <w:shd w:val="clear" w:color="auto" w:fill="FFFFFF"/>
+        </w:rPr>
+        <w:t>ago,</w:t>
+      </w:r>
+      <w:r>
+        <w:rPr>
+          <w:rFonts w:asciiTheme="majorHAnsi" w:hAnsiTheme="majorHAnsi" w:cstheme="majorHAnsi"/>
+          <w:color w:val="4472C4" w:themeColor="accent1"/>
+          <w:shd w:val="clear" w:color="auto" w:fill="FFFFFF"/>
+        </w:rPr>
+        <w:t xml:space="preserve"> and we consider that some degradation is likely to occur. Besides, as we commented before, our recycled filament was </w:t>
+      </w:r>
+      <w:r>
+        <w:rPr>
+          <w:rFonts w:asciiTheme="majorHAnsi" w:hAnsiTheme="majorHAnsi" w:cstheme="majorHAnsi"/>
+          <w:color w:val="4472C4" w:themeColor="accent1"/>
+          <w:shd w:val="clear" w:color="auto" w:fill="FFFFFF"/>
+        </w:rPr>
+        <w:t>commercial,</w:t>
+      </w:r>
+      <w:r>
+        <w:rPr>
+          <w:rFonts w:asciiTheme="majorHAnsi" w:hAnsiTheme="majorHAnsi" w:cstheme="majorHAnsi"/>
+          <w:color w:val="4472C4" w:themeColor="accent1"/>
+          <w:shd w:val="clear" w:color="auto" w:fill="FFFFFF"/>
+        </w:rPr>
+        <w:t xml:space="preserve"> and we can’t obtain new filament by reprocessing our samples with the same extruding conditions.</w:t>
+      </w:r>
+    </w:p>
+    <w:p>
+      <w:pPr>
+        <w:rPr>
+          <w:rFonts w:asciiTheme="majorHAnsi" w:hAnsiTheme="majorHAnsi" w:cstheme="majorHAnsi"/>
+          <w:color w:val="000000"/>
+          <w:shd w:val="clear" w:color="auto" w:fill="FFFFFF"/>
+        </w:rPr>
+      </w:pPr>
+      <w:r>
+        <w:rPr>
+          <w:rFonts w:asciiTheme="majorHAnsi" w:hAnsiTheme="majorHAnsi" w:cstheme="majorHAnsi"/>
+          <w:color w:val="000000"/>
+          <w:shd w:val="clear" w:color="auto" w:fill="FFFFFF"/>
         </w:rPr>
         <w:br w:type="page"/>
       </w:r>
@@ -1653,7 +2638,8 @@
           <w:color w:val="000000"/>
           <w:shd w:val="clear" w:color="auto" w:fill="FFFFFF"/>
         </w:rPr>
-        <w:t>Reviewer: 4</w:t>
+        <w:lastRenderedPageBreak/>
+        <w:t>Reviewer: 6</w:t>
       </w:r>
     </w:p>
     <w:p>
@@ -1689,160 +2675,486 @@
           <w:color w:val="000000"/>
           <w:shd w:val="clear" w:color="auto" w:fill="FFFFFF"/>
         </w:rPr>
-        <w:t>Hello dear authors,</w:t>
-      </w:r>
-    </w:p>
-    <w:p>
-      <w:pPr>
-        <w:jc w:val="both"/>
-        <w:rPr>
-          <w:rFonts w:asciiTheme="majorHAnsi" w:hAnsiTheme="majorHAnsi" w:cstheme="majorHAnsi"/>
-          <w:color w:val="000000"/>
-          <w:shd w:val="clear" w:color="auto" w:fill="FFFFFF"/>
-        </w:rPr>
-      </w:pPr>
-      <w:r>
-        <w:rPr>
-          <w:rFonts w:asciiTheme="majorHAnsi" w:hAnsiTheme="majorHAnsi" w:cstheme="majorHAnsi"/>
-          <w:color w:val="000000"/>
-          <w:shd w:val="clear" w:color="auto" w:fill="FFFFFF"/>
-        </w:rPr>
-        <w:t>The work sounds very interesting, but there are many similar works on virgin PLA and recycled PLA such as below, so the paper cannot be accepted for publication in the journal of Engineering manufacture.</w:t>
-      </w:r>
-    </w:p>
-    <w:p>
-      <w:pPr>
-        <w:jc w:val="both"/>
-        <w:rPr>
-          <w:rFonts w:asciiTheme="majorHAnsi" w:hAnsiTheme="majorHAnsi" w:cstheme="majorHAnsi"/>
-          <w:color w:val="000000"/>
-          <w:shd w:val="clear" w:color="auto" w:fill="FFFFFF"/>
-        </w:rPr>
-      </w:pPr>
-      <w:r>
-        <w:rPr>
-          <w:rFonts w:asciiTheme="majorHAnsi" w:hAnsiTheme="majorHAnsi" w:cstheme="majorHAnsi"/>
-          <w:color w:val="000000"/>
-          <w:shd w:val="clear" w:color="auto" w:fill="FFFFFF"/>
-        </w:rPr>
-        <w:t>A comparison between mechanical properties of specimens 3D printed with virgin and recycled PLA</w:t>
-      </w:r>
-    </w:p>
-    <w:p>
-      <w:pPr>
-        <w:jc w:val="both"/>
-        <w:rPr>
-          <w:rFonts w:asciiTheme="majorHAnsi" w:hAnsiTheme="majorHAnsi" w:cstheme="majorHAnsi"/>
-          <w:color w:val="000000"/>
-          <w:shd w:val="clear" w:color="auto" w:fill="FFFFFF"/>
-        </w:rPr>
-      </w:pPr>
-      <w:r>
-        <w:rPr>
-          <w:rFonts w:asciiTheme="majorHAnsi" w:hAnsiTheme="majorHAnsi" w:cstheme="majorHAnsi"/>
-          <w:color w:val="000000"/>
-          <w:shd w:val="clear" w:color="auto" w:fill="FFFFFF"/>
-        </w:rPr>
-        <w:t>3D printing goes greener: Study of the properties of post-consumer recycled polymers for the manufacturing of engineering components</w:t>
-      </w:r>
-    </w:p>
-    <w:p>
-      <w:pPr>
-        <w:jc w:val="both"/>
-        <w:rPr>
-          <w:rFonts w:asciiTheme="majorHAnsi" w:hAnsiTheme="majorHAnsi" w:cstheme="majorHAnsi"/>
-          <w:color w:val="000000"/>
-          <w:shd w:val="clear" w:color="auto" w:fill="FFFFFF"/>
-        </w:rPr>
-      </w:pPr>
-      <w:r>
-        <w:rPr>
-          <w:rFonts w:asciiTheme="majorHAnsi" w:hAnsiTheme="majorHAnsi" w:cstheme="majorHAnsi"/>
-          <w:color w:val="000000"/>
-          <w:shd w:val="clear" w:color="auto" w:fill="FFFFFF"/>
-        </w:rPr>
-        <w:t>On Process Capability of Multi Stage Primary and Secondary Recycled PLA Composite Matrix for 3D Printing Applications</w:t>
-      </w:r>
-    </w:p>
-    <w:p>
-      <w:pPr>
-        <w:jc w:val="both"/>
-        <w:rPr>
-          <w:rFonts w:asciiTheme="majorHAnsi" w:hAnsiTheme="majorHAnsi" w:cstheme="majorHAnsi"/>
-          <w:color w:val="000000"/>
-          <w:shd w:val="clear" w:color="auto" w:fill="FFFFFF"/>
-        </w:rPr>
-      </w:pPr>
-      <w:r>
-        <w:rPr>
-          <w:rFonts w:asciiTheme="majorHAnsi" w:hAnsiTheme="majorHAnsi" w:cstheme="majorHAnsi"/>
-          <w:color w:val="000000"/>
-          <w:shd w:val="clear" w:color="auto" w:fill="FFFFFF"/>
-        </w:rPr>
-        <w:t>Regards,</w:t>
-      </w:r>
-    </w:p>
-    <w:p>
-      <w:pPr>
-        <w:jc w:val="both"/>
-        <w:rPr>
-          <w:rFonts w:asciiTheme="majorHAnsi" w:hAnsiTheme="majorHAnsi" w:cstheme="majorHAnsi"/>
-        </w:rPr>
-      </w:pPr>
-      <w:r>
-        <w:rPr>
-          <w:rFonts w:asciiTheme="majorHAnsi" w:hAnsiTheme="majorHAnsi" w:cstheme="majorHAnsi"/>
-          <w:color w:val="4472C4" w:themeColor="accent1"/>
-        </w:rPr>
-        <w:t xml:space="preserve">Thanks for your time. We agree with the reviewer that there are some works dealing with recycled materials and 3D printing as reviewer 2 also indicated. However, we considered that the knowledge on this field is still </w:t>
-      </w:r>
-      <w:r>
-        <w:rPr>
-          <w:rFonts w:asciiTheme="majorHAnsi" w:hAnsiTheme="majorHAnsi" w:cstheme="majorHAnsi"/>
-          <w:color w:val="4472C4" w:themeColor="accent1"/>
-        </w:rPr>
-        <w:t>limited,</w:t>
-      </w:r>
-      <w:r>
-        <w:rPr>
-          <w:rFonts w:asciiTheme="majorHAnsi" w:hAnsiTheme="majorHAnsi" w:cstheme="majorHAnsi"/>
-          <w:color w:val="4472C4" w:themeColor="accent1"/>
-        </w:rPr>
-        <w:t xml:space="preserve"> and these studies are certainly based on different approaches. </w:t>
-      </w:r>
-      <w:r>
-        <w:rPr>
-          <w:rFonts w:asciiTheme="majorHAnsi" w:hAnsiTheme="majorHAnsi" w:cstheme="majorHAnsi"/>
-          <w:color w:val="4472C4" w:themeColor="accent1"/>
-        </w:rPr>
-        <w:t>We are contributing to the issue with a comprehensive experimental study focused on printing conditions.</w:t>
-      </w:r>
-      <w:r>
-        <w:rPr>
-          <w:rFonts w:asciiTheme="majorHAnsi" w:hAnsiTheme="majorHAnsi" w:cstheme="majorHAnsi"/>
-          <w:color w:val="4472C4" w:themeColor="accent1"/>
-        </w:rPr>
-        <w:t xml:space="preserve"> We developed a three phases program that allowed us to </w:t>
-      </w:r>
-      <w:r>
-        <w:rPr>
-          <w:rFonts w:asciiTheme="majorHAnsi" w:hAnsiTheme="majorHAnsi" w:cstheme="majorHAnsi"/>
-          <w:color w:val="4472C4" w:themeColor="accent1"/>
-        </w:rPr>
-        <w:t>evaluate the most important printing factors: infill density, infill pattern, layer height, printing speed and printing orientation with a “limited” number of experiments: 56.</w:t>
-      </w:r>
-      <w:r>
-        <w:rPr>
-          <w:rFonts w:asciiTheme="majorHAnsi" w:hAnsiTheme="majorHAnsi" w:cstheme="majorHAnsi"/>
-          <w:color w:val="4472C4" w:themeColor="accent1"/>
-        </w:rPr>
-        <w:t xml:space="preserve"> We think that our paper can contribute in consolidating knowledge and providing insights for using recycled materials, particularly in rapid prototyping applications</w:t>
-      </w:r>
-      <w:r>
-        <w:rPr>
-          <w:rFonts w:asciiTheme="majorHAnsi" w:hAnsiTheme="majorHAnsi" w:cstheme="majorHAnsi"/>
-        </w:rPr>
-        <w:t xml:space="preserve">. </w:t>
+        <w:t>Please consider these comments for improving the paper quality:</w:t>
+      </w:r>
+    </w:p>
+    <w:p>
+      <w:pPr>
+        <w:jc w:val="both"/>
+        <w:rPr>
+          <w:rFonts w:asciiTheme="majorHAnsi" w:hAnsiTheme="majorHAnsi" w:cstheme="majorHAnsi"/>
+          <w:color w:val="000000"/>
+          <w:shd w:val="clear" w:color="auto" w:fill="FFFFFF"/>
+        </w:rPr>
+      </w:pPr>
+      <w:r>
+        <w:rPr>
+          <w:rFonts w:asciiTheme="majorHAnsi" w:hAnsiTheme="majorHAnsi" w:cstheme="majorHAnsi"/>
+          <w:color w:val="000000"/>
+          <w:shd w:val="clear" w:color="auto" w:fill="FFFFFF"/>
+        </w:rPr>
+        <w:t>-        Pag. 2: Details about the authors are missing.</w:t>
+      </w:r>
+    </w:p>
+    <w:p>
+      <w:pPr>
+        <w:jc w:val="both"/>
+        <w:rPr>
+          <w:rFonts w:asciiTheme="majorHAnsi" w:hAnsiTheme="majorHAnsi" w:cstheme="majorHAnsi"/>
+          <w:color w:val="4472C4" w:themeColor="accent1"/>
+          <w:shd w:val="clear" w:color="auto" w:fill="FFFFFF"/>
+        </w:rPr>
+      </w:pPr>
+      <w:r>
+        <w:rPr>
+          <w:rFonts w:asciiTheme="majorHAnsi" w:hAnsiTheme="majorHAnsi" w:cstheme="majorHAnsi"/>
+          <w:color w:val="4472C4" w:themeColor="accent1"/>
+          <w:shd w:val="clear" w:color="auto" w:fill="FFFFFF"/>
+        </w:rPr>
+        <w:t>Thanks. We have submitted a fully anonymised manuscript as requested for the revision.</w:t>
+      </w:r>
+    </w:p>
+    <w:p>
+      <w:pPr>
+        <w:jc w:val="both"/>
+        <w:rPr>
+          <w:rFonts w:asciiTheme="majorHAnsi" w:hAnsiTheme="majorHAnsi" w:cstheme="majorHAnsi"/>
+          <w:color w:val="000000"/>
+          <w:shd w:val="clear" w:color="auto" w:fill="FFFFFF"/>
+        </w:rPr>
+      </w:pPr>
+      <w:r>
+        <w:rPr>
+          <w:rFonts w:asciiTheme="majorHAnsi" w:hAnsiTheme="majorHAnsi" w:cstheme="majorHAnsi"/>
+          <w:color w:val="000000"/>
+          <w:shd w:val="clear" w:color="auto" w:fill="FFFFFF"/>
+        </w:rPr>
+        <w:t xml:space="preserve">-        Comma should be put after the reference number. See for instance </w:t>
+      </w:r>
+      <w:proofErr w:type="spellStart"/>
+      <w:r>
+        <w:rPr>
+          <w:rFonts w:asciiTheme="majorHAnsi" w:hAnsiTheme="majorHAnsi" w:cstheme="majorHAnsi"/>
+          <w:color w:val="000000"/>
+          <w:shd w:val="clear" w:color="auto" w:fill="FFFFFF"/>
+        </w:rPr>
+        <w:t>pag</w:t>
+      </w:r>
+      <w:proofErr w:type="spellEnd"/>
+      <w:r>
+        <w:rPr>
+          <w:rFonts w:asciiTheme="majorHAnsi" w:hAnsiTheme="majorHAnsi" w:cstheme="majorHAnsi"/>
+          <w:color w:val="000000"/>
+          <w:shd w:val="clear" w:color="auto" w:fill="FFFFFF"/>
+        </w:rPr>
+        <w:t xml:space="preserve"> 2-line 35-35-36-44 etc </w:t>
+      </w:r>
+      <w:proofErr w:type="gramStart"/>
+      <w:r>
+        <w:rPr>
+          <w:rFonts w:asciiTheme="majorHAnsi" w:hAnsiTheme="majorHAnsi" w:cstheme="majorHAnsi"/>
+          <w:color w:val="000000"/>
+          <w:shd w:val="clear" w:color="auto" w:fill="FFFFFF"/>
+        </w:rPr>
+        <w:t>(..</w:t>
+      </w:r>
+      <w:proofErr w:type="gramEnd"/>
+      <w:r>
+        <w:rPr>
+          <w:rFonts w:asciiTheme="majorHAnsi" w:hAnsiTheme="majorHAnsi" w:cstheme="majorHAnsi"/>
+          <w:color w:val="000000"/>
+          <w:shd w:val="clear" w:color="auto" w:fill="FFFFFF"/>
+        </w:rPr>
+        <w:t>processes.4,5       …with users.11  etc etc).</w:t>
+      </w:r>
+    </w:p>
+    <w:p>
+      <w:pPr>
+        <w:jc w:val="both"/>
+        <w:rPr>
+          <w:rFonts w:asciiTheme="majorHAnsi" w:hAnsiTheme="majorHAnsi" w:cstheme="majorHAnsi"/>
+          <w:color w:val="4472C4" w:themeColor="accent1"/>
+          <w:shd w:val="clear" w:color="auto" w:fill="FFFFFF"/>
+        </w:rPr>
+      </w:pPr>
+      <w:r>
+        <w:rPr>
+          <w:rFonts w:asciiTheme="majorHAnsi" w:hAnsiTheme="majorHAnsi" w:cstheme="majorHAnsi"/>
+          <w:color w:val="4472C4" w:themeColor="accent1"/>
+          <w:shd w:val="clear" w:color="auto" w:fill="FFFFFF"/>
+        </w:rPr>
+        <w:t xml:space="preserve">Thanks for the comment. We are updating the reference style </w:t>
+      </w:r>
+      <w:proofErr w:type="gramStart"/>
+      <w:r>
+        <w:rPr>
+          <w:rFonts w:asciiTheme="majorHAnsi" w:hAnsiTheme="majorHAnsi" w:cstheme="majorHAnsi"/>
+          <w:color w:val="4472C4" w:themeColor="accent1"/>
+          <w:shd w:val="clear" w:color="auto" w:fill="FFFFFF"/>
+        </w:rPr>
+        <w:t>in order to</w:t>
+      </w:r>
+      <w:proofErr w:type="gramEnd"/>
+      <w:r>
+        <w:rPr>
+          <w:rFonts w:asciiTheme="majorHAnsi" w:hAnsiTheme="majorHAnsi" w:cstheme="majorHAnsi"/>
+          <w:color w:val="4472C4" w:themeColor="accent1"/>
+          <w:shd w:val="clear" w:color="auto" w:fill="FFFFFF"/>
+        </w:rPr>
+        <w:t xml:space="preserve"> meet the guidelines of the journal.</w:t>
+      </w:r>
+    </w:p>
+    <w:p>
+      <w:pPr>
+        <w:jc w:val="both"/>
+        <w:rPr>
+          <w:rFonts w:asciiTheme="majorHAnsi" w:hAnsiTheme="majorHAnsi" w:cstheme="majorHAnsi"/>
+          <w:color w:val="000000"/>
+          <w:shd w:val="clear" w:color="auto" w:fill="FFFFFF"/>
+        </w:rPr>
+      </w:pPr>
+      <w:r>
+        <w:rPr>
+          <w:rFonts w:asciiTheme="majorHAnsi" w:hAnsiTheme="majorHAnsi" w:cstheme="majorHAnsi"/>
+          <w:color w:val="000000"/>
+          <w:shd w:val="clear" w:color="auto" w:fill="FFFFFF"/>
+        </w:rPr>
+        <w:t>-        Table 1: Text font is too big.</w:t>
+      </w:r>
+    </w:p>
+    <w:p>
+      <w:pPr>
+        <w:jc w:val="both"/>
+        <w:rPr>
+          <w:rFonts w:asciiTheme="majorHAnsi" w:hAnsiTheme="majorHAnsi" w:cstheme="majorHAnsi"/>
+          <w:color w:val="4472C4" w:themeColor="accent1"/>
+          <w:shd w:val="clear" w:color="auto" w:fill="FFFFFF"/>
+        </w:rPr>
+      </w:pPr>
+      <w:r>
+        <w:rPr>
+          <w:rFonts w:asciiTheme="majorHAnsi" w:hAnsiTheme="majorHAnsi" w:cstheme="majorHAnsi"/>
+          <w:color w:val="4472C4" w:themeColor="accent1"/>
+          <w:shd w:val="clear" w:color="auto" w:fill="FFFFFF"/>
+        </w:rPr>
+        <w:t>We changed the font size in this table (and the rest). We think that in any case the editing services of the journal should solve some editing problems like this one.</w:t>
+      </w:r>
+    </w:p>
+    <w:p>
+      <w:pPr>
+        <w:jc w:val="both"/>
+        <w:rPr>
+          <w:rFonts w:asciiTheme="majorHAnsi" w:hAnsiTheme="majorHAnsi" w:cstheme="majorHAnsi"/>
+          <w:color w:val="000000"/>
+          <w:shd w:val="clear" w:color="auto" w:fill="FFFFFF"/>
+        </w:rPr>
+      </w:pPr>
+      <w:r>
+        <w:rPr>
+          <w:rFonts w:asciiTheme="majorHAnsi" w:hAnsiTheme="majorHAnsi" w:cstheme="majorHAnsi"/>
+          <w:color w:val="000000"/>
+          <w:shd w:val="clear" w:color="auto" w:fill="FFFFFF"/>
+        </w:rPr>
+        <w:t>-        Try to put Figure 2 closer to the text where it is cited, therefore before section 4.</w:t>
+      </w:r>
+    </w:p>
+    <w:p>
+      <w:pPr>
+        <w:jc w:val="both"/>
+        <w:rPr>
+          <w:rFonts w:asciiTheme="majorHAnsi" w:hAnsiTheme="majorHAnsi" w:cstheme="majorHAnsi"/>
+          <w:color w:val="4472C4" w:themeColor="accent1"/>
+        </w:rPr>
+      </w:pPr>
+      <w:r>
+        <w:rPr>
+          <w:rFonts w:asciiTheme="majorHAnsi" w:hAnsiTheme="majorHAnsi" w:cstheme="majorHAnsi"/>
+          <w:color w:val="4472C4" w:themeColor="accent1"/>
+        </w:rPr>
+        <w:t>We agree. We moved the figure.</w:t>
+      </w:r>
+    </w:p>
+    <w:p>
+      <w:pPr>
+        <w:jc w:val="both"/>
+        <w:rPr>
+          <w:rFonts w:asciiTheme="majorHAnsi" w:hAnsiTheme="majorHAnsi" w:cstheme="majorHAnsi"/>
+          <w:color w:val="000000"/>
+          <w:shd w:val="clear" w:color="auto" w:fill="FFFFFF"/>
+        </w:rPr>
+      </w:pPr>
+      <w:r>
+        <w:rPr>
+          <w:rFonts w:asciiTheme="majorHAnsi" w:hAnsiTheme="majorHAnsi" w:cstheme="majorHAnsi"/>
+          <w:color w:val="000000"/>
+          <w:shd w:val="clear" w:color="auto" w:fill="FFFFFF"/>
+        </w:rPr>
+        <w:t>-        Pag. 5-Line 28: “Based on the literature research presented in section 2, the critical parameters for the study are the (1) layer height (0.15 and 0.3 mm) and (2) infill pattern (tri-hexagonal and grid).” Add reference/s.</w:t>
+      </w:r>
+    </w:p>
+    <w:p>
+      <w:pPr>
+        <w:jc w:val="both"/>
+        <w:rPr>
+          <w:rFonts w:asciiTheme="majorHAnsi" w:hAnsiTheme="majorHAnsi" w:cstheme="majorHAnsi"/>
+          <w:color w:val="000000"/>
+          <w:shd w:val="clear" w:color="auto" w:fill="FFFFFF"/>
+        </w:rPr>
+      </w:pPr>
+      <w:r>
+        <w:rPr>
+          <w:rFonts w:asciiTheme="majorHAnsi" w:hAnsiTheme="majorHAnsi" w:cstheme="majorHAnsi"/>
+          <w:color w:val="4472C4" w:themeColor="accent1"/>
+          <w:shd w:val="clear" w:color="auto" w:fill="FFFFFF"/>
+        </w:rPr>
+        <w:t xml:space="preserve">Thanks for the comment. </w:t>
+      </w:r>
+      <w:r>
+        <w:rPr>
+          <w:rFonts w:asciiTheme="majorHAnsi" w:hAnsiTheme="majorHAnsi" w:cstheme="majorHAnsi"/>
+          <w:color w:val="4472C4" w:themeColor="accent1"/>
+          <w:highlight w:val="yellow"/>
+          <w:shd w:val="clear" w:color="auto" w:fill="FFFFFF"/>
+        </w:rPr>
+        <w:t>We are including these references</w:t>
+      </w:r>
+      <w:r>
+        <w:rPr>
+          <w:rFonts w:asciiTheme="majorHAnsi" w:hAnsiTheme="majorHAnsi" w:cstheme="majorHAnsi"/>
+          <w:color w:val="4472C4" w:themeColor="accent1"/>
+          <w:shd w:val="clear" w:color="auto" w:fill="FFFFFF"/>
+        </w:rPr>
+        <w:t>.</w:t>
+      </w:r>
+    </w:p>
+    <w:p>
+      <w:pPr>
+        <w:jc w:val="both"/>
+        <w:rPr>
+          <w:rFonts w:asciiTheme="majorHAnsi" w:hAnsiTheme="majorHAnsi" w:cstheme="majorHAnsi"/>
+          <w:color w:val="000000"/>
+          <w:shd w:val="clear" w:color="auto" w:fill="FFFFFF"/>
+        </w:rPr>
+      </w:pPr>
+      <w:r>
+        <w:rPr>
+          <w:rFonts w:asciiTheme="majorHAnsi" w:hAnsiTheme="majorHAnsi" w:cstheme="majorHAnsi"/>
+          <w:color w:val="000000"/>
+          <w:shd w:val="clear" w:color="auto" w:fill="FFFFFF"/>
+        </w:rPr>
+        <w:t xml:space="preserve">-        Pag. 5-Line 34: “(3) infill density -ID- and (4) printing speed -PS- were considered.40,41 These four factors were selected using two levels for each of them with large ranges. The printing temperature was 210 °C, which was the recommended for PLA material. This phase ends with an analysis of variance (ANOVA) to identify the influential factors on the response variable.” Maybe this part </w:t>
+      </w:r>
+      <w:proofErr w:type="gramStart"/>
+      <w:r>
+        <w:rPr>
+          <w:rFonts w:asciiTheme="majorHAnsi" w:hAnsiTheme="majorHAnsi" w:cstheme="majorHAnsi"/>
+          <w:color w:val="000000"/>
+          <w:shd w:val="clear" w:color="auto" w:fill="FFFFFF"/>
+        </w:rPr>
+        <w:t>has to</w:t>
+      </w:r>
+      <w:proofErr w:type="gramEnd"/>
+      <w:r>
+        <w:rPr>
+          <w:rFonts w:asciiTheme="majorHAnsi" w:hAnsiTheme="majorHAnsi" w:cstheme="majorHAnsi"/>
+          <w:color w:val="000000"/>
+          <w:shd w:val="clear" w:color="auto" w:fill="FFFFFF"/>
+        </w:rPr>
+        <w:t xml:space="preserve"> be merged with the previous sentence (it also has a different formatting). Please check.</w:t>
+      </w:r>
+    </w:p>
+    <w:p>
+      <w:pPr>
+        <w:jc w:val="both"/>
+        <w:rPr>
+          <w:rFonts w:asciiTheme="majorHAnsi" w:hAnsiTheme="majorHAnsi" w:cstheme="majorHAnsi"/>
+          <w:color w:val="000000"/>
+          <w:shd w:val="clear" w:color="auto" w:fill="FFFFFF"/>
+        </w:rPr>
+      </w:pPr>
+      <w:r>
+        <w:rPr>
+          <w:rFonts w:asciiTheme="majorHAnsi" w:hAnsiTheme="majorHAnsi" w:cstheme="majorHAnsi"/>
+          <w:color w:val="000000"/>
+          <w:shd w:val="clear" w:color="auto" w:fill="FFFFFF"/>
+        </w:rPr>
+        <w:t>-        Figure 3: Description of (a) and (b) should be reported in the figure caption directly (not next to (a) and (b)). Same comment for Figures 4 and 5.</w:t>
+      </w:r>
+    </w:p>
+    <w:p>
+      <w:pPr>
+        <w:jc w:val="both"/>
+        <w:rPr>
+          <w:rFonts w:asciiTheme="majorHAnsi" w:hAnsiTheme="majorHAnsi" w:cstheme="majorHAnsi"/>
+          <w:color w:val="000000"/>
+          <w:shd w:val="clear" w:color="auto" w:fill="FFFFFF"/>
+        </w:rPr>
+      </w:pPr>
+      <w:r>
+        <w:rPr>
+          <w:rFonts w:asciiTheme="majorHAnsi" w:hAnsiTheme="majorHAnsi" w:cstheme="majorHAnsi"/>
+          <w:color w:val="000000"/>
+          <w:highlight w:val="yellow"/>
+          <w:shd w:val="clear" w:color="auto" w:fill="FFFFFF"/>
+        </w:rPr>
+        <w:t>FABIO</w:t>
+      </w:r>
+      <w:r>
+        <w:rPr>
+          <w:rFonts w:asciiTheme="majorHAnsi" w:hAnsiTheme="majorHAnsi" w:cstheme="majorHAnsi"/>
+          <w:color w:val="000000"/>
+        </w:rPr>
+        <w:br/>
+      </w:r>
+      <w:r>
+        <w:rPr>
+          <w:rFonts w:asciiTheme="majorHAnsi" w:hAnsiTheme="majorHAnsi" w:cstheme="majorHAnsi"/>
+          <w:color w:val="000000"/>
+          <w:shd w:val="clear" w:color="auto" w:fill="FFFFFF"/>
+        </w:rPr>
+        <w:t xml:space="preserve">-        Pag. 8-Line 12: </w:t>
+      </w:r>
+      <w:proofErr w:type="gramStart"/>
+      <w:r>
+        <w:rPr>
+          <w:rFonts w:asciiTheme="majorHAnsi" w:hAnsiTheme="majorHAnsi" w:cstheme="majorHAnsi"/>
+          <w:color w:val="000000"/>
+          <w:shd w:val="clear" w:color="auto" w:fill="FFFFFF"/>
+        </w:rPr>
+        <w:t>“..</w:t>
+      </w:r>
+      <w:proofErr w:type="gramEnd"/>
+      <w:r>
+        <w:rPr>
+          <w:rFonts w:asciiTheme="majorHAnsi" w:hAnsiTheme="majorHAnsi" w:cstheme="majorHAnsi"/>
+          <w:color w:val="000000"/>
+          <w:shd w:val="clear" w:color="auto" w:fill="FFFFFF"/>
+        </w:rPr>
+        <w:t xml:space="preserve">each of the factors. and the </w:t>
+      </w:r>
+      <w:proofErr w:type="gramStart"/>
+      <w:r>
+        <w:rPr>
+          <w:rFonts w:asciiTheme="majorHAnsi" w:hAnsiTheme="majorHAnsi" w:cstheme="majorHAnsi"/>
+          <w:color w:val="000000"/>
+          <w:shd w:val="clear" w:color="auto" w:fill="FFFFFF"/>
+        </w:rPr>
+        <w:t>Table..</w:t>
+      </w:r>
+      <w:proofErr w:type="gramEnd"/>
+      <w:r>
+        <w:rPr>
+          <w:rFonts w:asciiTheme="majorHAnsi" w:hAnsiTheme="majorHAnsi" w:cstheme="majorHAnsi"/>
+          <w:color w:val="000000"/>
+          <w:shd w:val="clear" w:color="auto" w:fill="FFFFFF"/>
+        </w:rPr>
+        <w:t>” Remove the dot.</w:t>
+      </w:r>
+    </w:p>
+    <w:p>
+      <w:pPr>
+        <w:jc w:val="both"/>
+        <w:rPr>
+          <w:rFonts w:asciiTheme="majorHAnsi" w:hAnsiTheme="majorHAnsi" w:cstheme="majorHAnsi"/>
+          <w:color w:val="4472C4" w:themeColor="accent1"/>
+          <w:shd w:val="clear" w:color="auto" w:fill="FFFFFF"/>
+        </w:rPr>
+      </w:pPr>
+      <w:r>
+        <w:rPr>
+          <w:rFonts w:asciiTheme="majorHAnsi" w:hAnsiTheme="majorHAnsi" w:cstheme="majorHAnsi"/>
+          <w:color w:val="4472C4" w:themeColor="accent1"/>
+          <w:shd w:val="clear" w:color="auto" w:fill="FFFFFF"/>
+        </w:rPr>
+        <w:t>Thanks for that. Done!</w:t>
+      </w:r>
+    </w:p>
+    <w:p>
+      <w:pPr>
+        <w:jc w:val="both"/>
+        <w:rPr>
+          <w:rFonts w:asciiTheme="majorHAnsi" w:hAnsiTheme="majorHAnsi" w:cstheme="majorHAnsi"/>
+          <w:color w:val="000000"/>
+          <w:shd w:val="clear" w:color="auto" w:fill="FFFFFF"/>
+        </w:rPr>
+      </w:pPr>
+      <w:r>
+        <w:rPr>
+          <w:rFonts w:asciiTheme="majorHAnsi" w:hAnsiTheme="majorHAnsi" w:cstheme="majorHAnsi"/>
+          <w:color w:val="000000"/>
+          <w:shd w:val="clear" w:color="auto" w:fill="FFFFFF"/>
+        </w:rPr>
+        <w:t>-        Pag. 8-Line 30: The sentence is in bolt.</w:t>
+      </w:r>
+    </w:p>
+    <w:p>
+      <w:pPr>
+        <w:jc w:val="both"/>
+        <w:rPr>
+          <w:rFonts w:asciiTheme="majorHAnsi" w:hAnsiTheme="majorHAnsi" w:cstheme="majorHAnsi"/>
+          <w:color w:val="000000"/>
+          <w:shd w:val="clear" w:color="auto" w:fill="FFFFFF"/>
+        </w:rPr>
+      </w:pPr>
+      <w:r>
+        <w:rPr>
+          <w:rFonts w:asciiTheme="majorHAnsi" w:hAnsiTheme="majorHAnsi" w:cstheme="majorHAnsi"/>
+          <w:color w:val="4472C4" w:themeColor="accent1"/>
+          <w:shd w:val="clear" w:color="auto" w:fill="FFFFFF"/>
+        </w:rPr>
+        <w:t xml:space="preserve">We’ve checked that the manuscript </w:t>
+      </w:r>
+      <w:proofErr w:type="gramStart"/>
+      <w:r>
+        <w:rPr>
+          <w:rFonts w:asciiTheme="majorHAnsi" w:hAnsiTheme="majorHAnsi" w:cstheme="majorHAnsi"/>
+          <w:color w:val="4472C4" w:themeColor="accent1"/>
+          <w:shd w:val="clear" w:color="auto" w:fill="FFFFFF"/>
+        </w:rPr>
+        <w:t>do</w:t>
+      </w:r>
+      <w:proofErr w:type="gramEnd"/>
+      <w:r>
+        <w:rPr>
+          <w:rFonts w:asciiTheme="majorHAnsi" w:hAnsiTheme="majorHAnsi" w:cstheme="majorHAnsi"/>
+          <w:color w:val="4472C4" w:themeColor="accent1"/>
+          <w:shd w:val="clear" w:color="auto" w:fill="FFFFFF"/>
+        </w:rPr>
+        <w:t xml:space="preserve"> not include bolt letters. </w:t>
+      </w:r>
+      <w:r>
+        <w:rPr>
+          <w:rFonts w:asciiTheme="majorHAnsi" w:hAnsiTheme="majorHAnsi" w:cstheme="majorHAnsi"/>
+          <w:color w:val="000000"/>
+        </w:rPr>
+        <w:br/>
+      </w:r>
+      <w:r>
+        <w:rPr>
+          <w:rFonts w:asciiTheme="majorHAnsi" w:hAnsiTheme="majorHAnsi" w:cstheme="majorHAnsi"/>
+          <w:color w:val="000000"/>
+          <w:shd w:val="clear" w:color="auto" w:fill="FFFFFF"/>
+        </w:rPr>
+        <w:t>-        Section 5 should highlight and discuss better the obtained results.</w:t>
+      </w:r>
+    </w:p>
+    <w:p>
+      <w:pPr>
+        <w:jc w:val="both"/>
+        <w:rPr>
+          <w:rFonts w:asciiTheme="majorHAnsi" w:hAnsiTheme="majorHAnsi" w:cstheme="majorHAnsi"/>
+          <w:color w:val="000000"/>
+          <w:shd w:val="clear" w:color="auto" w:fill="FFFFFF"/>
+        </w:rPr>
+      </w:pPr>
+      <w:r>
+        <w:rPr>
+          <w:rFonts w:asciiTheme="majorHAnsi" w:hAnsiTheme="majorHAnsi" w:cstheme="majorHAnsi"/>
+          <w:color w:val="000000"/>
+          <w:highlight w:val="green"/>
+          <w:shd w:val="clear" w:color="auto" w:fill="FFFFFF"/>
+        </w:rPr>
+        <w:t>FABIO</w:t>
       </w:r>
     </w:p>
     <w:p>
@@ -1877,7 +3189,8 @@
           <w:color w:val="000000"/>
           <w:shd w:val="clear" w:color="auto" w:fill="FFFFFF"/>
         </w:rPr>
-        <w:t>Reviewer: 5</w:t>
+        <w:lastRenderedPageBreak/>
+        <w:t>Reviewer: 7</w:t>
       </w:r>
     </w:p>
     <w:p>
@@ -1913,893 +3226,6 @@
           <w:color w:val="000000"/>
           <w:shd w:val="clear" w:color="auto" w:fill="FFFFFF"/>
         </w:rPr>
-        <w:t xml:space="preserve">Authors have done appreciable work; however the following points should be addressed </w:t>
-      </w:r>
-      <w:r>
-        <w:rPr>
-          <w:rFonts w:asciiTheme="majorHAnsi" w:hAnsiTheme="majorHAnsi" w:cstheme="majorHAnsi"/>
-          <w:color w:val="000000"/>
-          <w:shd w:val="clear" w:color="auto" w:fill="FFFFFF"/>
-        </w:rPr>
-        <w:t>–</w:t>
-      </w:r>
-    </w:p>
-    <w:p>
-      <w:pPr>
-        <w:jc w:val="both"/>
-        <w:rPr>
-          <w:rFonts w:asciiTheme="majorHAnsi" w:hAnsiTheme="majorHAnsi" w:cstheme="majorHAnsi"/>
-          <w:color w:val="000000"/>
-          <w:shd w:val="clear" w:color="auto" w:fill="FFFFFF"/>
-        </w:rPr>
-      </w:pPr>
-      <w:r>
-        <w:rPr>
-          <w:rFonts w:asciiTheme="majorHAnsi" w:hAnsiTheme="majorHAnsi" w:cstheme="majorHAnsi"/>
-          <w:color w:val="000000"/>
-          <w:shd w:val="clear" w:color="auto" w:fill="FFFFFF"/>
-        </w:rPr>
-        <w:t xml:space="preserve">•        Phase III study should be included in the Phase I study by incorporating </w:t>
-      </w:r>
-      <w:r>
-        <w:rPr>
-          <w:rFonts w:asciiTheme="majorHAnsi" w:hAnsiTheme="majorHAnsi" w:cstheme="majorHAnsi"/>
-          <w:color w:val="000000"/>
-          <w:shd w:val="clear" w:color="auto" w:fill="FFFFFF"/>
-        </w:rPr>
-        <w:lastRenderedPageBreak/>
-        <w:t>‘printing orientation’ as one of the process parameters. Please justify, why is Phase III study performed separately?</w:t>
-      </w:r>
-    </w:p>
-    <w:p>
-      <w:pPr>
-        <w:jc w:val="both"/>
-        <w:rPr>
-          <w:rFonts w:asciiTheme="majorHAnsi" w:hAnsiTheme="majorHAnsi" w:cstheme="majorHAnsi"/>
-          <w:color w:val="4472C4" w:themeColor="accent1"/>
-          <w:shd w:val="clear" w:color="auto" w:fill="FFFFFF"/>
-        </w:rPr>
-      </w:pPr>
-      <w:r>
-        <w:rPr>
-          <w:rFonts w:asciiTheme="majorHAnsi" w:hAnsiTheme="majorHAnsi" w:cstheme="majorHAnsi"/>
-          <w:color w:val="4472C4" w:themeColor="accent1"/>
-          <w:shd w:val="clear" w:color="auto" w:fill="FFFFFF"/>
-        </w:rPr>
-        <w:t>Firstly, we would like to explain that the three phases were done in this order. So, we did each phase, analyse the results and move to the next one. In this sense, in the first one we decided not to include the orientation when designing the experiment because the standard requires to perform 5 tests in each of the 3 orientations. This would result in 16*15 specimens.</w:t>
-      </w:r>
-    </w:p>
-    <w:p>
-      <w:pPr>
-        <w:jc w:val="both"/>
-        <w:rPr>
-          <w:rFonts w:asciiTheme="majorHAnsi" w:hAnsiTheme="majorHAnsi" w:cstheme="majorHAnsi"/>
-          <w:color w:val="4472C4" w:themeColor="accent1"/>
-          <w:shd w:val="clear" w:color="auto" w:fill="FFFFFF"/>
-        </w:rPr>
-      </w:pPr>
-      <w:r>
-        <w:rPr>
-          <w:rFonts w:asciiTheme="majorHAnsi" w:hAnsiTheme="majorHAnsi" w:cstheme="majorHAnsi"/>
-          <w:color w:val="4472C4" w:themeColor="accent1"/>
-          <w:shd w:val="clear" w:color="auto" w:fill="FFFFFF"/>
-        </w:rPr>
-        <w:t xml:space="preserve">If we include Phase III into Phase I, we would be giving more weight to the printing conditions used in Phase III and the conclusions may be highly dependent on this decision. So, we think that Phase I is well designed as a screening </w:t>
-      </w:r>
-      <w:r>
-        <w:rPr>
-          <w:rFonts w:asciiTheme="majorHAnsi" w:hAnsiTheme="majorHAnsi" w:cstheme="majorHAnsi"/>
-          <w:color w:val="4472C4" w:themeColor="accent1"/>
-          <w:shd w:val="clear" w:color="auto" w:fill="FFFFFF"/>
-        </w:rPr>
-        <w:t>phase,</w:t>
-      </w:r>
-      <w:r>
-        <w:rPr>
-          <w:rFonts w:asciiTheme="majorHAnsi" w:hAnsiTheme="majorHAnsi" w:cstheme="majorHAnsi"/>
-          <w:color w:val="4472C4" w:themeColor="accent1"/>
-          <w:shd w:val="clear" w:color="auto" w:fill="FFFFFF"/>
-        </w:rPr>
-        <w:t xml:space="preserve"> maintaining Phase III as a specific experimental study of the orientation.</w:t>
-      </w:r>
-    </w:p>
-    <w:p>
-      <w:pPr>
-        <w:jc w:val="both"/>
-        <w:rPr>
-          <w:rFonts w:asciiTheme="majorHAnsi" w:hAnsiTheme="majorHAnsi" w:cstheme="majorHAnsi"/>
-          <w:color w:val="4472C4" w:themeColor="accent1"/>
-          <w:shd w:val="clear" w:color="auto" w:fill="FFFFFF"/>
-        </w:rPr>
-      </w:pPr>
-      <w:r>
-        <w:rPr>
-          <w:rFonts w:asciiTheme="majorHAnsi" w:hAnsiTheme="majorHAnsi" w:cstheme="majorHAnsi"/>
-          <w:color w:val="4472C4" w:themeColor="accent1"/>
-          <w:shd w:val="clear" w:color="auto" w:fill="FFFFFF"/>
-        </w:rPr>
-        <w:t xml:space="preserve">We fully understand the point and we wanted to </w:t>
-      </w:r>
-      <w:r>
-        <w:rPr>
-          <w:rFonts w:asciiTheme="majorHAnsi" w:hAnsiTheme="majorHAnsi" w:cstheme="majorHAnsi"/>
-          <w:color w:val="4472C4" w:themeColor="accent1"/>
-          <w:shd w:val="clear" w:color="auto" w:fill="FFFFFF"/>
-        </w:rPr>
-        <w:t xml:space="preserve">do it like the reviewer proposes from beginning </w:t>
-      </w:r>
-      <w:r>
-        <w:rPr>
-          <w:rFonts w:asciiTheme="majorHAnsi" w:hAnsiTheme="majorHAnsi" w:cstheme="majorHAnsi"/>
-          <w:color w:val="4472C4" w:themeColor="accent1"/>
-          <w:shd w:val="clear" w:color="auto" w:fill="FFFFFF"/>
-        </w:rPr>
-        <w:t>on,</w:t>
-      </w:r>
-      <w:r>
-        <w:rPr>
-          <w:rFonts w:asciiTheme="majorHAnsi" w:hAnsiTheme="majorHAnsi" w:cstheme="majorHAnsi"/>
-          <w:color w:val="4472C4" w:themeColor="accent1"/>
-          <w:shd w:val="clear" w:color="auto" w:fill="FFFFFF"/>
-        </w:rPr>
-        <w:t xml:space="preserve"> but we couldn’t work with such </w:t>
-      </w:r>
-      <w:r>
-        <w:rPr>
-          <w:rFonts w:asciiTheme="majorHAnsi" w:hAnsiTheme="majorHAnsi" w:cstheme="majorHAnsi"/>
-          <w:color w:val="4472C4" w:themeColor="accent1"/>
-          <w:shd w:val="clear" w:color="auto" w:fill="FFFFFF"/>
-        </w:rPr>
-        <w:t>many</w:t>
-      </w:r>
-      <w:r>
-        <w:rPr>
-          <w:rFonts w:asciiTheme="majorHAnsi" w:hAnsiTheme="majorHAnsi" w:cstheme="majorHAnsi"/>
-          <w:color w:val="4472C4" w:themeColor="accent1"/>
-          <w:shd w:val="clear" w:color="auto" w:fill="FFFFFF"/>
-        </w:rPr>
-        <w:t xml:space="preserve"> specimens to do it properly. Thanks for understanding it.</w:t>
-      </w:r>
-    </w:p>
-    <w:p>
-      <w:pPr>
-        <w:jc w:val="both"/>
-        <w:rPr>
-          <w:rFonts w:asciiTheme="majorHAnsi" w:hAnsiTheme="majorHAnsi" w:cstheme="majorHAnsi"/>
-          <w:color w:val="000000"/>
-          <w:shd w:val="clear" w:color="auto" w:fill="FFFFFF"/>
-        </w:rPr>
-      </w:pPr>
-      <w:r>
-        <w:rPr>
-          <w:rFonts w:asciiTheme="majorHAnsi" w:hAnsiTheme="majorHAnsi" w:cstheme="majorHAnsi"/>
-          <w:color w:val="000000"/>
-          <w:shd w:val="clear" w:color="auto" w:fill="FFFFFF"/>
-        </w:rPr>
-        <w:t>•        Please include names of process parameters and mention meaning of ‘**’ and ‘***’ in the Table 3.</w:t>
-      </w:r>
-    </w:p>
-    <w:p>
-      <w:pPr>
-        <w:jc w:val="both"/>
-        <w:rPr>
-          <w:rFonts w:asciiTheme="majorHAnsi" w:hAnsiTheme="majorHAnsi" w:cstheme="majorHAnsi"/>
-          <w:color w:val="4472C4" w:themeColor="accent1"/>
-          <w:shd w:val="clear" w:color="auto" w:fill="FFFFFF"/>
-        </w:rPr>
-      </w:pPr>
-      <w:r>
-        <w:rPr>
-          <w:rFonts w:asciiTheme="majorHAnsi" w:hAnsiTheme="majorHAnsi" w:cstheme="majorHAnsi"/>
-          <w:color w:val="4472C4" w:themeColor="accent1"/>
-          <w:shd w:val="clear" w:color="auto" w:fill="FFFFFF"/>
-        </w:rPr>
-        <w:t xml:space="preserve">Sure. Thanks a lot! We don’t what happened here. We are including the first column in the new version. Regarding the coding, we are not using that. These are the significance codes provided by R software. We are just using 0.95 and these symbols add little to our work. </w:t>
-      </w:r>
-    </w:p>
-    <w:p>
-      <w:pPr>
-        <w:jc w:val="both"/>
-        <w:rPr>
-          <w:rFonts w:asciiTheme="majorHAnsi" w:hAnsiTheme="majorHAnsi" w:cstheme="majorHAnsi"/>
-          <w:color w:val="000000"/>
-          <w:shd w:val="clear" w:color="auto" w:fill="FFFFFF"/>
-        </w:rPr>
-      </w:pPr>
-      <w:r>
-        <w:rPr>
-          <w:rFonts w:asciiTheme="majorHAnsi" w:hAnsiTheme="majorHAnsi" w:cstheme="majorHAnsi"/>
-          <w:color w:val="000000"/>
-          <w:shd w:val="clear" w:color="auto" w:fill="FFFFFF"/>
-        </w:rPr>
-        <w:t>•        Page 7, Line 29 – It is written that ‘In the A region, infill … with an approximately linear.’ However, from the equation written in the Figure 4 (b), it is clear that the curves are represented by second order polynomial. Therefore, please make necessary corrections in the sentence.</w:t>
-      </w:r>
-      <w:r>
-        <w:rPr>
-          <w:rFonts w:asciiTheme="majorHAnsi" w:hAnsiTheme="majorHAnsi" w:cstheme="majorHAnsi"/>
-          <w:color w:val="000000"/>
-        </w:rPr>
-        <w:br/>
-      </w:r>
-      <w:r>
-        <w:rPr>
-          <w:rFonts w:asciiTheme="majorHAnsi" w:hAnsiTheme="majorHAnsi" w:cstheme="majorHAnsi"/>
-          <w:color w:val="000000"/>
-          <w:shd w:val="clear" w:color="auto" w:fill="FFFFFF"/>
-        </w:rPr>
-        <w:t xml:space="preserve">Also, please ensure similar changes on Page 9, Line 53 - ‘The influence of … : from 40 to 80%, linear </w:t>
-      </w:r>
-      <w:proofErr w:type="spellStart"/>
-      <w:r>
-        <w:rPr>
-          <w:rFonts w:asciiTheme="majorHAnsi" w:hAnsiTheme="majorHAnsi" w:cstheme="majorHAnsi"/>
-          <w:color w:val="000000"/>
-          <w:shd w:val="clear" w:color="auto" w:fill="FFFFFF"/>
-        </w:rPr>
-        <w:t>behavior</w:t>
-      </w:r>
-      <w:proofErr w:type="spellEnd"/>
-      <w:r>
-        <w:rPr>
-          <w:rFonts w:asciiTheme="majorHAnsi" w:hAnsiTheme="majorHAnsi" w:cstheme="majorHAnsi"/>
-          <w:color w:val="000000"/>
-          <w:shd w:val="clear" w:color="auto" w:fill="FFFFFF"/>
-        </w:rPr>
-        <w:t xml:space="preserve"> with a slight slope, and from 80 to 100 % … a greater extent.’</w:t>
-      </w:r>
-    </w:p>
-    <w:p>
-      <w:pPr>
-        <w:jc w:val="both"/>
-        <w:rPr>
-          <w:rFonts w:asciiTheme="majorHAnsi" w:hAnsiTheme="majorHAnsi" w:cstheme="majorHAnsi"/>
-          <w:color w:val="000000"/>
-          <w:shd w:val="clear" w:color="auto" w:fill="FFFFFF"/>
-        </w:rPr>
-      </w:pPr>
-      <w:r>
-        <w:rPr>
-          <w:rFonts w:asciiTheme="majorHAnsi" w:hAnsiTheme="majorHAnsi" w:cstheme="majorHAnsi"/>
-          <w:color w:val="000000"/>
-          <w:highlight w:val="green"/>
-          <w:shd w:val="clear" w:color="auto" w:fill="FFFFFF"/>
-        </w:rPr>
-        <w:t>FABIO</w:t>
-      </w:r>
-    </w:p>
-    <w:p>
-      <w:pPr>
-        <w:jc w:val="both"/>
-        <w:rPr>
-          <w:rFonts w:asciiTheme="majorHAnsi" w:hAnsiTheme="majorHAnsi" w:cstheme="majorHAnsi"/>
-          <w:color w:val="000000"/>
-          <w:shd w:val="clear" w:color="auto" w:fill="FFFFFF"/>
-        </w:rPr>
-      </w:pPr>
-      <w:r>
-        <w:rPr>
-          <w:rFonts w:asciiTheme="majorHAnsi" w:hAnsiTheme="majorHAnsi" w:cstheme="majorHAnsi"/>
-          <w:color w:val="000000"/>
-          <w:shd w:val="clear" w:color="auto" w:fill="FFFFFF"/>
-        </w:rPr>
-        <w:t xml:space="preserve">•        From the study of </w:t>
-      </w:r>
-      <w:proofErr w:type="spellStart"/>
-      <w:r>
-        <w:rPr>
-          <w:rFonts w:asciiTheme="majorHAnsi" w:hAnsiTheme="majorHAnsi" w:cstheme="majorHAnsi"/>
-          <w:color w:val="000000"/>
-          <w:shd w:val="clear" w:color="auto" w:fill="FFFFFF"/>
-        </w:rPr>
-        <w:t>Babagowda</w:t>
-      </w:r>
-      <w:proofErr w:type="spellEnd"/>
-      <w:r>
-        <w:rPr>
-          <w:rFonts w:asciiTheme="majorHAnsi" w:hAnsiTheme="majorHAnsi" w:cstheme="majorHAnsi"/>
-          <w:color w:val="000000"/>
-          <w:shd w:val="clear" w:color="auto" w:fill="FFFFFF"/>
-        </w:rPr>
-        <w:t xml:space="preserve"> et al. it is observed that lower percentage of recycled PLA in the blend results in the higher ultimate tensile strength. However, in the present study, 90% recycled PLA is used in the blend. Please explain the reason behind the use of 90 % recycled PLA in the blend.</w:t>
-      </w:r>
-    </w:p>
-    <w:p>
-      <w:pPr>
-        <w:jc w:val="both"/>
-        <w:rPr>
-          <w:rFonts w:asciiTheme="majorHAnsi" w:hAnsiTheme="majorHAnsi" w:cstheme="majorHAnsi"/>
-          <w:color w:val="4472C4" w:themeColor="accent1"/>
-          <w:shd w:val="clear" w:color="auto" w:fill="FFFFFF"/>
-        </w:rPr>
-      </w:pPr>
-      <w:r>
-        <w:rPr>
-          <w:rFonts w:asciiTheme="majorHAnsi" w:hAnsiTheme="majorHAnsi" w:cstheme="majorHAnsi"/>
-          <w:color w:val="4472C4" w:themeColor="accent1"/>
-          <w:shd w:val="clear" w:color="auto" w:fill="FFFFFF"/>
-        </w:rPr>
-        <w:t>We use that work as reference. In our case, our percentage was established by the manufacturer. We worked with a commercial recycled PLA.</w:t>
-      </w:r>
-    </w:p>
-    <w:p>
-      <w:pPr>
-        <w:jc w:val="both"/>
-        <w:rPr>
-          <w:rFonts w:asciiTheme="majorHAnsi" w:hAnsiTheme="majorHAnsi" w:cstheme="majorHAnsi"/>
-          <w:color w:val="000000"/>
-          <w:shd w:val="clear" w:color="auto" w:fill="FFFFFF"/>
-        </w:rPr>
-      </w:pPr>
-      <w:r>
-        <w:rPr>
-          <w:rFonts w:asciiTheme="majorHAnsi" w:hAnsiTheme="majorHAnsi" w:cstheme="majorHAnsi"/>
-          <w:color w:val="000000"/>
-          <w:shd w:val="clear" w:color="auto" w:fill="FFFFFF"/>
-        </w:rPr>
-        <w:t>•        Investigation related to the maximum load attained after 2nd and 3rd recycling of PLA should be incorporated in the present study.</w:t>
-      </w:r>
-    </w:p>
-    <w:p>
-      <w:pPr>
-        <w:jc w:val="both"/>
-        <w:rPr>
-          <w:rFonts w:asciiTheme="majorHAnsi" w:hAnsiTheme="majorHAnsi" w:cstheme="majorHAnsi"/>
-          <w:color w:val="4472C4" w:themeColor="accent1"/>
-          <w:shd w:val="clear" w:color="auto" w:fill="FFFFFF"/>
-        </w:rPr>
-      </w:pPr>
-      <w:r>
-        <w:rPr>
-          <w:rFonts w:asciiTheme="majorHAnsi" w:hAnsiTheme="majorHAnsi" w:cstheme="majorHAnsi"/>
-          <w:color w:val="4472C4" w:themeColor="accent1"/>
-          <w:shd w:val="clear" w:color="auto" w:fill="FFFFFF"/>
-        </w:rPr>
-        <w:t xml:space="preserve">Unfortunately, we cannot go back to these experiments and conduct new research as the proposed. The tests were performed several months </w:t>
-      </w:r>
-      <w:r>
-        <w:rPr>
-          <w:rFonts w:asciiTheme="majorHAnsi" w:hAnsiTheme="majorHAnsi" w:cstheme="majorHAnsi"/>
-          <w:color w:val="4472C4" w:themeColor="accent1"/>
-          <w:shd w:val="clear" w:color="auto" w:fill="FFFFFF"/>
-        </w:rPr>
-        <w:t>ago,</w:t>
-      </w:r>
-      <w:r>
-        <w:rPr>
-          <w:rFonts w:asciiTheme="majorHAnsi" w:hAnsiTheme="majorHAnsi" w:cstheme="majorHAnsi"/>
-          <w:color w:val="4472C4" w:themeColor="accent1"/>
-          <w:shd w:val="clear" w:color="auto" w:fill="FFFFFF"/>
-        </w:rPr>
-        <w:t xml:space="preserve"> and we consider that some degradation is likely to occur. Besides, as we commented before, our recycled filament was </w:t>
-      </w:r>
-      <w:r>
-        <w:rPr>
-          <w:rFonts w:asciiTheme="majorHAnsi" w:hAnsiTheme="majorHAnsi" w:cstheme="majorHAnsi"/>
-          <w:color w:val="4472C4" w:themeColor="accent1"/>
-          <w:shd w:val="clear" w:color="auto" w:fill="FFFFFF"/>
-        </w:rPr>
-        <w:t>commercial,</w:t>
-      </w:r>
-      <w:r>
-        <w:rPr>
-          <w:rFonts w:asciiTheme="majorHAnsi" w:hAnsiTheme="majorHAnsi" w:cstheme="majorHAnsi"/>
-          <w:color w:val="4472C4" w:themeColor="accent1"/>
-          <w:shd w:val="clear" w:color="auto" w:fill="FFFFFF"/>
-        </w:rPr>
-        <w:t xml:space="preserve"> and we can’t obtain new filament by reprocessing our samples with the same extruding conditions.</w:t>
-      </w:r>
-    </w:p>
-    <w:p>
-      <w:pPr>
-        <w:rPr>
-          <w:rFonts w:asciiTheme="majorHAnsi" w:hAnsiTheme="majorHAnsi" w:cstheme="majorHAnsi"/>
-          <w:color w:val="000000"/>
-          <w:shd w:val="clear" w:color="auto" w:fill="FFFFFF"/>
-        </w:rPr>
-      </w:pPr>
-      <w:r>
-        <w:rPr>
-          <w:rFonts w:asciiTheme="majorHAnsi" w:hAnsiTheme="majorHAnsi" w:cstheme="majorHAnsi"/>
-          <w:color w:val="000000"/>
-          <w:shd w:val="clear" w:color="auto" w:fill="FFFFFF"/>
-        </w:rPr>
-        <w:br w:type="page"/>
-      </w:r>
-    </w:p>
-    <w:p>
-      <w:pPr>
-        <w:jc w:val="both"/>
-        <w:rPr>
-          <w:rFonts w:asciiTheme="majorHAnsi" w:hAnsiTheme="majorHAnsi" w:cstheme="majorHAnsi"/>
-          <w:color w:val="000000"/>
-          <w:shd w:val="clear" w:color="auto" w:fill="FFFFFF"/>
-        </w:rPr>
-      </w:pPr>
-      <w:r>
-        <w:rPr>
-          <w:rFonts w:asciiTheme="majorHAnsi" w:hAnsiTheme="majorHAnsi" w:cstheme="majorHAnsi"/>
-          <w:color w:val="000000"/>
-          <w:shd w:val="clear" w:color="auto" w:fill="FFFFFF"/>
-        </w:rPr>
-        <w:t>Reviewer: 6</w:t>
-      </w:r>
-    </w:p>
-    <w:p>
-      <w:pPr>
-        <w:jc w:val="both"/>
-        <w:rPr>
-          <w:rFonts w:asciiTheme="majorHAnsi" w:hAnsiTheme="majorHAnsi" w:cstheme="majorHAnsi"/>
-          <w:color w:val="000000"/>
-          <w:shd w:val="clear" w:color="auto" w:fill="FFFFFF"/>
-        </w:rPr>
-      </w:pPr>
-      <w:r>
-        <w:rPr>
-          <w:rFonts w:asciiTheme="majorHAnsi" w:hAnsiTheme="majorHAnsi" w:cstheme="majorHAnsi"/>
-          <w:color w:val="000000"/>
-          <w:shd w:val="clear" w:color="auto" w:fill="FFFFFF"/>
-        </w:rPr>
-        <w:lastRenderedPageBreak/>
-        <w:t>Comments to the Author</w:t>
-      </w:r>
-    </w:p>
-    <w:p>
-      <w:pPr>
-        <w:jc w:val="both"/>
-        <w:rPr>
-          <w:rFonts w:asciiTheme="majorHAnsi" w:hAnsiTheme="majorHAnsi" w:cstheme="majorHAnsi"/>
-          <w:color w:val="000000"/>
-          <w:shd w:val="clear" w:color="auto" w:fill="FFFFFF"/>
-        </w:rPr>
-      </w:pPr>
-      <w:r>
-        <w:rPr>
-          <w:rFonts w:asciiTheme="majorHAnsi" w:hAnsiTheme="majorHAnsi" w:cstheme="majorHAnsi"/>
-          <w:color w:val="000000"/>
-          <w:shd w:val="clear" w:color="auto" w:fill="FFFFFF"/>
-        </w:rPr>
-        <w:t>Please consider these comments for improving the paper quality:</w:t>
-      </w:r>
-    </w:p>
-    <w:p>
-      <w:pPr>
-        <w:jc w:val="both"/>
-        <w:rPr>
-          <w:rFonts w:asciiTheme="majorHAnsi" w:hAnsiTheme="majorHAnsi" w:cstheme="majorHAnsi"/>
-          <w:color w:val="000000"/>
-          <w:shd w:val="clear" w:color="auto" w:fill="FFFFFF"/>
-        </w:rPr>
-      </w:pPr>
-      <w:r>
-        <w:rPr>
-          <w:rFonts w:asciiTheme="majorHAnsi" w:hAnsiTheme="majorHAnsi" w:cstheme="majorHAnsi"/>
-          <w:color w:val="000000"/>
-          <w:shd w:val="clear" w:color="auto" w:fill="FFFFFF"/>
-        </w:rPr>
-        <w:t>-        Pag. 2: Details about the authors are missing.</w:t>
-      </w:r>
-    </w:p>
-    <w:p>
-      <w:pPr>
-        <w:jc w:val="both"/>
-        <w:rPr>
-          <w:rFonts w:asciiTheme="majorHAnsi" w:hAnsiTheme="majorHAnsi" w:cstheme="majorHAnsi"/>
-          <w:color w:val="4472C4" w:themeColor="accent1"/>
-          <w:shd w:val="clear" w:color="auto" w:fill="FFFFFF"/>
-        </w:rPr>
-      </w:pPr>
-      <w:r>
-        <w:rPr>
-          <w:rFonts w:asciiTheme="majorHAnsi" w:hAnsiTheme="majorHAnsi" w:cstheme="majorHAnsi"/>
-          <w:color w:val="4472C4" w:themeColor="accent1"/>
-          <w:shd w:val="clear" w:color="auto" w:fill="FFFFFF"/>
-        </w:rPr>
-        <w:t>Thanks. We have submitted a fully anonymised manuscript as requested for the revision.</w:t>
-      </w:r>
-    </w:p>
-    <w:p>
-      <w:pPr>
-        <w:jc w:val="both"/>
-        <w:rPr>
-          <w:rFonts w:asciiTheme="majorHAnsi" w:hAnsiTheme="majorHAnsi" w:cstheme="majorHAnsi"/>
-          <w:color w:val="000000"/>
-          <w:shd w:val="clear" w:color="auto" w:fill="FFFFFF"/>
-        </w:rPr>
-      </w:pPr>
-      <w:r>
-        <w:rPr>
-          <w:rFonts w:asciiTheme="majorHAnsi" w:hAnsiTheme="majorHAnsi" w:cstheme="majorHAnsi"/>
-          <w:color w:val="000000"/>
-          <w:shd w:val="clear" w:color="auto" w:fill="FFFFFF"/>
-        </w:rPr>
-        <w:t xml:space="preserve">-        Comma should be put after the reference number. See for instance </w:t>
-      </w:r>
-      <w:proofErr w:type="spellStart"/>
-      <w:r>
-        <w:rPr>
-          <w:rFonts w:asciiTheme="majorHAnsi" w:hAnsiTheme="majorHAnsi" w:cstheme="majorHAnsi"/>
-          <w:color w:val="000000"/>
-          <w:shd w:val="clear" w:color="auto" w:fill="FFFFFF"/>
-        </w:rPr>
-        <w:t>pag</w:t>
-      </w:r>
-      <w:proofErr w:type="spellEnd"/>
-      <w:r>
-        <w:rPr>
-          <w:rFonts w:asciiTheme="majorHAnsi" w:hAnsiTheme="majorHAnsi" w:cstheme="majorHAnsi"/>
-          <w:color w:val="000000"/>
-          <w:shd w:val="clear" w:color="auto" w:fill="FFFFFF"/>
-        </w:rPr>
-        <w:t xml:space="preserve"> 2-line 35-35-36-44 etc (..processes.4,5       …with users.11  etc etc).</w:t>
-      </w:r>
-    </w:p>
-    <w:p>
-      <w:pPr>
-        <w:jc w:val="both"/>
-        <w:rPr>
-          <w:rFonts w:asciiTheme="majorHAnsi" w:hAnsiTheme="majorHAnsi" w:cstheme="majorHAnsi"/>
-          <w:color w:val="4472C4" w:themeColor="accent1"/>
-          <w:shd w:val="clear" w:color="auto" w:fill="FFFFFF"/>
-        </w:rPr>
-      </w:pPr>
-      <w:r>
-        <w:rPr>
-          <w:rFonts w:asciiTheme="majorHAnsi" w:hAnsiTheme="majorHAnsi" w:cstheme="majorHAnsi"/>
-          <w:color w:val="4472C4" w:themeColor="accent1"/>
-          <w:shd w:val="clear" w:color="auto" w:fill="FFFFFF"/>
-        </w:rPr>
-        <w:t>Thanks for the comment. We are updating the reference style in order to meet the guidelines of the journal.</w:t>
-      </w:r>
-    </w:p>
-    <w:p>
-      <w:pPr>
-        <w:jc w:val="both"/>
-        <w:rPr>
-          <w:rFonts w:asciiTheme="majorHAnsi" w:hAnsiTheme="majorHAnsi" w:cstheme="majorHAnsi"/>
-          <w:color w:val="000000"/>
-          <w:shd w:val="clear" w:color="auto" w:fill="FFFFFF"/>
-        </w:rPr>
-      </w:pPr>
-      <w:r>
-        <w:rPr>
-          <w:rFonts w:asciiTheme="majorHAnsi" w:hAnsiTheme="majorHAnsi" w:cstheme="majorHAnsi"/>
-          <w:color w:val="000000"/>
-          <w:shd w:val="clear" w:color="auto" w:fill="FFFFFF"/>
-        </w:rPr>
-        <w:t>-        Table 1: Text font is too big.</w:t>
-      </w:r>
-    </w:p>
-    <w:p>
-      <w:pPr>
-        <w:jc w:val="both"/>
-        <w:rPr>
-          <w:rFonts w:asciiTheme="majorHAnsi" w:hAnsiTheme="majorHAnsi" w:cstheme="majorHAnsi"/>
-          <w:color w:val="4472C4" w:themeColor="accent1"/>
-          <w:shd w:val="clear" w:color="auto" w:fill="FFFFFF"/>
-        </w:rPr>
-      </w:pPr>
-      <w:r>
-        <w:rPr>
-          <w:rFonts w:asciiTheme="majorHAnsi" w:hAnsiTheme="majorHAnsi" w:cstheme="majorHAnsi"/>
-          <w:color w:val="4472C4" w:themeColor="accent1"/>
-          <w:shd w:val="clear" w:color="auto" w:fill="FFFFFF"/>
-        </w:rPr>
-        <w:t>We changed the font size in this table (and the rest). We think that in any case the editing services of the journal should solve some editing problems like this one.</w:t>
-      </w:r>
-    </w:p>
-    <w:p>
-      <w:pPr>
-        <w:jc w:val="both"/>
-        <w:rPr>
-          <w:rFonts w:asciiTheme="majorHAnsi" w:hAnsiTheme="majorHAnsi" w:cstheme="majorHAnsi"/>
-          <w:color w:val="000000"/>
-          <w:shd w:val="clear" w:color="auto" w:fill="FFFFFF"/>
-        </w:rPr>
-      </w:pPr>
-      <w:r>
-        <w:rPr>
-          <w:rFonts w:asciiTheme="majorHAnsi" w:hAnsiTheme="majorHAnsi" w:cstheme="majorHAnsi"/>
-          <w:color w:val="000000"/>
-          <w:shd w:val="clear" w:color="auto" w:fill="FFFFFF"/>
-        </w:rPr>
-        <w:t>-        Try to put Figure 2 closer to the text where it is cited, therefore before section 4.</w:t>
-      </w:r>
-    </w:p>
-    <w:p>
-      <w:pPr>
-        <w:jc w:val="both"/>
-        <w:rPr>
-          <w:rFonts w:asciiTheme="majorHAnsi" w:hAnsiTheme="majorHAnsi" w:cstheme="majorHAnsi"/>
-          <w:color w:val="4472C4" w:themeColor="accent1"/>
-        </w:rPr>
-      </w:pPr>
-      <w:r>
-        <w:rPr>
-          <w:rFonts w:asciiTheme="majorHAnsi" w:hAnsiTheme="majorHAnsi" w:cstheme="majorHAnsi"/>
-          <w:color w:val="4472C4" w:themeColor="accent1"/>
-        </w:rPr>
-        <w:t>We agree. We moved the figure.</w:t>
-      </w:r>
-    </w:p>
-    <w:p>
-      <w:pPr>
-        <w:jc w:val="both"/>
-        <w:rPr>
-          <w:rFonts w:asciiTheme="majorHAnsi" w:hAnsiTheme="majorHAnsi" w:cstheme="majorHAnsi"/>
-          <w:color w:val="000000"/>
-          <w:shd w:val="clear" w:color="auto" w:fill="FFFFFF"/>
-        </w:rPr>
-      </w:pPr>
-      <w:r>
-        <w:rPr>
-          <w:rFonts w:asciiTheme="majorHAnsi" w:hAnsiTheme="majorHAnsi" w:cstheme="majorHAnsi"/>
-          <w:color w:val="000000"/>
-          <w:shd w:val="clear" w:color="auto" w:fill="FFFFFF"/>
-        </w:rPr>
-        <w:t>-        Pag. 5-Line 28: “Based on the literature research presented in section 2, the critical parameters for the study are the (1) layer height (0.15 and 0.3 mm) and (2) infill pattern (tri-hexagonal and grid).” Add reference/s.</w:t>
-      </w:r>
-    </w:p>
-    <w:p>
-      <w:pPr>
-        <w:jc w:val="both"/>
-        <w:rPr>
-          <w:rFonts w:asciiTheme="majorHAnsi" w:hAnsiTheme="majorHAnsi" w:cstheme="majorHAnsi"/>
-          <w:color w:val="000000"/>
-          <w:shd w:val="clear" w:color="auto" w:fill="FFFFFF"/>
-        </w:rPr>
-      </w:pPr>
-      <w:r>
-        <w:rPr>
-          <w:rFonts w:asciiTheme="majorHAnsi" w:hAnsiTheme="majorHAnsi" w:cstheme="majorHAnsi"/>
-          <w:color w:val="4472C4" w:themeColor="accent1"/>
-          <w:shd w:val="clear" w:color="auto" w:fill="FFFFFF"/>
-        </w:rPr>
-        <w:t xml:space="preserve">Thanks for the comment. </w:t>
-      </w:r>
-      <w:r>
-        <w:rPr>
-          <w:rFonts w:asciiTheme="majorHAnsi" w:hAnsiTheme="majorHAnsi" w:cstheme="majorHAnsi"/>
-          <w:color w:val="4472C4" w:themeColor="accent1"/>
-          <w:highlight w:val="yellow"/>
-          <w:shd w:val="clear" w:color="auto" w:fill="FFFFFF"/>
-        </w:rPr>
-        <w:t>We are including these references</w:t>
-      </w:r>
-      <w:r>
-        <w:rPr>
-          <w:rFonts w:asciiTheme="majorHAnsi" w:hAnsiTheme="majorHAnsi" w:cstheme="majorHAnsi"/>
-          <w:color w:val="4472C4" w:themeColor="accent1"/>
-          <w:shd w:val="clear" w:color="auto" w:fill="FFFFFF"/>
-        </w:rPr>
-        <w:t>.</w:t>
-      </w:r>
-    </w:p>
-    <w:p>
-      <w:pPr>
-        <w:jc w:val="both"/>
-        <w:rPr>
-          <w:rFonts w:asciiTheme="majorHAnsi" w:hAnsiTheme="majorHAnsi" w:cstheme="majorHAnsi"/>
-          <w:color w:val="000000"/>
-          <w:shd w:val="clear" w:color="auto" w:fill="FFFFFF"/>
-        </w:rPr>
-      </w:pPr>
-      <w:r>
-        <w:rPr>
-          <w:rFonts w:asciiTheme="majorHAnsi" w:hAnsiTheme="majorHAnsi" w:cstheme="majorHAnsi"/>
-          <w:color w:val="000000"/>
-          <w:shd w:val="clear" w:color="auto" w:fill="FFFFFF"/>
-        </w:rPr>
-        <w:t>-        Pag. 5-Line 34: “(3) infill density -ID- and (4) printing speed -PS- were considered.40,41 These four factors were selected using two levels for each of them with large ranges. The printing temperature was 210 °C, which was the recommended for PLA material. This phase ends with an analysis of variance (ANOVA) to identify the influential factors on the response variable.” Maybe this part has to be merged with the previous sentence (it also has a different formatting). Please check.</w:t>
-      </w:r>
-    </w:p>
-    <w:p>
-      <w:pPr>
-        <w:jc w:val="both"/>
-        <w:rPr>
-          <w:rFonts w:asciiTheme="majorHAnsi" w:hAnsiTheme="majorHAnsi" w:cstheme="majorHAnsi"/>
-          <w:color w:val="000000"/>
-          <w:shd w:val="clear" w:color="auto" w:fill="FFFFFF"/>
-        </w:rPr>
-      </w:pPr>
-      <w:r>
-        <w:rPr>
-          <w:rFonts w:asciiTheme="majorHAnsi" w:hAnsiTheme="majorHAnsi" w:cstheme="majorHAnsi"/>
-          <w:color w:val="000000"/>
-          <w:shd w:val="clear" w:color="auto" w:fill="FFFFFF"/>
-        </w:rPr>
-        <w:t>-        Figure 3: Description of (a) and (b) should be reported in the figure caption directly (not next to (a) and (b)). Same comment for Figures 4 and 5.</w:t>
-      </w:r>
-    </w:p>
-    <w:p>
-      <w:pPr>
-        <w:jc w:val="both"/>
-        <w:rPr>
-          <w:rFonts w:asciiTheme="majorHAnsi" w:hAnsiTheme="majorHAnsi" w:cstheme="majorHAnsi"/>
-          <w:color w:val="000000"/>
-          <w:shd w:val="clear" w:color="auto" w:fill="FFFFFF"/>
-        </w:rPr>
-      </w:pPr>
-      <w:r>
-        <w:rPr>
-          <w:rFonts w:asciiTheme="majorHAnsi" w:hAnsiTheme="majorHAnsi" w:cstheme="majorHAnsi"/>
-          <w:color w:val="000000"/>
-          <w:highlight w:val="yellow"/>
-          <w:shd w:val="clear" w:color="auto" w:fill="FFFFFF"/>
-        </w:rPr>
-        <w:t>FABIO</w:t>
-      </w:r>
-      <w:r>
-        <w:rPr>
-          <w:rFonts w:asciiTheme="majorHAnsi" w:hAnsiTheme="majorHAnsi" w:cstheme="majorHAnsi"/>
-          <w:color w:val="000000"/>
-        </w:rPr>
-        <w:br/>
-      </w:r>
-      <w:r>
-        <w:rPr>
-          <w:rFonts w:asciiTheme="majorHAnsi" w:hAnsiTheme="majorHAnsi" w:cstheme="majorHAnsi"/>
-          <w:color w:val="000000"/>
-          <w:shd w:val="clear" w:color="auto" w:fill="FFFFFF"/>
-        </w:rPr>
-        <w:t>-        Pag. 8-Line 12: “..each of the factors. and the Table..” Remove the dot.</w:t>
-      </w:r>
-    </w:p>
-    <w:p>
-      <w:pPr>
-        <w:jc w:val="both"/>
-        <w:rPr>
-          <w:rFonts w:asciiTheme="majorHAnsi" w:hAnsiTheme="majorHAnsi" w:cstheme="majorHAnsi"/>
-          <w:color w:val="4472C4" w:themeColor="accent1"/>
-          <w:shd w:val="clear" w:color="auto" w:fill="FFFFFF"/>
-        </w:rPr>
-      </w:pPr>
-      <w:r>
-        <w:rPr>
-          <w:rFonts w:asciiTheme="majorHAnsi" w:hAnsiTheme="majorHAnsi" w:cstheme="majorHAnsi"/>
-          <w:color w:val="4472C4" w:themeColor="accent1"/>
-          <w:shd w:val="clear" w:color="auto" w:fill="FFFFFF"/>
-        </w:rPr>
-        <w:t>Thanks for that. Done!</w:t>
-      </w:r>
-    </w:p>
-    <w:p>
-      <w:pPr>
-        <w:jc w:val="both"/>
-        <w:rPr>
-          <w:rFonts w:asciiTheme="majorHAnsi" w:hAnsiTheme="majorHAnsi" w:cstheme="majorHAnsi"/>
-          <w:color w:val="000000"/>
-          <w:shd w:val="clear" w:color="auto" w:fill="FFFFFF"/>
-        </w:rPr>
-      </w:pPr>
-      <w:r>
-        <w:rPr>
-          <w:rFonts w:asciiTheme="majorHAnsi" w:hAnsiTheme="majorHAnsi" w:cstheme="majorHAnsi"/>
-          <w:color w:val="000000"/>
-          <w:shd w:val="clear" w:color="auto" w:fill="FFFFFF"/>
-        </w:rPr>
-        <w:t>-        Pag. 8-Line 30: The sentence is in bolt.</w:t>
-      </w:r>
-    </w:p>
-    <w:p>
-      <w:pPr>
-        <w:jc w:val="both"/>
-        <w:rPr>
-          <w:rFonts w:asciiTheme="majorHAnsi" w:hAnsiTheme="majorHAnsi" w:cstheme="majorHAnsi"/>
-          <w:color w:val="000000"/>
-          <w:shd w:val="clear" w:color="auto" w:fill="FFFFFF"/>
-        </w:rPr>
-      </w:pPr>
-      <w:r>
-        <w:rPr>
-          <w:rFonts w:asciiTheme="majorHAnsi" w:hAnsiTheme="majorHAnsi" w:cstheme="majorHAnsi"/>
-          <w:color w:val="4472C4" w:themeColor="accent1"/>
-          <w:shd w:val="clear" w:color="auto" w:fill="FFFFFF"/>
-        </w:rPr>
-        <w:t xml:space="preserve">We’ve checked that the manuscript do not include bolt letters. </w:t>
-      </w:r>
-      <w:r>
-        <w:rPr>
-          <w:rFonts w:asciiTheme="majorHAnsi" w:hAnsiTheme="majorHAnsi" w:cstheme="majorHAnsi"/>
-          <w:color w:val="000000"/>
-        </w:rPr>
-        <w:br/>
-      </w:r>
-      <w:r>
-        <w:rPr>
-          <w:rFonts w:asciiTheme="majorHAnsi" w:hAnsiTheme="majorHAnsi" w:cstheme="majorHAnsi"/>
-          <w:color w:val="000000"/>
-          <w:shd w:val="clear" w:color="auto" w:fill="FFFFFF"/>
-        </w:rPr>
-        <w:t>-        Section 5 should highlight and discuss better the obtained results.</w:t>
-      </w:r>
-    </w:p>
-    <w:p>
-      <w:pPr>
-        <w:jc w:val="both"/>
-        <w:rPr>
-          <w:rFonts w:asciiTheme="majorHAnsi" w:hAnsiTheme="majorHAnsi" w:cstheme="majorHAnsi"/>
-          <w:color w:val="000000"/>
-          <w:shd w:val="clear" w:color="auto" w:fill="FFFFFF"/>
-        </w:rPr>
-      </w:pPr>
-      <w:r>
-        <w:rPr>
-          <w:rFonts w:asciiTheme="majorHAnsi" w:hAnsiTheme="majorHAnsi" w:cstheme="majorHAnsi"/>
-          <w:color w:val="000000"/>
-          <w:highlight w:val="green"/>
-          <w:shd w:val="clear" w:color="auto" w:fill="FFFFFF"/>
-        </w:rPr>
-        <w:t>FABIO</w:t>
-      </w:r>
-    </w:p>
-    <w:p>
-      <w:pPr>
-        <w:rPr>
-          <w:rFonts w:asciiTheme="majorHAnsi" w:hAnsiTheme="majorHAnsi" w:cstheme="majorHAnsi"/>
-          <w:color w:val="000000"/>
-          <w:shd w:val="clear" w:color="auto" w:fill="FFFFFF"/>
-        </w:rPr>
-      </w:pPr>
-      <w:r>
-        <w:rPr>
-          <w:rFonts w:asciiTheme="majorHAnsi" w:hAnsiTheme="majorHAnsi" w:cstheme="majorHAnsi"/>
-          <w:color w:val="000000"/>
-          <w:shd w:val="clear" w:color="auto" w:fill="FFFFFF"/>
-        </w:rPr>
-        <w:br w:type="page"/>
-      </w:r>
-    </w:p>
-    <w:p>
-      <w:pPr>
-        <w:jc w:val="both"/>
-        <w:rPr>
-          <w:rFonts w:asciiTheme="majorHAnsi" w:hAnsiTheme="majorHAnsi" w:cstheme="majorHAnsi"/>
-          <w:color w:val="000000"/>
-          <w:shd w:val="clear" w:color="auto" w:fill="FFFFFF"/>
-        </w:rPr>
-      </w:pPr>
-      <w:r>
-        <w:rPr>
-          <w:rFonts w:asciiTheme="majorHAnsi" w:hAnsiTheme="majorHAnsi" w:cstheme="majorHAnsi"/>
-          <w:color w:val="000000"/>
-          <w:shd w:val="clear" w:color="auto" w:fill="FFFFFF"/>
-        </w:rPr>
-        <w:t>Reviewer: 7</w:t>
-      </w:r>
-    </w:p>
-    <w:p>
-      <w:pPr>
-        <w:jc w:val="both"/>
-        <w:rPr>
-          <w:rFonts w:asciiTheme="majorHAnsi" w:hAnsiTheme="majorHAnsi" w:cstheme="majorHAnsi"/>
-          <w:color w:val="000000"/>
-          <w:shd w:val="clear" w:color="auto" w:fill="FFFFFF"/>
-        </w:rPr>
-      </w:pPr>
-      <w:r>
-        <w:rPr>
-          <w:rFonts w:asciiTheme="majorHAnsi" w:hAnsiTheme="majorHAnsi" w:cstheme="majorHAnsi"/>
-          <w:color w:val="000000"/>
-          <w:shd w:val="clear" w:color="auto" w:fill="FFFFFF"/>
-        </w:rPr>
-        <w:t>Comments to the Author</w:t>
-      </w:r>
-    </w:p>
-    <w:p>
-      <w:pPr>
-        <w:jc w:val="both"/>
-        <w:rPr>
-          <w:rFonts w:asciiTheme="majorHAnsi" w:hAnsiTheme="majorHAnsi" w:cstheme="majorHAnsi"/>
-          <w:color w:val="000000"/>
-          <w:shd w:val="clear" w:color="auto" w:fill="FFFFFF"/>
-        </w:rPr>
-      </w:pPr>
-      <w:r>
-        <w:rPr>
-          <w:rFonts w:asciiTheme="majorHAnsi" w:hAnsiTheme="majorHAnsi" w:cstheme="majorHAnsi"/>
-          <w:color w:val="000000"/>
-          <w:shd w:val="clear" w:color="auto" w:fill="FFFFFF"/>
-        </w:rPr>
         <w:t>Dear Author.</w:t>
       </w:r>
     </w:p>
@@ -2836,9 +3262,18 @@
           <w:color w:val="000000"/>
           <w:shd w:val="clear" w:color="auto" w:fill="FFFFFF"/>
         </w:rPr>
-        <w:lastRenderedPageBreak/>
-        <w:t>1. General review this paper needs more proof reads</w:t>
-      </w:r>
+        <w:t xml:space="preserve">1. General review this paper needs more </w:t>
+      </w:r>
+      <w:proofErr w:type="gramStart"/>
+      <w:r>
+        <w:rPr>
+          <w:rFonts w:asciiTheme="majorHAnsi" w:hAnsiTheme="majorHAnsi" w:cstheme="majorHAnsi"/>
+          <w:color w:val="000000"/>
+          <w:shd w:val="clear" w:color="auto" w:fill="FFFFFF"/>
+        </w:rPr>
+        <w:t>proof reads</w:t>
+      </w:r>
+      <w:proofErr w:type="gramEnd"/>
     </w:p>
     <w:p>
       <w:pPr>
@@ -2955,26 +3390,54 @@
           <w:color w:val="4472C4" w:themeColor="accent1"/>
           <w:shd w:val="clear" w:color="auto" w:fill="FFFFFF"/>
         </w:rPr>
-        <w:t xml:space="preserve"> to do that. We have shortened the text a lot in our first version (We removed around 2000 words). We consider that the background is adequate and interesting to readers. We are trying to cut it again in order to keep the relevant text. But please, feel free to give us advice in case that you find some text to be removed. Thanks.</w:t>
-      </w:r>
-    </w:p>
-    <w:p>
-      <w:pPr>
-        <w:jc w:val="both"/>
-        <w:rPr>
-          <w:rFonts w:asciiTheme="majorHAnsi" w:hAnsiTheme="majorHAnsi" w:cstheme="majorHAnsi"/>
-          <w:color w:val="000000"/>
-          <w:shd w:val="clear" w:color="auto" w:fill="FFFFFF"/>
-        </w:rPr>
-      </w:pPr>
-      <w:r>
-        <w:rPr>
-          <w:rFonts w:asciiTheme="majorHAnsi" w:hAnsiTheme="majorHAnsi" w:cstheme="majorHAnsi"/>
-          <w:color w:val="000000"/>
-          <w:shd w:val="clear" w:color="auto" w:fill="FFFFFF"/>
-        </w:rPr>
-        <w:t>4. for tensile test how many sets were fabricated for each combination of parameters in all phases?.</w:t>
-      </w:r>
+        <w:t xml:space="preserve"> to do that. We have shortened the text a lot in our first version (We removed around 2000 words). We consider that the background is adequate and interesting to readers. We are trying to cut it again </w:t>
+      </w:r>
+      <w:proofErr w:type="gramStart"/>
+      <w:r>
+        <w:rPr>
+          <w:rFonts w:asciiTheme="majorHAnsi" w:hAnsiTheme="majorHAnsi" w:cstheme="majorHAnsi"/>
+          <w:color w:val="4472C4" w:themeColor="accent1"/>
+          <w:shd w:val="clear" w:color="auto" w:fill="FFFFFF"/>
+        </w:rPr>
+        <w:t>in order to</w:t>
+      </w:r>
+      <w:proofErr w:type="gramEnd"/>
+      <w:r>
+        <w:rPr>
+          <w:rFonts w:asciiTheme="majorHAnsi" w:hAnsiTheme="majorHAnsi" w:cstheme="majorHAnsi"/>
+          <w:color w:val="4472C4" w:themeColor="accent1"/>
+          <w:shd w:val="clear" w:color="auto" w:fill="FFFFFF"/>
+        </w:rPr>
+        <w:t xml:space="preserve"> keep the relevant text. But please, feel free to give us advice in case that you find some text to be removed. Thanks.</w:t>
+      </w:r>
+    </w:p>
+    <w:p>
+      <w:pPr>
+        <w:jc w:val="both"/>
+        <w:rPr>
+          <w:rFonts w:asciiTheme="majorHAnsi" w:hAnsiTheme="majorHAnsi" w:cstheme="majorHAnsi"/>
+          <w:color w:val="000000"/>
+          <w:shd w:val="clear" w:color="auto" w:fill="FFFFFF"/>
+        </w:rPr>
+      </w:pPr>
+      <w:r>
+        <w:rPr>
+          <w:rFonts w:asciiTheme="majorHAnsi" w:hAnsiTheme="majorHAnsi" w:cstheme="majorHAnsi"/>
+          <w:color w:val="000000"/>
+          <w:shd w:val="clear" w:color="auto" w:fill="FFFFFF"/>
+        </w:rPr>
+        <w:t xml:space="preserve">4. for tensile test how many sets were fabricated for each combination of parameters in all </w:t>
+      </w:r>
+      <w:proofErr w:type="gramStart"/>
+      <w:r>
+        <w:rPr>
+          <w:rFonts w:asciiTheme="majorHAnsi" w:hAnsiTheme="majorHAnsi" w:cstheme="majorHAnsi"/>
+          <w:color w:val="000000"/>
+          <w:shd w:val="clear" w:color="auto" w:fill="FFFFFF"/>
+        </w:rPr>
+        <w:t>phases?.</w:t>
+      </w:r>
+      <w:proofErr w:type="gramEnd"/>
     </w:p>
     <w:p>
       <w:pPr>
@@ -3146,7 +3609,25 @@
           <w:color w:val="000000"/>
           <w:shd w:val="clear" w:color="auto" w:fill="FFFFFF"/>
         </w:rPr>
-        <w:t>6. page 6. Figure 3.(a) sample no : RE 2 U, what kind of fracture ?</w:t>
+        <w:t xml:space="preserve">6. page 6. Figure </w:t>
+      </w:r>
+      <w:proofErr w:type="gramStart"/>
+      <w:r>
+        <w:rPr>
+          <w:rFonts w:asciiTheme="majorHAnsi" w:hAnsiTheme="majorHAnsi" w:cstheme="majorHAnsi"/>
+          <w:color w:val="000000"/>
+          <w:shd w:val="clear" w:color="auto" w:fill="FFFFFF"/>
+        </w:rPr>
+        <w:t>3.(</w:t>
+      </w:r>
+      <w:proofErr w:type="gramEnd"/>
+      <w:r>
+        <w:rPr>
+          <w:rFonts w:asciiTheme="majorHAnsi" w:hAnsiTheme="majorHAnsi" w:cstheme="majorHAnsi"/>
+          <w:color w:val="000000"/>
+          <w:shd w:val="clear" w:color="auto" w:fill="FFFFFF"/>
+        </w:rPr>
+        <w:t>a) sample no : RE 2 U, what kind of fracture ?</w:t>
       </w:r>
     </w:p>
     <w:p>
@@ -3270,6 +3751,7 @@
           <w:color w:val="000000"/>
           <w:shd w:val="clear" w:color="auto" w:fill="FFFFFF"/>
         </w:rPr>
+        <w:lastRenderedPageBreak/>
         <w:t>Associate Editor's Comments to the Author:</w:t>
       </w:r>
     </w:p>
@@ -3324,7 +3806,6 @@
           <w:color w:val="000000"/>
           <w:shd w:val="clear" w:color="auto" w:fill="FFFFFF"/>
         </w:rPr>
-        <w:lastRenderedPageBreak/>
         <w:t xml:space="preserve">Please revise the paper carefully. The use of the phase "mechanical </w:t>
       </w:r>
       <w:proofErr w:type="spellStart"/>
@@ -3361,7 +3842,25 @@
           <w:color w:val="4472C4" w:themeColor="accent1"/>
           <w:shd w:val="clear" w:color="auto" w:fill="FFFFFF"/>
         </w:rPr>
-        <w:t xml:space="preserve">Thanks for the comment. We agree on that and we removed all “mechanical resistance” in the text. We are using “Tensile strength” when referring to our results. When referring to general mechanical characteristics of the parts, we are using “mechanical properties”. </w:t>
+        <w:t xml:space="preserve">Thanks for the comment. We agree on </w:t>
+      </w:r>
+      <w:proofErr w:type="gramStart"/>
+      <w:r>
+        <w:rPr>
+          <w:rFonts w:asciiTheme="majorHAnsi" w:hAnsiTheme="majorHAnsi" w:cstheme="majorHAnsi"/>
+          <w:color w:val="4472C4" w:themeColor="accent1"/>
+          <w:shd w:val="clear" w:color="auto" w:fill="FFFFFF"/>
+        </w:rPr>
+        <w:t>that</w:t>
+      </w:r>
+      <w:proofErr w:type="gramEnd"/>
+      <w:r>
+        <w:rPr>
+          <w:rFonts w:asciiTheme="majorHAnsi" w:hAnsiTheme="majorHAnsi" w:cstheme="majorHAnsi"/>
+          <w:color w:val="4472C4" w:themeColor="accent1"/>
+          <w:shd w:val="clear" w:color="auto" w:fill="FFFFFF"/>
+        </w:rPr>
+        <w:t xml:space="preserve"> and we removed all “mechanical resistance” in the text. We are using “Tensile strength” when referring to our results. When referring to general mechanical characteristics of the parts, we are using “mechanical properties”. </w:t>
       </w:r>
       <w:r>
         <w:rPr>
@@ -3459,6 +3958,14 @@
     </w:sectPr>
   </w:body>
 </w:document>
+</file>
+
+<file path=word/people.xml><?xml version="1.0" encoding="utf-8"?>
+<w15:people xmlns:wpc="http://schemas.microsoft.com/office/word/2010/wordprocessingCanvas" xmlns:cx="http://schemas.microsoft.com/office/drawing/2014/chartex" xmlns:cx1="http://schemas.microsoft.com/office/drawing/2015/9/8/chartex" xmlns:cx2="http://schemas.microsoft.com/office/drawing/2015/10/21/chartex" xmlns:cx3="http://schemas.microsoft.com/office/drawing/2016/5/9/chartex" xmlns:cx4="http://schemas.microsoft.com/office/drawing/2016/5/10/chartex" xmlns:cx5="http://schemas.microsoft.com/office/drawing/2016/5/11/chartex" xmlns:cx6="http://schemas.microsoft.com/office/drawing/2016/5/12/chartex" xmlns:cx7="http://schemas.microsoft.com/office/drawing/2016/5/13/chartex" xmlns:cx8="http://schemas.microsoft.com/office/drawing/2016/5/14/chartex" xmlns:mc="http://schemas.openxmlformats.org/markup-compatibility/2006" xmlns:aink="http://schemas.microsoft.com/office/drawing/2016/ink" xmlns:am3d="http://schemas.microsoft.com/office/drawing/2017/model3d" xmlns:o="urn:schemas-microsoft-com:office:office" xmlns:r="http://schemas.openxmlformats.org/officeDocument/2006/relationships" xmlns:m="http://schemas.openxmlformats.org/officeDocument/2006/math" xmlns:v="urn:schemas-microsoft-com:vml" xmlns:wp14="http://schemas.microsoft.com/office/word/2010/wordprocessingDrawing" xmlns:wp="http://schemas.openxmlformats.org/drawingml/2006/wordprocessingDrawing" xmlns:w10="urn:schemas-microsoft-com:office:word" xmlns:w="http://schemas.openxmlformats.org/wordprocessingml/2006/main" xmlns:w14="http://schemas.microsoft.com/office/word/2010/wordml" xmlns:w15="http://schemas.microsoft.com/office/word/2012/wordml" xmlns:w16cex="http://schemas.microsoft.com/office/word/2018/wordml/cex" xmlns:w16cid="http://schemas.microsoft.com/office/word/2016/wordml/cid" xmlns:w16="http://schemas.microsoft.com/office/word/2018/wordml" xmlns:w16sdtdh="http://schemas.microsoft.com/office/word/2020/wordml/sdtdatahash" xmlns:w16se="http://schemas.microsoft.com/office/word/2015/wordml/symex" xmlns:wpg="http://schemas.microsoft.com/office/word/2010/wordprocessingGroup" xmlns:wpi="http://schemas.microsoft.com/office/word/2010/wordprocessingInk" xmlns:wne="http://schemas.microsoft.com/office/word/2006/wordml" xmlns:wps="http://schemas.microsoft.com/office/word/2010/wordprocessingShape" mc:Ignorable="w14 w15 w16se w16cid w16 w16cex w16sdtdh wp14">
+  <w15:person w15:author="Fabio Alberto Cruz Sanchez">
+    <w15:presenceInfo w15:providerId="AD" w15:userId="S::cruzsanc1@univ-lorraine.fr::35c611f6-818e-4a45-9e97-026cf77017cf"/>
+  </w15:person>
+</w15:people>
 </file>
 
 <file path=word/styles.xml><?xml version="1.0" encoding="utf-8"?>
@@ -3860,10 +4367,10 @@
     <w:name w:val="Normal"/>
     <w:qFormat/>
   </w:style>
-  <w:style w:type="paragraph" w:styleId="Ttulo1">
+  <w:style w:type="paragraph" w:styleId="Titre1">
     <w:name w:val="heading 1"/>
     <w:basedOn w:val="Normal"/>
-    <w:link w:val="Ttulo1Car"/>
+    <w:link w:val="Titre1Car"/>
     <w:uiPriority w:val="9"/>
     <w:qFormat/>
     <w:rsid w:val="000369C3"/>
@@ -3881,13 +4388,13 @@
       <w:lang w:eastAsia="en-GB"/>
     </w:rPr>
   </w:style>
-  <w:style w:type="character" w:default="1" w:styleId="Fuentedeprrafopredeter">
+  <w:style w:type="character" w:default="1" w:styleId="Policepardfaut">
     <w:name w:val="Default Paragraph Font"/>
     <w:uiPriority w:val="1"/>
     <w:semiHidden/>
     <w:unhideWhenUsed/>
   </w:style>
-  <w:style w:type="table" w:default="1" w:styleId="Tablanormal">
+  <w:style w:type="table" w:default="1" w:styleId="TableauNormal">
     <w:name w:val="Normal Table"/>
     <w:uiPriority w:val="99"/>
     <w:semiHidden/>
@@ -3902,15 +4409,15 @@
       </w:tblCellMar>
     </w:tblPr>
   </w:style>
-  <w:style w:type="numbering" w:default="1" w:styleId="Sinlista">
+  <w:style w:type="numbering" w:default="1" w:styleId="Aucuneliste">
     <w:name w:val="No List"/>
     <w:uiPriority w:val="99"/>
     <w:semiHidden/>
     <w:unhideWhenUsed/>
   </w:style>
-  <w:style w:type="character" w:styleId="Hipervnculo">
+  <w:style w:type="character" w:styleId="Lienhypertexte">
     <w:name w:val="Hyperlink"/>
-    <w:basedOn w:val="Fuentedeprrafopredeter"/>
+    <w:basedOn w:val="Policepardfaut"/>
     <w:uiPriority w:val="99"/>
     <w:semiHidden/>
     <w:unhideWhenUsed/>
@@ -3920,10 +4427,10 @@
       <w:u w:val="single"/>
     </w:rPr>
   </w:style>
-  <w:style w:type="character" w:customStyle="1" w:styleId="Ttulo1Car">
-    <w:name w:val="Título 1 Car"/>
-    <w:basedOn w:val="Fuentedeprrafopredeter"/>
-    <w:link w:val="Ttulo1"/>
+  <w:style w:type="character" w:customStyle="1" w:styleId="Titre1Car">
+    <w:name w:val="Titre 1 Car"/>
+    <w:basedOn w:val="Policepardfaut"/>
+    <w:link w:val="Titre1"/>
     <w:uiPriority w:val="9"/>
     <w:rsid w:val="000369C3"/>
     <w:rPr>
@@ -3938,8 +4445,8 @@
   </w:style>
   <w:style w:type="paragraph" w:customStyle="1" w:styleId="FirstParagraph">
     <w:name w:val="First Paragraph"/>
-    <w:basedOn w:val="Textoindependiente"/>
-    <w:next w:val="Textoindependiente"/>
+    <w:basedOn w:val="Corpsdetexte"/>
+    <w:next w:val="Corpsdetexte"/>
     <w:qFormat/>
     <w:rsid w:val="00345765"/>
     <w:pPr>
@@ -3951,10 +4458,10 @@
       <w:lang w:val="en-US"/>
     </w:rPr>
   </w:style>
-  <w:style w:type="paragraph" w:styleId="Textoindependiente">
+  <w:style w:type="paragraph" w:styleId="Corpsdetexte">
     <w:name w:val="Body Text"/>
     <w:basedOn w:val="Normal"/>
-    <w:link w:val="TextoindependienteCar"/>
+    <w:link w:val="CorpsdetexteCar"/>
     <w:uiPriority w:val="99"/>
     <w:semiHidden/>
     <w:unhideWhenUsed/>
@@ -3963,17 +4470,17 @@
       <w:spacing w:after="120"/>
     </w:pPr>
   </w:style>
-  <w:style w:type="character" w:customStyle="1" w:styleId="TextoindependienteCar">
-    <w:name w:val="Texto independiente Car"/>
-    <w:basedOn w:val="Fuentedeprrafopredeter"/>
-    <w:link w:val="Textoindependiente"/>
+  <w:style w:type="character" w:customStyle="1" w:styleId="CorpsdetexteCar">
+    <w:name w:val="Corps de texte Car"/>
+    <w:basedOn w:val="Policepardfaut"/>
+    <w:link w:val="Corpsdetexte"/>
     <w:uiPriority w:val="99"/>
     <w:semiHidden/>
     <w:rsid w:val="00345765"/>
   </w:style>
-  <w:style w:type="character" w:styleId="Textoennegrita">
+  <w:style w:type="character" w:styleId="lev">
     <w:name w:val="Strong"/>
-    <w:basedOn w:val="Fuentedeprrafopredeter"/>
+    <w:basedOn w:val="Policepardfaut"/>
     <w:uiPriority w:val="22"/>
     <w:qFormat/>
     <w:rsid w:val="00A96CCA"/>
@@ -3981,6 +4488,16 @@
       <w:b/>
       <w:bCs/>
     </w:rPr>
+  </w:style>
+  <w:style w:type="paragraph" w:styleId="Rvision">
+    <w:name w:val="Revision"/>
+    <w:hidden/>
+    <w:uiPriority w:val="99"/>
+    <w:semiHidden/>
+    <w:rsid w:val="0002021C"/>
+    <w:pPr>
+      <w:spacing w:after="0" w:line="240" w:lineRule="auto"/>
+    </w:pPr>
   </w:style>
 </w:styles>
 </file>

</xml_diff>